<commit_message>
Updates to participation section
</commit_message>
<xml_diff>
--- a/Progress_Report.docx
+++ b/Progress_Report.docx
@@ -349,40 +349,13 @@
         </w:rPr>
         <w:t xml:space="preserve">In this increment we were able to provide a functioning GPS location for a single user of the app, </w:t>
       </w:r>
-    </w:p>
-    <w:p>
-      <w:pPr>
-        <w:spacing w:before="120" w:after="120" w:line="240" w:lineRule="auto"/>
-        <w:ind w:left="360"/>
-        <w:rPr>
-          <w:rFonts w:ascii="Times New Roman" w:eastAsia="Times New Roman" w:hAnsi="Times New Roman" w:cs="Times New Roman"/>
-          <w:bCs/>
-          <w:i/>
-        </w:rPr>
-      </w:pPr>
-      <w:r>
-        <w:rPr>
-          <w:rFonts w:ascii="Times New Roman" w:eastAsia="Times New Roman" w:hAnsi="Times New Roman" w:cs="Times New Roman"/>
-          <w:bCs/>
-          <w:i/>
-        </w:rPr>
-        <w:t xml:space="preserve">Describe in detail what was accomplished during this </w:t>
-      </w:r>
-      <w:r>
-        <w:rPr>
-          <w:rFonts w:ascii="Times New Roman" w:eastAsia="Times New Roman" w:hAnsi="Times New Roman" w:cs="Times New Roman"/>
-          <w:bCs/>
-          <w:i/>
-        </w:rPr>
-        <w:t>increment</w:t>
-      </w:r>
-      <w:r>
-        <w:rPr>
-          <w:rFonts w:ascii="Times New Roman" w:eastAsia="Times New Roman" w:hAnsi="Times New Roman" w:cs="Times New Roman"/>
-          <w:bCs/>
-          <w:i/>
-        </w:rPr>
-        <w:t xml:space="preserve"> and where your project stands overall compared to the initial scope and functionality proposed.</w:t>
+      <w:r>
+        <w:rPr>
+          <w:rFonts w:ascii="Times New Roman" w:eastAsia="Times New Roman" w:hAnsi="Times New Roman" w:cs="Times New Roman"/>
+          <w:bCs/>
+          <w:iCs/>
+        </w:rPr>
+        <w:t>a version of the database that provides partial functionality, and a basic UI that does not yet interact with these aspects.</w:t>
       </w:r>
     </w:p>
     <w:p>
@@ -495,68 +468,871 @@
         <w:rPr>
           <w:rFonts w:ascii="Times New Roman" w:eastAsia="Times New Roman" w:hAnsi="Times New Roman" w:cs="Times New Roman"/>
         </w:rPr>
-        <w:t>, a lot of time was spent just learning about Android Studio and its capabilities, along the way there were plenty of confusing moments that made it difficult to create what has been delivered. Moving forward, being much more familiar with Android Studio and clearer about what is to be accomplished, the process should be streamlined. We also plan on using React in later versions to provide a better UI.</w:t>
+        <w:t>, a lot of time was spent just learning about Android Studio and its capabilities, along the way there were plenty of confusing moments that made it difficult to create what has been delivered. Moving forward, being much more familiar with Android Studio</w:t>
+      </w:r>
+      <w:r>
+        <w:rPr>
+          <w:rFonts w:ascii="Times New Roman" w:eastAsia="Times New Roman" w:hAnsi="Times New Roman" w:cs="Times New Roman"/>
+        </w:rPr>
+        <w:t xml:space="preserve"> (and version control systems)</w:t>
+      </w:r>
+      <w:r>
+        <w:rPr>
+          <w:rFonts w:ascii="Times New Roman" w:eastAsia="Times New Roman" w:hAnsi="Times New Roman" w:cs="Times New Roman"/>
+        </w:rPr>
+        <w:t xml:space="preserve"> and clearer about what is to be accomplished, the process should be streamlined. We also plan on using React in later versions to provide a better UI.</w:t>
+      </w:r>
+      <w:r>
+        <w:rPr>
+          <w:rFonts w:ascii="Times New Roman" w:eastAsia="Times New Roman" w:hAnsi="Times New Roman" w:cs="Times New Roman"/>
+        </w:rPr>
+        <w:t xml:space="preserve"> Working on the database involved a lot of learning about system permissions and </w:t>
+      </w:r>
+      <w:r>
+        <w:rPr>
+          <w:rFonts w:ascii="Times New Roman" w:eastAsia="Times New Roman" w:hAnsi="Times New Roman" w:cs="Times New Roman"/>
+        </w:rPr>
+        <w:t>how to allow the system to add new users by email and phone numbers</w:t>
+      </w:r>
+      <w:r>
+        <w:rPr>
+          <w:rFonts w:ascii="Times New Roman" w:eastAsia="Times New Roman" w:hAnsi="Times New Roman" w:cs="Times New Roman"/>
+        </w:rPr>
+        <w:t>. W</w:t>
+      </w:r>
+      <w:r>
+        <w:rPr>
+          <w:rFonts w:ascii="Times New Roman" w:eastAsia="Times New Roman" w:hAnsi="Times New Roman" w:cs="Times New Roman"/>
+        </w:rPr>
+        <w:t>e had to design a version control interface to test if the database and registration was working fine, this will be later merged with what our teammates do for the main app.</w:t>
+      </w:r>
+      <w:r>
+        <w:rPr>
+          <w:rFonts w:ascii="Times New Roman" w:eastAsia="Times New Roman" w:hAnsi="Times New Roman" w:cs="Times New Roman"/>
+        </w:rPr>
+        <w:t xml:space="preserve"> </w:t>
+      </w:r>
+      <w:r>
+        <w:rPr>
+          <w:rFonts w:ascii="Times New Roman" w:eastAsia="Times New Roman" w:hAnsi="Times New Roman" w:cs="Times New Roman"/>
+        </w:rPr>
+        <w:t>The option to allow the user to join the app by using their phone number is still under work since it provoked some complications.</w:t>
+      </w:r>
+      <w:r>
+        <w:rPr>
+          <w:rFonts w:ascii="Times New Roman" w:eastAsia="Times New Roman" w:hAnsi="Times New Roman" w:cs="Times New Roman"/>
+        </w:rPr>
+        <w:t xml:space="preserve"> </w:t>
+      </w:r>
+      <w:r>
+        <w:rPr>
+          <w:rFonts w:ascii="Times New Roman" w:eastAsia="Times New Roman" w:hAnsi="Times New Roman" w:cs="Times New Roman"/>
+        </w:rPr>
+        <w:t>We also focused on the development of the chat application, from the design to giving the option of the users to sign up graphically.</w:t>
+      </w:r>
+      <w:r>
+        <w:rPr>
+          <w:rFonts w:ascii="Times New Roman" w:eastAsia="Times New Roman" w:hAnsi="Times New Roman" w:cs="Times New Roman"/>
+        </w:rPr>
+        <w:t xml:space="preserve"> Some aspects were more successful than others, but learning what we have, we can move forward faster and with a plan that will lead us to having a fully functioning detailed app.</w:t>
+      </w:r>
+    </w:p>
+    <w:p>
+      <w:pPr>
+        <w:spacing w:before="120" w:after="120" w:line="240" w:lineRule="auto"/>
+        <w:rPr>
+          <w:rFonts w:ascii="Times New Roman" w:eastAsia="Times New Roman" w:hAnsi="Times New Roman" w:cs="Times New Roman"/>
+          <w:i/>
+          <w:iCs/>
+          <w:sz w:val="13"/>
+          <w:szCs w:val="13"/>
+        </w:rPr>
+      </w:pPr>
+    </w:p>
+    <w:p>
+      <w:pPr>
+        <w:pStyle w:val="ListParagraph"/>
+        <w:numPr>
+          <w:ilvl w:val="0"/>
+          <w:numId w:val="2"/>
+        </w:numPr>
+        <w:spacing w:before="120" w:after="120" w:line="240" w:lineRule="auto"/>
+        <w:rPr>
+          <w:rFonts w:ascii="Times New Roman" w:eastAsia="Times New Roman" w:hAnsi="Times New Roman" w:cs="Times New Roman"/>
+          <w:b/>
+          <w:bCs/>
+        </w:rPr>
+      </w:pPr>
+      <w:r>
+        <w:rPr>
+          <w:rFonts w:ascii="Times New Roman" w:eastAsia="Times New Roman" w:hAnsi="Times New Roman" w:cs="Times New Roman"/>
+          <w:b/>
+          <w:bCs/>
+        </w:rPr>
+        <w:t>Team Member Contribution</w:t>
+      </w:r>
+      <w:r>
+        <w:rPr>
+          <w:rFonts w:ascii="Times New Roman" w:eastAsia="Times New Roman" w:hAnsi="Times New Roman" w:cs="Times New Roman"/>
+          <w:b/>
+          <w:bCs/>
+        </w:rPr>
+        <w:t xml:space="preserve"> for this </w:t>
+      </w:r>
+      <w:r>
+        <w:rPr>
+          <w:rFonts w:ascii="Times New Roman" w:eastAsia="Times New Roman" w:hAnsi="Times New Roman" w:cs="Times New Roman"/>
+          <w:b/>
+          <w:bCs/>
+        </w:rPr>
+        <w:t>i</w:t>
+      </w:r>
+      <w:r>
+        <w:rPr>
+          <w:rFonts w:ascii="Times New Roman" w:eastAsia="Times New Roman" w:hAnsi="Times New Roman" w:cs="Times New Roman"/>
+          <w:b/>
+          <w:bCs/>
+        </w:rPr>
+        <w:t>ncrement</w:t>
+      </w:r>
+    </w:p>
+    <w:p>
+      <w:pPr>
+        <w:spacing w:before="120" w:after="120" w:line="240" w:lineRule="auto"/>
+        <w:ind w:left="360"/>
+        <w:rPr>
+          <w:rFonts w:ascii="Times New Roman" w:eastAsia="Times New Roman" w:hAnsi="Times New Roman" w:cs="Times New Roman"/>
+          <w:bCs/>
+          <w:iCs/>
+        </w:rPr>
+      </w:pPr>
+      <w:r>
+        <w:rPr>
+          <w:rFonts w:ascii="Times New Roman" w:eastAsia="Times New Roman" w:hAnsi="Times New Roman" w:cs="Times New Roman"/>
+          <w:bCs/>
+          <w:iCs/>
+        </w:rPr>
+        <w:t>Raymond Chen:</w:t>
+      </w:r>
+    </w:p>
+    <w:p>
+      <w:pPr>
+        <w:pStyle w:val="ListParagraph"/>
+        <w:numPr>
+          <w:ilvl w:val="0"/>
+          <w:numId w:val="5"/>
+        </w:numPr>
+        <w:spacing w:before="120" w:after="120" w:line="240" w:lineRule="auto"/>
+        <w:rPr>
+          <w:rFonts w:ascii="Times New Roman" w:eastAsia="Times New Roman" w:hAnsi="Times New Roman" w:cs="Times New Roman"/>
+          <w:bCs/>
+          <w:iCs/>
+        </w:rPr>
+      </w:pPr>
+      <w:r>
+        <w:rPr>
+          <w:rFonts w:ascii="Times New Roman" w:eastAsia="Times New Roman" w:hAnsi="Times New Roman" w:cs="Times New Roman"/>
+          <w:bCs/>
+          <w:iCs/>
+        </w:rPr>
+        <w:t>Progress Report: Contributed to sections "Accomplishments and overall project status during this increment" and "Challenges" specifically regarding the use of the Google Maps API</w:t>
+      </w:r>
+    </w:p>
+    <w:p>
+      <w:pPr>
+        <w:pStyle w:val="ListParagraph"/>
+        <w:numPr>
+          <w:ilvl w:val="0"/>
+          <w:numId w:val="5"/>
+        </w:numPr>
+        <w:spacing w:before="120" w:after="120" w:line="240" w:lineRule="auto"/>
+        <w:rPr>
+          <w:rFonts w:ascii="Times New Roman" w:eastAsia="Times New Roman" w:hAnsi="Times New Roman" w:cs="Times New Roman"/>
+          <w:bCs/>
+          <w:iCs/>
+        </w:rPr>
+      </w:pPr>
+      <w:r>
+        <w:rPr>
+          <w:rFonts w:ascii="Times New Roman" w:eastAsia="Times New Roman" w:hAnsi="Times New Roman" w:cs="Times New Roman"/>
+          <w:bCs/>
+          <w:iCs/>
+        </w:rPr>
+        <w:lastRenderedPageBreak/>
+        <w:t>Requirements Document: No specific contribution</w:t>
+      </w:r>
+    </w:p>
+    <w:p>
+      <w:pPr>
+        <w:pStyle w:val="ListParagraph"/>
+        <w:numPr>
+          <w:ilvl w:val="0"/>
+          <w:numId w:val="5"/>
+        </w:numPr>
+        <w:spacing w:before="120" w:after="120" w:line="240" w:lineRule="auto"/>
+        <w:rPr>
+          <w:rFonts w:ascii="Times New Roman" w:eastAsia="Times New Roman" w:hAnsi="Times New Roman" w:cs="Times New Roman"/>
+          <w:bCs/>
+          <w:iCs/>
+        </w:rPr>
+      </w:pPr>
+      <w:r>
+        <w:rPr>
+          <w:rFonts w:ascii="Times New Roman" w:eastAsia="Times New Roman" w:hAnsi="Times New Roman" w:cs="Times New Roman"/>
+          <w:bCs/>
+          <w:iCs/>
+        </w:rPr>
+        <w:t>IT Document: Contributed to section "Execution-based Functional Testing" regarding the testing of the Google Maps API</w:t>
+      </w:r>
+    </w:p>
+    <w:p>
+      <w:pPr>
+        <w:pStyle w:val="ListParagraph"/>
+        <w:numPr>
+          <w:ilvl w:val="0"/>
+          <w:numId w:val="5"/>
+        </w:numPr>
+        <w:spacing w:before="120" w:after="120" w:line="240" w:lineRule="auto"/>
+        <w:rPr>
+          <w:rFonts w:ascii="Times New Roman" w:eastAsia="Times New Roman" w:hAnsi="Times New Roman" w:cs="Times New Roman"/>
+          <w:bCs/>
+          <w:iCs/>
+        </w:rPr>
+      </w:pPr>
+      <w:r>
+        <w:rPr>
+          <w:rFonts w:ascii="Times New Roman" w:eastAsia="Times New Roman" w:hAnsi="Times New Roman" w:cs="Times New Roman"/>
+          <w:bCs/>
+          <w:iCs/>
+        </w:rPr>
+        <w:t>Source Code: Contributed to all files pertaining to GPS API by obtaining API key and implementing all related code to provide functionality</w:t>
+      </w:r>
+    </w:p>
+    <w:p>
+      <w:pPr>
+        <w:pStyle w:val="ListParagraph"/>
+        <w:numPr>
+          <w:ilvl w:val="0"/>
+          <w:numId w:val="5"/>
+        </w:numPr>
+        <w:spacing w:before="120" w:after="120" w:line="240" w:lineRule="auto"/>
+        <w:rPr>
+          <w:rFonts w:ascii="Times New Roman" w:eastAsia="Times New Roman" w:hAnsi="Times New Roman" w:cs="Times New Roman"/>
+          <w:bCs/>
+          <w:iCs/>
+        </w:rPr>
+      </w:pPr>
+      <w:r>
+        <w:rPr>
+          <w:rFonts w:ascii="Times New Roman" w:eastAsia="Times New Roman" w:hAnsi="Times New Roman" w:cs="Times New Roman"/>
+          <w:bCs/>
+          <w:iCs/>
+        </w:rPr>
+        <w:t>Video: Thoroughly and accurately participated in the video by not only presenting his completed work thus far, but by assisting in filming and setup greatly</w:t>
+      </w:r>
+    </w:p>
+    <w:p>
+      <w:pPr>
+        <w:spacing w:before="120" w:after="120" w:line="240" w:lineRule="auto"/>
+        <w:ind w:left="360"/>
+        <w:rPr>
+          <w:rFonts w:ascii="Times New Roman" w:eastAsia="Times New Roman" w:hAnsi="Times New Roman" w:cs="Times New Roman"/>
+          <w:bCs/>
+          <w:iCs/>
+        </w:rPr>
+      </w:pPr>
+      <w:r>
+        <w:rPr>
+          <w:rFonts w:ascii="Times New Roman" w:eastAsia="Times New Roman" w:hAnsi="Times New Roman" w:cs="Times New Roman"/>
+          <w:bCs/>
+          <w:iCs/>
+        </w:rPr>
+        <w:t>Leylanni Quijano-Shafer</w:t>
+      </w:r>
+      <w:r>
+        <w:rPr>
+          <w:rFonts w:ascii="Times New Roman" w:eastAsia="Times New Roman" w:hAnsi="Times New Roman" w:cs="Times New Roman"/>
+          <w:bCs/>
+          <w:iCs/>
+        </w:rPr>
+        <w:t>:</w:t>
+      </w:r>
+    </w:p>
+    <w:p>
+      <w:pPr>
+        <w:pStyle w:val="ListParagraph"/>
+        <w:numPr>
+          <w:ilvl w:val="0"/>
+          <w:numId w:val="5"/>
+        </w:numPr>
+        <w:spacing w:before="120" w:after="120" w:line="240" w:lineRule="auto"/>
+        <w:rPr>
+          <w:rFonts w:ascii="Times New Roman" w:eastAsia="Times New Roman" w:hAnsi="Times New Roman" w:cs="Times New Roman"/>
+          <w:bCs/>
+          <w:iCs/>
+        </w:rPr>
+      </w:pPr>
+      <w:r>
+        <w:rPr>
+          <w:rFonts w:ascii="Times New Roman" w:eastAsia="Times New Roman" w:hAnsi="Times New Roman" w:cs="Times New Roman"/>
+          <w:bCs/>
+          <w:iCs/>
+        </w:rPr>
+        <w:t>Progress Report: Contributed to/wrote all sections unless otherwise specified</w:t>
+      </w:r>
+    </w:p>
+    <w:p>
+      <w:pPr>
+        <w:pStyle w:val="ListParagraph"/>
+        <w:numPr>
+          <w:ilvl w:val="0"/>
+          <w:numId w:val="5"/>
+        </w:numPr>
+        <w:spacing w:before="120" w:after="120" w:line="240" w:lineRule="auto"/>
+        <w:rPr>
+          <w:rFonts w:ascii="Times New Roman" w:eastAsia="Times New Roman" w:hAnsi="Times New Roman" w:cs="Times New Roman"/>
+          <w:bCs/>
+          <w:iCs/>
+        </w:rPr>
+      </w:pPr>
+      <w:r>
+        <w:rPr>
+          <w:rFonts w:ascii="Times New Roman" w:eastAsia="Times New Roman" w:hAnsi="Times New Roman" w:cs="Times New Roman"/>
+          <w:bCs/>
+          <w:iCs/>
+        </w:rPr>
+        <w:t xml:space="preserve">Requirements Document: </w:t>
+      </w:r>
+      <w:r>
+        <w:rPr>
+          <w:rFonts w:ascii="Times New Roman" w:eastAsia="Times New Roman" w:hAnsi="Times New Roman" w:cs="Times New Roman"/>
+          <w:bCs/>
+          <w:iCs/>
+        </w:rPr>
+        <w:t>Contributed to/wrote all sections unless otherwise specified</w:t>
+      </w:r>
+    </w:p>
+    <w:p>
+      <w:pPr>
+        <w:pStyle w:val="ListParagraph"/>
+        <w:numPr>
+          <w:ilvl w:val="0"/>
+          <w:numId w:val="5"/>
+        </w:numPr>
+        <w:spacing w:before="120" w:after="120" w:line="240" w:lineRule="auto"/>
+        <w:rPr>
+          <w:rFonts w:ascii="Times New Roman" w:eastAsia="Times New Roman" w:hAnsi="Times New Roman" w:cs="Times New Roman"/>
+          <w:bCs/>
+          <w:iCs/>
+        </w:rPr>
+      </w:pPr>
+      <w:r>
+        <w:rPr>
+          <w:rFonts w:ascii="Times New Roman" w:eastAsia="Times New Roman" w:hAnsi="Times New Roman" w:cs="Times New Roman"/>
+          <w:bCs/>
+          <w:iCs/>
+        </w:rPr>
+        <w:t>IT Document: Contributed to/wrote all sections unless otherwise specified</w:t>
+      </w:r>
+    </w:p>
+    <w:p>
+      <w:pPr>
+        <w:pStyle w:val="ListParagraph"/>
+        <w:numPr>
+          <w:ilvl w:val="0"/>
+          <w:numId w:val="5"/>
+        </w:numPr>
+        <w:spacing w:before="120" w:after="120" w:line="240" w:lineRule="auto"/>
+        <w:rPr>
+          <w:rFonts w:ascii="Times New Roman" w:eastAsia="Times New Roman" w:hAnsi="Times New Roman" w:cs="Times New Roman"/>
+          <w:bCs/>
+          <w:iCs/>
+        </w:rPr>
+      </w:pPr>
+      <w:r>
+        <w:rPr>
+          <w:rFonts w:ascii="Times New Roman" w:eastAsia="Times New Roman" w:hAnsi="Times New Roman" w:cs="Times New Roman"/>
+          <w:bCs/>
+          <w:iCs/>
+        </w:rPr>
+        <w:t xml:space="preserve">Source Code: </w:t>
+      </w:r>
+      <w:r>
+        <w:rPr>
+          <w:rFonts w:ascii="Times New Roman" w:eastAsia="Times New Roman" w:hAnsi="Times New Roman" w:cs="Times New Roman"/>
+          <w:bCs/>
+          <w:iCs/>
+        </w:rPr>
+        <w:t xml:space="preserve">Contributed </w:t>
+      </w:r>
+      <w:r>
+        <w:rPr>
+          <w:rFonts w:ascii="Times New Roman" w:eastAsia="Times New Roman" w:hAnsi="Times New Roman" w:cs="Times New Roman"/>
+          <w:bCs/>
+          <w:iCs/>
+        </w:rPr>
+        <w:t>to the UI files that will serve as baseline for project</w:t>
+      </w:r>
+    </w:p>
+    <w:p>
+      <w:pPr>
+        <w:pStyle w:val="ListParagraph"/>
+        <w:numPr>
+          <w:ilvl w:val="0"/>
+          <w:numId w:val="5"/>
+        </w:numPr>
+        <w:spacing w:before="120" w:after="120" w:line="240" w:lineRule="auto"/>
+        <w:rPr>
+          <w:rFonts w:ascii="Times New Roman" w:eastAsia="Times New Roman" w:hAnsi="Times New Roman" w:cs="Times New Roman"/>
+          <w:bCs/>
+          <w:iCs/>
+        </w:rPr>
+      </w:pPr>
+      <w:r>
+        <w:rPr>
+          <w:rFonts w:ascii="Times New Roman" w:eastAsia="Times New Roman" w:hAnsi="Times New Roman" w:cs="Times New Roman"/>
+          <w:bCs/>
+          <w:iCs/>
+        </w:rPr>
+        <w:t>Video: Thoroughly and accurately participated in the video b</w:t>
+      </w:r>
+      <w:r>
+        <w:rPr>
+          <w:rFonts w:ascii="Times New Roman" w:eastAsia="Times New Roman" w:hAnsi="Times New Roman" w:cs="Times New Roman"/>
+          <w:bCs/>
+          <w:iCs/>
+        </w:rPr>
+        <w:t>y</w:t>
+      </w:r>
+      <w:r>
+        <w:rPr>
+          <w:rFonts w:ascii="Times New Roman" w:eastAsia="Times New Roman" w:hAnsi="Times New Roman" w:cs="Times New Roman"/>
+          <w:bCs/>
+          <w:iCs/>
+        </w:rPr>
+        <w:t xml:space="preserve"> presenting completed work thus far</w:t>
+      </w:r>
+      <w:r>
+        <w:rPr>
+          <w:rFonts w:ascii="Times New Roman" w:eastAsia="Times New Roman" w:hAnsi="Times New Roman" w:cs="Times New Roman"/>
+          <w:bCs/>
+          <w:iCs/>
+        </w:rPr>
+        <w:t xml:space="preserve"> and helping film the video itself</w:t>
+      </w:r>
+      <w:r>
+        <w:rPr>
+          <w:rFonts w:ascii="Times New Roman" w:eastAsia="Times New Roman" w:hAnsi="Times New Roman" w:cs="Times New Roman"/>
+          <w:bCs/>
+          <w:iCs/>
+        </w:rPr>
+        <w:t xml:space="preserve"> (reserved filming location)</w:t>
+      </w:r>
+    </w:p>
+    <w:p>
+      <w:pPr>
+        <w:spacing w:before="120" w:after="120" w:line="240" w:lineRule="auto"/>
+        <w:ind w:left="360"/>
+        <w:rPr>
+          <w:rFonts w:ascii="Times New Roman" w:eastAsia="Times New Roman" w:hAnsi="Times New Roman" w:cs="Times New Roman"/>
+          <w:bCs/>
+          <w:iCs/>
+        </w:rPr>
+      </w:pPr>
+      <w:r>
+        <w:rPr>
+          <w:rFonts w:ascii="Times New Roman" w:eastAsia="Times New Roman" w:hAnsi="Times New Roman" w:cs="Times New Roman"/>
+          <w:bCs/>
+          <w:iCs/>
+        </w:rPr>
+        <w:t>Felipe Bergano</w:t>
+      </w:r>
+      <w:r>
+        <w:rPr>
+          <w:rFonts w:ascii="Times New Roman" w:eastAsia="Times New Roman" w:hAnsi="Times New Roman" w:cs="Times New Roman"/>
+          <w:bCs/>
+          <w:iCs/>
+        </w:rPr>
+        <w:t>:</w:t>
+      </w:r>
+    </w:p>
+    <w:p>
+      <w:pPr>
+        <w:pStyle w:val="ListParagraph"/>
+        <w:numPr>
+          <w:ilvl w:val="0"/>
+          <w:numId w:val="5"/>
+        </w:numPr>
+        <w:spacing w:before="120" w:after="120" w:line="240" w:lineRule="auto"/>
+        <w:rPr>
+          <w:rFonts w:ascii="Times New Roman" w:eastAsia="Times New Roman" w:hAnsi="Times New Roman" w:cs="Times New Roman"/>
+          <w:bCs/>
+          <w:iCs/>
+        </w:rPr>
+      </w:pPr>
+      <w:r>
+        <w:rPr>
+          <w:rFonts w:ascii="Times New Roman" w:eastAsia="Times New Roman" w:hAnsi="Times New Roman" w:cs="Times New Roman"/>
+          <w:bCs/>
+          <w:iCs/>
+        </w:rPr>
+        <w:t xml:space="preserve">Progress Report: Contributed </w:t>
+      </w:r>
+      <w:r>
+        <w:rPr>
+          <w:rFonts w:ascii="Times New Roman" w:eastAsia="Times New Roman" w:hAnsi="Times New Roman" w:cs="Times New Roman"/>
+          <w:bCs/>
+          <w:iCs/>
+        </w:rPr>
+        <w:t xml:space="preserve">to </w:t>
+      </w:r>
+      <w:r>
+        <w:rPr>
+          <w:rFonts w:ascii="Times New Roman" w:eastAsia="Times New Roman" w:hAnsi="Times New Roman" w:cs="Times New Roman"/>
+          <w:bCs/>
+          <w:iCs/>
+        </w:rPr>
+        <w:t>all sections with information regarding specifics of work completed on the database</w:t>
+      </w:r>
+    </w:p>
+    <w:p>
+      <w:pPr>
+        <w:pStyle w:val="ListParagraph"/>
+        <w:numPr>
+          <w:ilvl w:val="0"/>
+          <w:numId w:val="5"/>
+        </w:numPr>
+        <w:spacing w:before="120" w:after="120" w:line="240" w:lineRule="auto"/>
+        <w:rPr>
+          <w:rFonts w:ascii="Times New Roman" w:eastAsia="Times New Roman" w:hAnsi="Times New Roman" w:cs="Times New Roman"/>
+          <w:bCs/>
+          <w:iCs/>
+        </w:rPr>
+      </w:pPr>
+      <w:r>
+        <w:rPr>
+          <w:rFonts w:ascii="Times New Roman" w:eastAsia="Times New Roman" w:hAnsi="Times New Roman" w:cs="Times New Roman"/>
+          <w:bCs/>
+          <w:iCs/>
+        </w:rPr>
+        <w:t xml:space="preserve">Requirements Document: Contributed </w:t>
+      </w:r>
+      <w:r>
+        <w:rPr>
+          <w:rFonts w:ascii="Times New Roman" w:eastAsia="Times New Roman" w:hAnsi="Times New Roman" w:cs="Times New Roman"/>
+          <w:bCs/>
+          <w:iCs/>
+        </w:rPr>
+        <w:t>to all sections</w:t>
+      </w:r>
+    </w:p>
+    <w:p>
+      <w:pPr>
+        <w:pStyle w:val="ListParagraph"/>
+        <w:numPr>
+          <w:ilvl w:val="0"/>
+          <w:numId w:val="5"/>
+        </w:numPr>
+        <w:spacing w:before="120" w:after="120" w:line="240" w:lineRule="auto"/>
+        <w:rPr>
+          <w:rFonts w:ascii="Times New Roman" w:eastAsia="Times New Roman" w:hAnsi="Times New Roman" w:cs="Times New Roman"/>
+          <w:bCs/>
+          <w:iCs/>
+        </w:rPr>
+      </w:pPr>
+      <w:r>
+        <w:rPr>
+          <w:rFonts w:ascii="Times New Roman" w:eastAsia="Times New Roman" w:hAnsi="Times New Roman" w:cs="Times New Roman"/>
+          <w:bCs/>
+          <w:iCs/>
+        </w:rPr>
+        <w:t xml:space="preserve">IT Document: </w:t>
+      </w:r>
+      <w:r>
+        <w:rPr>
+          <w:rFonts w:ascii="Times New Roman" w:eastAsia="Times New Roman" w:hAnsi="Times New Roman" w:cs="Times New Roman"/>
+          <w:bCs/>
+          <w:iCs/>
+        </w:rPr>
+        <w:t>No specific contribution</w:t>
+      </w:r>
+    </w:p>
+    <w:p>
+      <w:pPr>
+        <w:pStyle w:val="ListParagraph"/>
+        <w:numPr>
+          <w:ilvl w:val="0"/>
+          <w:numId w:val="5"/>
+        </w:numPr>
+        <w:spacing w:before="120" w:after="120" w:line="240" w:lineRule="auto"/>
+        <w:rPr>
+          <w:rFonts w:ascii="Times New Roman" w:eastAsia="Times New Roman" w:hAnsi="Times New Roman" w:cs="Times New Roman"/>
+          <w:bCs/>
+          <w:iCs/>
+        </w:rPr>
+      </w:pPr>
+      <w:r>
+        <w:rPr>
+          <w:rFonts w:ascii="Times New Roman" w:eastAsia="Times New Roman" w:hAnsi="Times New Roman" w:cs="Times New Roman"/>
+          <w:bCs/>
+          <w:iCs/>
+        </w:rPr>
+        <w:t xml:space="preserve">Source Code: </w:t>
+      </w:r>
+      <w:r>
+        <w:rPr>
+          <w:rFonts w:ascii="Times New Roman" w:eastAsia="Times New Roman" w:hAnsi="Times New Roman" w:cs="Times New Roman"/>
+          <w:bCs/>
+          <w:iCs/>
+        </w:rPr>
+        <w:t xml:space="preserve">Contributed </w:t>
+      </w:r>
+      <w:r>
+        <w:rPr>
+          <w:rFonts w:ascii="Times New Roman" w:eastAsia="Times New Roman" w:hAnsi="Times New Roman" w:cs="Times New Roman"/>
+          <w:bCs/>
+          <w:iCs/>
+        </w:rPr>
+        <w:t>to the UI files that will serve as baseline for project</w:t>
+      </w:r>
+    </w:p>
+    <w:p>
+      <w:pPr>
+        <w:pStyle w:val="ListParagraph"/>
+        <w:numPr>
+          <w:ilvl w:val="0"/>
+          <w:numId w:val="5"/>
+        </w:numPr>
+        <w:spacing w:before="120" w:after="120" w:line="240" w:lineRule="auto"/>
+        <w:rPr>
+          <w:rFonts w:ascii="Times New Roman" w:eastAsia="Times New Roman" w:hAnsi="Times New Roman" w:cs="Times New Roman"/>
+          <w:bCs/>
+          <w:iCs/>
+        </w:rPr>
+      </w:pPr>
+      <w:r>
+        <w:rPr>
+          <w:rFonts w:ascii="Times New Roman" w:eastAsia="Times New Roman" w:hAnsi="Times New Roman" w:cs="Times New Roman"/>
+          <w:bCs/>
+          <w:iCs/>
+        </w:rPr>
+        <w:t>Video: Thoroughly and accurately participated in the video by presenting completed work thus far</w:t>
+      </w:r>
+      <w:r>
+        <w:rPr>
+          <w:rFonts w:ascii="Times New Roman" w:eastAsia="Times New Roman" w:hAnsi="Times New Roman" w:cs="Times New Roman"/>
+          <w:bCs/>
+          <w:iCs/>
+        </w:rPr>
+        <w:t xml:space="preserve"> and </w:t>
+      </w:r>
+      <w:r>
+        <w:rPr>
+          <w:rFonts w:ascii="Times New Roman" w:eastAsia="Times New Roman" w:hAnsi="Times New Roman" w:cs="Times New Roman"/>
+          <w:bCs/>
+          <w:iCs/>
+        </w:rPr>
+        <w:t>editing the clips</w:t>
+      </w:r>
+    </w:p>
+    <w:p>
+      <w:pPr>
+        <w:spacing w:before="120" w:after="120" w:line="240" w:lineRule="auto"/>
+        <w:ind w:left="360"/>
+        <w:rPr>
+          <w:rFonts w:ascii="Times New Roman" w:eastAsia="Times New Roman" w:hAnsi="Times New Roman" w:cs="Times New Roman"/>
+          <w:bCs/>
+          <w:iCs/>
+        </w:rPr>
+      </w:pPr>
+      <w:r>
+        <w:rPr>
+          <w:rFonts w:ascii="Times New Roman" w:eastAsia="Times New Roman" w:hAnsi="Times New Roman" w:cs="Times New Roman"/>
+          <w:bCs/>
+          <w:iCs/>
+        </w:rPr>
+        <w:t>Liz Parra</w:t>
+      </w:r>
+      <w:r>
+        <w:rPr>
+          <w:rFonts w:ascii="Times New Roman" w:eastAsia="Times New Roman" w:hAnsi="Times New Roman" w:cs="Times New Roman"/>
+          <w:bCs/>
+          <w:iCs/>
+        </w:rPr>
+        <w:t>:</w:t>
+      </w:r>
+    </w:p>
+    <w:p>
+      <w:pPr>
+        <w:pStyle w:val="ListParagraph"/>
+        <w:numPr>
+          <w:ilvl w:val="0"/>
+          <w:numId w:val="5"/>
+        </w:numPr>
+        <w:spacing w:before="120" w:after="120" w:line="240" w:lineRule="auto"/>
+        <w:rPr>
+          <w:rFonts w:ascii="Times New Roman" w:eastAsia="Times New Roman" w:hAnsi="Times New Roman" w:cs="Times New Roman"/>
+          <w:bCs/>
+          <w:iCs/>
+        </w:rPr>
+      </w:pPr>
+      <w:r>
+        <w:rPr>
+          <w:rFonts w:ascii="Times New Roman" w:eastAsia="Times New Roman" w:hAnsi="Times New Roman" w:cs="Times New Roman"/>
+          <w:bCs/>
+          <w:iCs/>
+        </w:rPr>
+        <w:t xml:space="preserve">Progress Report: </w:t>
+      </w:r>
+      <w:r>
+        <w:rPr>
+          <w:rFonts w:ascii="Times New Roman" w:eastAsia="Times New Roman" w:hAnsi="Times New Roman" w:cs="Times New Roman"/>
+          <w:bCs/>
+          <w:iCs/>
+        </w:rPr>
+        <w:t xml:space="preserve">Contributed </w:t>
+      </w:r>
+      <w:r>
+        <w:rPr>
+          <w:rFonts w:ascii="Times New Roman" w:eastAsia="Times New Roman" w:hAnsi="Times New Roman" w:cs="Times New Roman"/>
+          <w:bCs/>
+          <w:iCs/>
+        </w:rPr>
+        <w:t>to all sections with information regarding specifics of work completed on the database</w:t>
+      </w:r>
+    </w:p>
+    <w:p>
+      <w:pPr>
+        <w:pStyle w:val="ListParagraph"/>
+        <w:numPr>
+          <w:ilvl w:val="0"/>
+          <w:numId w:val="5"/>
+        </w:numPr>
+        <w:spacing w:before="120" w:after="120" w:line="240" w:lineRule="auto"/>
+        <w:rPr>
+          <w:rFonts w:ascii="Times New Roman" w:eastAsia="Times New Roman" w:hAnsi="Times New Roman" w:cs="Times New Roman"/>
+          <w:bCs/>
+          <w:iCs/>
+        </w:rPr>
+      </w:pPr>
+      <w:r>
+        <w:rPr>
+          <w:rFonts w:ascii="Times New Roman" w:eastAsia="Times New Roman" w:hAnsi="Times New Roman" w:cs="Times New Roman"/>
+          <w:bCs/>
+          <w:iCs/>
+        </w:rPr>
+        <w:t xml:space="preserve">Requirements Document: Contributed </w:t>
+      </w:r>
+      <w:r>
+        <w:rPr>
+          <w:rFonts w:ascii="Times New Roman" w:eastAsia="Times New Roman" w:hAnsi="Times New Roman" w:cs="Times New Roman"/>
+          <w:bCs/>
+          <w:iCs/>
+        </w:rPr>
+        <w:t>to all sections</w:t>
       </w:r>
       <w:bookmarkStart w:id="0" w:name="_GoBack"/>
       <w:bookmarkEnd w:id="0"/>
     </w:p>
     <w:p>
       <w:pPr>
-        <w:spacing w:before="120" w:after="120" w:line="240" w:lineRule="auto"/>
-        <w:rPr>
-          <w:rFonts w:ascii="Times New Roman" w:eastAsia="Times New Roman" w:hAnsi="Times New Roman" w:cs="Times New Roman"/>
-          <w:i/>
-          <w:iCs/>
-          <w:sz w:val="13"/>
-          <w:szCs w:val="13"/>
-        </w:rPr>
-      </w:pPr>
-    </w:p>
-    <w:p>
-      <w:pPr>
-        <w:pStyle w:val="ListParagraph"/>
-        <w:numPr>
-          <w:ilvl w:val="0"/>
-          <w:numId w:val="2"/>
-        </w:numPr>
-        <w:spacing w:before="120" w:after="120" w:line="240" w:lineRule="auto"/>
-        <w:rPr>
-          <w:rFonts w:ascii="Times New Roman" w:eastAsia="Times New Roman" w:hAnsi="Times New Roman" w:cs="Times New Roman"/>
-          <w:b/>
-          <w:bCs/>
-        </w:rPr>
-      </w:pPr>
-      <w:r>
-        <w:rPr>
-          <w:rFonts w:ascii="Times New Roman" w:eastAsia="Times New Roman" w:hAnsi="Times New Roman" w:cs="Times New Roman"/>
-          <w:b/>
-          <w:bCs/>
-        </w:rPr>
-        <w:t>Team Member Contribution</w:t>
-      </w:r>
-      <w:r>
-        <w:rPr>
-          <w:rFonts w:ascii="Times New Roman" w:eastAsia="Times New Roman" w:hAnsi="Times New Roman" w:cs="Times New Roman"/>
-          <w:b/>
-          <w:bCs/>
-        </w:rPr>
-        <w:t xml:space="preserve"> for this </w:t>
-      </w:r>
-      <w:r>
-        <w:rPr>
-          <w:rFonts w:ascii="Times New Roman" w:eastAsia="Times New Roman" w:hAnsi="Times New Roman" w:cs="Times New Roman"/>
-          <w:b/>
-          <w:bCs/>
-        </w:rPr>
-        <w:t>i</w:t>
-      </w:r>
-      <w:r>
-        <w:rPr>
-          <w:rFonts w:ascii="Times New Roman" w:eastAsia="Times New Roman" w:hAnsi="Times New Roman" w:cs="Times New Roman"/>
-          <w:b/>
-          <w:bCs/>
-        </w:rPr>
-        <w:t>ncrement</w:t>
+        <w:pStyle w:val="ListParagraph"/>
+        <w:numPr>
+          <w:ilvl w:val="0"/>
+          <w:numId w:val="5"/>
+        </w:numPr>
+        <w:spacing w:before="120" w:after="120" w:line="240" w:lineRule="auto"/>
+        <w:rPr>
+          <w:rFonts w:ascii="Times New Roman" w:eastAsia="Times New Roman" w:hAnsi="Times New Roman" w:cs="Times New Roman"/>
+          <w:bCs/>
+          <w:iCs/>
+        </w:rPr>
+      </w:pPr>
+      <w:r>
+        <w:rPr>
+          <w:rFonts w:ascii="Times New Roman" w:eastAsia="Times New Roman" w:hAnsi="Times New Roman" w:cs="Times New Roman"/>
+          <w:bCs/>
+          <w:iCs/>
+        </w:rPr>
+        <w:t xml:space="preserve">IT Document: </w:t>
+      </w:r>
+      <w:r>
+        <w:rPr>
+          <w:rFonts w:ascii="Times New Roman" w:eastAsia="Times New Roman" w:hAnsi="Times New Roman" w:cs="Times New Roman"/>
+          <w:bCs/>
+          <w:iCs/>
+        </w:rPr>
+        <w:t>No specific contribution</w:t>
+      </w:r>
+    </w:p>
+    <w:p>
+      <w:pPr>
+        <w:pStyle w:val="ListParagraph"/>
+        <w:numPr>
+          <w:ilvl w:val="0"/>
+          <w:numId w:val="5"/>
+        </w:numPr>
+        <w:spacing w:before="120" w:after="120" w:line="240" w:lineRule="auto"/>
+        <w:rPr>
+          <w:rFonts w:ascii="Times New Roman" w:eastAsia="Times New Roman" w:hAnsi="Times New Roman" w:cs="Times New Roman"/>
+          <w:bCs/>
+          <w:iCs/>
+        </w:rPr>
+      </w:pPr>
+      <w:r>
+        <w:rPr>
+          <w:rFonts w:ascii="Times New Roman" w:eastAsia="Times New Roman" w:hAnsi="Times New Roman" w:cs="Times New Roman"/>
+          <w:bCs/>
+          <w:iCs/>
+        </w:rPr>
+        <w:t xml:space="preserve">Source Code: </w:t>
+      </w:r>
+      <w:r>
+        <w:rPr>
+          <w:rFonts w:ascii="Times New Roman" w:eastAsia="Times New Roman" w:hAnsi="Times New Roman" w:cs="Times New Roman"/>
+          <w:bCs/>
+          <w:iCs/>
+        </w:rPr>
+        <w:t xml:space="preserve">Contributed </w:t>
+      </w:r>
+      <w:r>
+        <w:rPr>
+          <w:rFonts w:ascii="Times New Roman" w:eastAsia="Times New Roman" w:hAnsi="Times New Roman" w:cs="Times New Roman"/>
+          <w:bCs/>
+          <w:iCs/>
+        </w:rPr>
+        <w:t>t</w:t>
+      </w:r>
+      <w:r>
+        <w:rPr>
+          <w:rFonts w:ascii="Times New Roman" w:eastAsia="Times New Roman" w:hAnsi="Times New Roman" w:cs="Times New Roman"/>
+          <w:bCs/>
+          <w:iCs/>
+        </w:rPr>
+        <w:t>o all files pertaining to database</w:t>
+      </w:r>
+    </w:p>
+    <w:p>
+      <w:pPr>
+        <w:pStyle w:val="ListParagraph"/>
+        <w:numPr>
+          <w:ilvl w:val="0"/>
+          <w:numId w:val="5"/>
+        </w:numPr>
+        <w:spacing w:before="120" w:after="120" w:line="240" w:lineRule="auto"/>
+        <w:rPr>
+          <w:rFonts w:ascii="Times New Roman" w:eastAsia="Times New Roman" w:hAnsi="Times New Roman" w:cs="Times New Roman"/>
+          <w:bCs/>
+          <w:iCs/>
+        </w:rPr>
+      </w:pPr>
+      <w:r>
+        <w:rPr>
+          <w:rFonts w:ascii="Times New Roman" w:eastAsia="Times New Roman" w:hAnsi="Times New Roman" w:cs="Times New Roman"/>
+          <w:bCs/>
+          <w:iCs/>
+        </w:rPr>
+        <w:t>Video: Thoroughly and accurately participated in the video by presenting completed work thus far</w:t>
       </w:r>
     </w:p>
     <w:p>
@@ -575,7 +1351,15 @@
           <w:bCs/>
           <w:iCs/>
         </w:rPr>
-        <w:t>Raymond Chen:</w:t>
+        <w:t>Andres Paz Vicca</w:t>
+      </w:r>
+      <w:r>
+        <w:rPr>
+          <w:rFonts w:ascii="Times New Roman" w:eastAsia="Times New Roman" w:hAnsi="Times New Roman" w:cs="Times New Roman"/>
+          <w:bCs/>
+          <w:iCs/>
+        </w:rPr>
+        <w:t>:</w:t>
       </w:r>
     </w:p>
     <w:p>
@@ -598,7 +1382,23 @@
           <w:bCs/>
           <w:iCs/>
         </w:rPr>
-        <w:t>Progress Report: Contributed to sections "Accomplishments and overall project status during this increment" and "Challenges" specifically regarding the use of the Google Maps API</w:t>
+        <w:t xml:space="preserve">Progress Report: </w:t>
+      </w:r>
+      <w:r>
+        <w:rPr>
+          <w:rFonts w:ascii="Times New Roman" w:eastAsia="Times New Roman" w:hAnsi="Times New Roman" w:cs="Times New Roman"/>
+          <w:bCs/>
+          <w:iCs/>
+        </w:rPr>
+        <w:t xml:space="preserve">Contributed </w:t>
+      </w:r>
+      <w:r>
+        <w:rPr>
+          <w:rFonts w:ascii="Times New Roman" w:eastAsia="Times New Roman" w:hAnsi="Times New Roman" w:cs="Times New Roman"/>
+          <w:bCs/>
+          <w:iCs/>
+        </w:rPr>
+        <w:t>to all sections with information regarding specifics of work completed on the database</w:t>
       </w:r>
     </w:p>
     <w:p>
@@ -621,7 +1421,15 @@
           <w:bCs/>
           <w:iCs/>
         </w:rPr>
-        <w:t>Requirements Document: No specific contribution</w:t>
+        <w:t xml:space="preserve">Requirements Document: </w:t>
+      </w:r>
+      <w:r>
+        <w:rPr>
+          <w:rFonts w:ascii="Times New Roman" w:eastAsia="Times New Roman" w:hAnsi="Times New Roman" w:cs="Times New Roman"/>
+          <w:bCs/>
+          <w:iCs/>
+        </w:rPr>
+        <w:t xml:space="preserve">Contributed to all sections </w:t>
       </w:r>
     </w:p>
     <w:p>
@@ -644,7 +1452,15 @@
           <w:bCs/>
           <w:iCs/>
         </w:rPr>
-        <w:t>IT Document: Contributed to section "Execution-based Functional Testing" regarding the testing of the Google Maps API</w:t>
+        <w:t xml:space="preserve">IT Document: </w:t>
+      </w:r>
+      <w:r>
+        <w:rPr>
+          <w:rFonts w:ascii="Times New Roman" w:eastAsia="Times New Roman" w:hAnsi="Times New Roman" w:cs="Times New Roman"/>
+          <w:bCs/>
+          <w:iCs/>
+        </w:rPr>
+        <w:t>No specific contribution</w:t>
       </w:r>
     </w:p>
     <w:p>
@@ -667,7 +1483,31 @@
           <w:bCs/>
           <w:iCs/>
         </w:rPr>
-        <w:t>Source Code: Contributed to all files pertaining to GPS API by obtaining API key and implementing all related code to provide functionality</w:t>
+        <w:t xml:space="preserve">Source Code: </w:t>
+      </w:r>
+      <w:r>
+        <w:rPr>
+          <w:rFonts w:ascii="Times New Roman" w:eastAsia="Times New Roman" w:hAnsi="Times New Roman" w:cs="Times New Roman"/>
+          <w:bCs/>
+          <w:iCs/>
+        </w:rPr>
+        <w:t xml:space="preserve">Contributed </w:t>
+      </w:r>
+      <w:r>
+        <w:rPr>
+          <w:rFonts w:ascii="Times New Roman" w:eastAsia="Times New Roman" w:hAnsi="Times New Roman" w:cs="Times New Roman"/>
+          <w:bCs/>
+          <w:iCs/>
+        </w:rPr>
+        <w:t xml:space="preserve">to </w:t>
+      </w:r>
+      <w:r>
+        <w:rPr>
+          <w:rFonts w:ascii="Times New Roman" w:eastAsia="Times New Roman" w:hAnsi="Times New Roman" w:cs="Times New Roman"/>
+          <w:bCs/>
+          <w:iCs/>
+        </w:rPr>
+        <w:t>all files pertaining to database</w:t>
       </w:r>
     </w:p>
     <w:p>
@@ -690,688 +1530,7 @@
           <w:bCs/>
           <w:iCs/>
         </w:rPr>
-        <w:t>Video: Thoroughly and accurately participated in the video by not only presenting his completed work thus far, but by assisting in filming and setup greatly</w:t>
-      </w:r>
-    </w:p>
-    <w:p>
-      <w:pPr>
-        <w:spacing w:before="120" w:after="120" w:line="240" w:lineRule="auto"/>
-        <w:ind w:left="360"/>
-        <w:rPr>
-          <w:rFonts w:ascii="Times New Roman" w:eastAsia="Times New Roman" w:hAnsi="Times New Roman" w:cs="Times New Roman"/>
-          <w:bCs/>
-          <w:iCs/>
-        </w:rPr>
-      </w:pPr>
-      <w:r>
-        <w:rPr>
-          <w:rFonts w:ascii="Times New Roman" w:eastAsia="Times New Roman" w:hAnsi="Times New Roman" w:cs="Times New Roman"/>
-          <w:bCs/>
-          <w:iCs/>
-        </w:rPr>
-        <w:lastRenderedPageBreak/>
-        <w:t>Leylanni Quijano-Shafer</w:t>
-      </w:r>
-      <w:r>
-        <w:rPr>
-          <w:rFonts w:ascii="Times New Roman" w:eastAsia="Times New Roman" w:hAnsi="Times New Roman" w:cs="Times New Roman"/>
-          <w:bCs/>
-          <w:iCs/>
-        </w:rPr>
-        <w:t>:</w:t>
-      </w:r>
-    </w:p>
-    <w:p>
-      <w:pPr>
-        <w:pStyle w:val="ListParagraph"/>
-        <w:numPr>
-          <w:ilvl w:val="0"/>
-          <w:numId w:val="5"/>
-        </w:numPr>
-        <w:spacing w:before="120" w:after="120" w:line="240" w:lineRule="auto"/>
-        <w:rPr>
-          <w:rFonts w:ascii="Times New Roman" w:eastAsia="Times New Roman" w:hAnsi="Times New Roman" w:cs="Times New Roman"/>
-          <w:bCs/>
-          <w:iCs/>
-        </w:rPr>
-      </w:pPr>
-      <w:r>
-        <w:rPr>
-          <w:rFonts w:ascii="Times New Roman" w:eastAsia="Times New Roman" w:hAnsi="Times New Roman" w:cs="Times New Roman"/>
-          <w:bCs/>
-          <w:iCs/>
-        </w:rPr>
-        <w:t>Progress Report: Contributed to/wrote all sections unless otherwise specified</w:t>
-      </w:r>
-    </w:p>
-    <w:p>
-      <w:pPr>
-        <w:pStyle w:val="ListParagraph"/>
-        <w:numPr>
-          <w:ilvl w:val="0"/>
-          <w:numId w:val="5"/>
-        </w:numPr>
-        <w:spacing w:before="120" w:after="120" w:line="240" w:lineRule="auto"/>
-        <w:rPr>
-          <w:rFonts w:ascii="Times New Roman" w:eastAsia="Times New Roman" w:hAnsi="Times New Roman" w:cs="Times New Roman"/>
-          <w:bCs/>
-          <w:iCs/>
-        </w:rPr>
-      </w:pPr>
-      <w:r>
-        <w:rPr>
-          <w:rFonts w:ascii="Times New Roman" w:eastAsia="Times New Roman" w:hAnsi="Times New Roman" w:cs="Times New Roman"/>
-          <w:bCs/>
-          <w:iCs/>
-        </w:rPr>
-        <w:t xml:space="preserve">Requirements Document: </w:t>
-      </w:r>
-      <w:r>
-        <w:rPr>
-          <w:rFonts w:ascii="Times New Roman" w:eastAsia="Times New Roman" w:hAnsi="Times New Roman" w:cs="Times New Roman"/>
-          <w:bCs/>
-          <w:iCs/>
-        </w:rPr>
-        <w:t>Contributed to/wrote all sections unless otherwise specified</w:t>
-      </w:r>
-    </w:p>
-    <w:p>
-      <w:pPr>
-        <w:pStyle w:val="ListParagraph"/>
-        <w:numPr>
-          <w:ilvl w:val="0"/>
-          <w:numId w:val="5"/>
-        </w:numPr>
-        <w:spacing w:before="120" w:after="120" w:line="240" w:lineRule="auto"/>
-        <w:rPr>
-          <w:rFonts w:ascii="Times New Roman" w:eastAsia="Times New Roman" w:hAnsi="Times New Roman" w:cs="Times New Roman"/>
-          <w:bCs/>
-          <w:iCs/>
-        </w:rPr>
-      </w:pPr>
-      <w:r>
-        <w:rPr>
-          <w:rFonts w:ascii="Times New Roman" w:eastAsia="Times New Roman" w:hAnsi="Times New Roman" w:cs="Times New Roman"/>
-          <w:bCs/>
-          <w:iCs/>
-        </w:rPr>
-        <w:t>IT Document: Contributed to/wrote all sections unless otherwise specified</w:t>
-      </w:r>
-    </w:p>
-    <w:p>
-      <w:pPr>
-        <w:pStyle w:val="ListParagraph"/>
-        <w:numPr>
-          <w:ilvl w:val="0"/>
-          <w:numId w:val="5"/>
-        </w:numPr>
-        <w:spacing w:before="120" w:after="120" w:line="240" w:lineRule="auto"/>
-        <w:rPr>
-          <w:rFonts w:ascii="Times New Roman" w:eastAsia="Times New Roman" w:hAnsi="Times New Roman" w:cs="Times New Roman"/>
-          <w:bCs/>
-          <w:iCs/>
-        </w:rPr>
-      </w:pPr>
-      <w:r>
-        <w:rPr>
-          <w:rFonts w:ascii="Times New Roman" w:eastAsia="Times New Roman" w:hAnsi="Times New Roman" w:cs="Times New Roman"/>
-          <w:bCs/>
-          <w:iCs/>
-        </w:rPr>
-        <w:t xml:space="preserve">Source Code: </w:t>
-      </w:r>
-      <w:r>
-        <w:rPr>
-          <w:rFonts w:ascii="Times New Roman" w:eastAsia="Times New Roman" w:hAnsi="Times New Roman" w:cs="Times New Roman"/>
-          <w:bCs/>
-          <w:iCs/>
-        </w:rPr>
-        <w:t xml:space="preserve">Contributed </w:t>
-      </w:r>
-      <w:r>
-        <w:rPr>
-          <w:rFonts w:ascii="Times New Roman" w:eastAsia="Times New Roman" w:hAnsi="Times New Roman" w:cs="Times New Roman"/>
-          <w:bCs/>
-          <w:iCs/>
-        </w:rPr>
-        <w:t>to the UI files that will serve as baseline for project</w:t>
-      </w:r>
-    </w:p>
-    <w:p>
-      <w:pPr>
-        <w:pStyle w:val="ListParagraph"/>
-        <w:numPr>
-          <w:ilvl w:val="0"/>
-          <w:numId w:val="5"/>
-        </w:numPr>
-        <w:spacing w:before="120" w:after="120" w:line="240" w:lineRule="auto"/>
-        <w:rPr>
-          <w:rFonts w:ascii="Times New Roman" w:eastAsia="Times New Roman" w:hAnsi="Times New Roman" w:cs="Times New Roman"/>
-          <w:bCs/>
-          <w:iCs/>
-        </w:rPr>
-      </w:pPr>
-      <w:r>
-        <w:rPr>
-          <w:rFonts w:ascii="Times New Roman" w:eastAsia="Times New Roman" w:hAnsi="Times New Roman" w:cs="Times New Roman"/>
-          <w:bCs/>
-          <w:iCs/>
-        </w:rPr>
-        <w:t>Video: Thoroughly and accurately participated in the video b</w:t>
-      </w:r>
-      <w:r>
-        <w:rPr>
-          <w:rFonts w:ascii="Times New Roman" w:eastAsia="Times New Roman" w:hAnsi="Times New Roman" w:cs="Times New Roman"/>
-          <w:bCs/>
-          <w:iCs/>
-        </w:rPr>
-        <w:t>y</w:t>
-      </w:r>
-      <w:r>
-        <w:rPr>
-          <w:rFonts w:ascii="Times New Roman" w:eastAsia="Times New Roman" w:hAnsi="Times New Roman" w:cs="Times New Roman"/>
-          <w:bCs/>
-          <w:iCs/>
-        </w:rPr>
-        <w:t xml:space="preserve"> presenting completed work thus far</w:t>
-      </w:r>
-      <w:r>
-        <w:rPr>
-          <w:rFonts w:ascii="Times New Roman" w:eastAsia="Times New Roman" w:hAnsi="Times New Roman" w:cs="Times New Roman"/>
-          <w:bCs/>
-          <w:iCs/>
-        </w:rPr>
-        <w:t xml:space="preserve"> and helping film the video itself</w:t>
-      </w:r>
-    </w:p>
-    <w:p>
-      <w:pPr>
-        <w:spacing w:before="120" w:after="120" w:line="240" w:lineRule="auto"/>
-        <w:ind w:left="360"/>
-        <w:rPr>
-          <w:rFonts w:ascii="Times New Roman" w:eastAsia="Times New Roman" w:hAnsi="Times New Roman" w:cs="Times New Roman"/>
-          <w:bCs/>
-          <w:iCs/>
-        </w:rPr>
-      </w:pPr>
-      <w:r>
-        <w:rPr>
-          <w:rFonts w:ascii="Times New Roman" w:eastAsia="Times New Roman" w:hAnsi="Times New Roman" w:cs="Times New Roman"/>
-          <w:bCs/>
-          <w:iCs/>
-        </w:rPr>
-        <w:t>Felipe Bergano</w:t>
-      </w:r>
-      <w:r>
-        <w:rPr>
-          <w:rFonts w:ascii="Times New Roman" w:eastAsia="Times New Roman" w:hAnsi="Times New Roman" w:cs="Times New Roman"/>
-          <w:bCs/>
-          <w:iCs/>
-        </w:rPr>
-        <w:t>:</w:t>
-      </w:r>
-    </w:p>
-    <w:p>
-      <w:pPr>
-        <w:pStyle w:val="ListParagraph"/>
-        <w:numPr>
-          <w:ilvl w:val="0"/>
-          <w:numId w:val="5"/>
-        </w:numPr>
-        <w:spacing w:before="120" w:after="120" w:line="240" w:lineRule="auto"/>
-        <w:rPr>
-          <w:rFonts w:ascii="Times New Roman" w:eastAsia="Times New Roman" w:hAnsi="Times New Roman" w:cs="Times New Roman"/>
-          <w:bCs/>
-          <w:iCs/>
-        </w:rPr>
-      </w:pPr>
-      <w:r>
-        <w:rPr>
-          <w:rFonts w:ascii="Times New Roman" w:eastAsia="Times New Roman" w:hAnsi="Times New Roman" w:cs="Times New Roman"/>
-          <w:bCs/>
-          <w:iCs/>
-        </w:rPr>
-        <w:t xml:space="preserve">Progress Report: Contributed </w:t>
-      </w:r>
-      <w:r>
-        <w:rPr>
-          <w:rFonts w:ascii="Times New Roman" w:eastAsia="Times New Roman" w:hAnsi="Times New Roman" w:cs="Times New Roman"/>
-          <w:bCs/>
-          <w:iCs/>
-        </w:rPr>
-        <w:t xml:space="preserve">to </w:t>
-      </w:r>
-    </w:p>
-    <w:p>
-      <w:pPr>
-        <w:pStyle w:val="ListParagraph"/>
-        <w:numPr>
-          <w:ilvl w:val="0"/>
-          <w:numId w:val="5"/>
-        </w:numPr>
-        <w:spacing w:before="120" w:after="120" w:line="240" w:lineRule="auto"/>
-        <w:rPr>
-          <w:rFonts w:ascii="Times New Roman" w:eastAsia="Times New Roman" w:hAnsi="Times New Roman" w:cs="Times New Roman"/>
-          <w:bCs/>
-          <w:iCs/>
-        </w:rPr>
-      </w:pPr>
-      <w:r>
-        <w:rPr>
-          <w:rFonts w:ascii="Times New Roman" w:eastAsia="Times New Roman" w:hAnsi="Times New Roman" w:cs="Times New Roman"/>
-          <w:bCs/>
-          <w:iCs/>
-        </w:rPr>
-        <w:t xml:space="preserve">Requirements Document: Contributed </w:t>
-      </w:r>
-    </w:p>
-    <w:p>
-      <w:pPr>
-        <w:pStyle w:val="ListParagraph"/>
-        <w:numPr>
-          <w:ilvl w:val="0"/>
-          <w:numId w:val="5"/>
-        </w:numPr>
-        <w:spacing w:before="120" w:after="120" w:line="240" w:lineRule="auto"/>
-        <w:rPr>
-          <w:rFonts w:ascii="Times New Roman" w:eastAsia="Times New Roman" w:hAnsi="Times New Roman" w:cs="Times New Roman"/>
-          <w:bCs/>
-          <w:iCs/>
-        </w:rPr>
-      </w:pPr>
-      <w:r>
-        <w:rPr>
-          <w:rFonts w:ascii="Times New Roman" w:eastAsia="Times New Roman" w:hAnsi="Times New Roman" w:cs="Times New Roman"/>
-          <w:bCs/>
-          <w:iCs/>
-        </w:rPr>
-        <w:t>IT Document: Contributed to/wrote all sections unless otherwise specified</w:t>
-      </w:r>
-    </w:p>
-    <w:p>
-      <w:pPr>
-        <w:pStyle w:val="ListParagraph"/>
-        <w:numPr>
-          <w:ilvl w:val="0"/>
-          <w:numId w:val="5"/>
-        </w:numPr>
-        <w:spacing w:before="120" w:after="120" w:line="240" w:lineRule="auto"/>
-        <w:rPr>
-          <w:rFonts w:ascii="Times New Roman" w:eastAsia="Times New Roman" w:hAnsi="Times New Roman" w:cs="Times New Roman"/>
-          <w:bCs/>
-          <w:iCs/>
-        </w:rPr>
-      </w:pPr>
-      <w:r>
-        <w:rPr>
-          <w:rFonts w:ascii="Times New Roman" w:eastAsia="Times New Roman" w:hAnsi="Times New Roman" w:cs="Times New Roman"/>
-          <w:bCs/>
-          <w:iCs/>
-        </w:rPr>
-        <w:t xml:space="preserve">Source Code: </w:t>
-      </w:r>
-      <w:r>
-        <w:rPr>
-          <w:rFonts w:ascii="Times New Roman" w:eastAsia="Times New Roman" w:hAnsi="Times New Roman" w:cs="Times New Roman"/>
-          <w:bCs/>
-          <w:iCs/>
-        </w:rPr>
-        <w:t xml:space="preserve">Contributed </w:t>
-      </w:r>
-      <w:r>
-        <w:rPr>
-          <w:rFonts w:ascii="Times New Roman" w:eastAsia="Times New Roman" w:hAnsi="Times New Roman" w:cs="Times New Roman"/>
-          <w:bCs/>
-          <w:iCs/>
-        </w:rPr>
-        <w:t>to the UI files that will serve as baseline for project</w:t>
-      </w:r>
-    </w:p>
-    <w:p>
-      <w:pPr>
-        <w:pStyle w:val="ListParagraph"/>
-        <w:numPr>
-          <w:ilvl w:val="0"/>
-          <w:numId w:val="5"/>
-        </w:numPr>
-        <w:spacing w:before="120" w:after="120" w:line="240" w:lineRule="auto"/>
-        <w:rPr>
-          <w:rFonts w:ascii="Times New Roman" w:eastAsia="Times New Roman" w:hAnsi="Times New Roman" w:cs="Times New Roman"/>
-          <w:bCs/>
-          <w:iCs/>
-        </w:rPr>
-      </w:pPr>
-      <w:r>
-        <w:rPr>
-          <w:rFonts w:ascii="Times New Roman" w:eastAsia="Times New Roman" w:hAnsi="Times New Roman" w:cs="Times New Roman"/>
-          <w:bCs/>
-          <w:iCs/>
-        </w:rPr>
         <w:t>Video: Thoroughly and accurately participated in the video by presenting completed work thus far</w:t>
-      </w:r>
-      <w:r>
-        <w:rPr>
-          <w:rFonts w:ascii="Times New Roman" w:eastAsia="Times New Roman" w:hAnsi="Times New Roman" w:cs="Times New Roman"/>
-          <w:bCs/>
-          <w:iCs/>
-        </w:rPr>
-        <w:t xml:space="preserve"> and </w:t>
-      </w:r>
-    </w:p>
-    <w:p>
-      <w:pPr>
-        <w:spacing w:before="120" w:after="120" w:line="240" w:lineRule="auto"/>
-        <w:ind w:left="360"/>
-        <w:rPr>
-          <w:rFonts w:ascii="Times New Roman" w:eastAsia="Times New Roman" w:hAnsi="Times New Roman" w:cs="Times New Roman"/>
-          <w:bCs/>
-          <w:iCs/>
-        </w:rPr>
-      </w:pPr>
-      <w:r>
-        <w:rPr>
-          <w:rFonts w:ascii="Times New Roman" w:eastAsia="Times New Roman" w:hAnsi="Times New Roman" w:cs="Times New Roman"/>
-          <w:bCs/>
-          <w:iCs/>
-        </w:rPr>
-        <w:t>Liz Parra</w:t>
-      </w:r>
-      <w:r>
-        <w:rPr>
-          <w:rFonts w:ascii="Times New Roman" w:eastAsia="Times New Roman" w:hAnsi="Times New Roman" w:cs="Times New Roman"/>
-          <w:bCs/>
-          <w:iCs/>
-        </w:rPr>
-        <w:t>:</w:t>
-      </w:r>
-    </w:p>
-    <w:p>
-      <w:pPr>
-        <w:pStyle w:val="ListParagraph"/>
-        <w:numPr>
-          <w:ilvl w:val="0"/>
-          <w:numId w:val="5"/>
-        </w:numPr>
-        <w:spacing w:before="120" w:after="120" w:line="240" w:lineRule="auto"/>
-        <w:rPr>
-          <w:rFonts w:ascii="Times New Roman" w:eastAsia="Times New Roman" w:hAnsi="Times New Roman" w:cs="Times New Roman"/>
-          <w:bCs/>
-          <w:iCs/>
-        </w:rPr>
-      </w:pPr>
-      <w:r>
-        <w:rPr>
-          <w:rFonts w:ascii="Times New Roman" w:eastAsia="Times New Roman" w:hAnsi="Times New Roman" w:cs="Times New Roman"/>
-          <w:bCs/>
-          <w:iCs/>
-        </w:rPr>
-        <w:t xml:space="preserve">Progress Report: Contributed </w:t>
-      </w:r>
-    </w:p>
-    <w:p>
-      <w:pPr>
-        <w:pStyle w:val="ListParagraph"/>
-        <w:numPr>
-          <w:ilvl w:val="0"/>
-          <w:numId w:val="5"/>
-        </w:numPr>
-        <w:spacing w:before="120" w:after="120" w:line="240" w:lineRule="auto"/>
-        <w:rPr>
-          <w:rFonts w:ascii="Times New Roman" w:eastAsia="Times New Roman" w:hAnsi="Times New Roman" w:cs="Times New Roman"/>
-          <w:bCs/>
-          <w:iCs/>
-        </w:rPr>
-      </w:pPr>
-      <w:r>
-        <w:rPr>
-          <w:rFonts w:ascii="Times New Roman" w:eastAsia="Times New Roman" w:hAnsi="Times New Roman" w:cs="Times New Roman"/>
-          <w:bCs/>
-          <w:iCs/>
-        </w:rPr>
-        <w:t xml:space="preserve">Requirements Document: Contributed </w:t>
-      </w:r>
-    </w:p>
-    <w:p>
-      <w:pPr>
-        <w:pStyle w:val="ListParagraph"/>
-        <w:numPr>
-          <w:ilvl w:val="0"/>
-          <w:numId w:val="5"/>
-        </w:numPr>
-        <w:spacing w:before="120" w:after="120" w:line="240" w:lineRule="auto"/>
-        <w:rPr>
-          <w:rFonts w:ascii="Times New Roman" w:eastAsia="Times New Roman" w:hAnsi="Times New Roman" w:cs="Times New Roman"/>
-          <w:bCs/>
-          <w:iCs/>
-        </w:rPr>
-      </w:pPr>
-      <w:r>
-        <w:rPr>
-          <w:rFonts w:ascii="Times New Roman" w:eastAsia="Times New Roman" w:hAnsi="Times New Roman" w:cs="Times New Roman"/>
-          <w:bCs/>
-          <w:iCs/>
-        </w:rPr>
-        <w:t>IT Document: Contributed to/wrote all sections unless otherwise specified</w:t>
-      </w:r>
-    </w:p>
-    <w:p>
-      <w:pPr>
-        <w:pStyle w:val="ListParagraph"/>
-        <w:numPr>
-          <w:ilvl w:val="0"/>
-          <w:numId w:val="5"/>
-        </w:numPr>
-        <w:spacing w:before="120" w:after="120" w:line="240" w:lineRule="auto"/>
-        <w:rPr>
-          <w:rFonts w:ascii="Times New Roman" w:eastAsia="Times New Roman" w:hAnsi="Times New Roman" w:cs="Times New Roman"/>
-          <w:bCs/>
-          <w:iCs/>
-        </w:rPr>
-      </w:pPr>
-      <w:r>
-        <w:rPr>
-          <w:rFonts w:ascii="Times New Roman" w:eastAsia="Times New Roman" w:hAnsi="Times New Roman" w:cs="Times New Roman"/>
-          <w:bCs/>
-          <w:iCs/>
-        </w:rPr>
-        <w:t xml:space="preserve">Source Code: </w:t>
-      </w:r>
-      <w:r>
-        <w:rPr>
-          <w:rFonts w:ascii="Times New Roman" w:eastAsia="Times New Roman" w:hAnsi="Times New Roman" w:cs="Times New Roman"/>
-          <w:bCs/>
-          <w:iCs/>
-        </w:rPr>
-        <w:t xml:space="preserve">Contributed </w:t>
-      </w:r>
-      <w:r>
-        <w:rPr>
-          <w:rFonts w:ascii="Times New Roman" w:eastAsia="Times New Roman" w:hAnsi="Times New Roman" w:cs="Times New Roman"/>
-          <w:bCs/>
-          <w:iCs/>
-        </w:rPr>
-        <w:t>to the UI files that will serve as baseline for project</w:t>
-      </w:r>
-    </w:p>
-    <w:p>
-      <w:pPr>
-        <w:pStyle w:val="ListParagraph"/>
-        <w:numPr>
-          <w:ilvl w:val="0"/>
-          <w:numId w:val="5"/>
-        </w:numPr>
-        <w:spacing w:before="120" w:after="120" w:line="240" w:lineRule="auto"/>
-        <w:rPr>
-          <w:rFonts w:ascii="Times New Roman" w:eastAsia="Times New Roman" w:hAnsi="Times New Roman" w:cs="Times New Roman"/>
-          <w:bCs/>
-          <w:iCs/>
-        </w:rPr>
-      </w:pPr>
-      <w:r>
-        <w:rPr>
-          <w:rFonts w:ascii="Times New Roman" w:eastAsia="Times New Roman" w:hAnsi="Times New Roman" w:cs="Times New Roman"/>
-          <w:bCs/>
-          <w:iCs/>
-        </w:rPr>
-        <w:t xml:space="preserve">Video: Thoroughly and accurately participated in the video by presenting completed work thus far and </w:t>
-      </w:r>
-    </w:p>
-    <w:p>
-      <w:pPr>
-        <w:spacing w:before="120" w:after="120" w:line="240" w:lineRule="auto"/>
-        <w:ind w:left="360"/>
-        <w:rPr>
-          <w:rFonts w:ascii="Times New Roman" w:eastAsia="Times New Roman" w:hAnsi="Times New Roman" w:cs="Times New Roman"/>
-          <w:bCs/>
-          <w:iCs/>
-        </w:rPr>
-      </w:pPr>
-      <w:r>
-        <w:rPr>
-          <w:rFonts w:ascii="Times New Roman" w:eastAsia="Times New Roman" w:hAnsi="Times New Roman" w:cs="Times New Roman"/>
-          <w:bCs/>
-          <w:iCs/>
-        </w:rPr>
-        <w:t>Andres Paz Vicca</w:t>
-      </w:r>
-      <w:r>
-        <w:rPr>
-          <w:rFonts w:ascii="Times New Roman" w:eastAsia="Times New Roman" w:hAnsi="Times New Roman" w:cs="Times New Roman"/>
-          <w:bCs/>
-          <w:iCs/>
-        </w:rPr>
-        <w:t>:</w:t>
-      </w:r>
-    </w:p>
-    <w:p>
-      <w:pPr>
-        <w:pStyle w:val="ListParagraph"/>
-        <w:numPr>
-          <w:ilvl w:val="0"/>
-          <w:numId w:val="5"/>
-        </w:numPr>
-        <w:spacing w:before="120" w:after="120" w:line="240" w:lineRule="auto"/>
-        <w:rPr>
-          <w:rFonts w:ascii="Times New Roman" w:eastAsia="Times New Roman" w:hAnsi="Times New Roman" w:cs="Times New Roman"/>
-          <w:bCs/>
-          <w:iCs/>
-        </w:rPr>
-      </w:pPr>
-      <w:r>
-        <w:rPr>
-          <w:rFonts w:ascii="Times New Roman" w:eastAsia="Times New Roman" w:hAnsi="Times New Roman" w:cs="Times New Roman"/>
-          <w:bCs/>
-          <w:iCs/>
-        </w:rPr>
-        <w:t xml:space="preserve">Progress Report: Contributed </w:t>
-      </w:r>
-    </w:p>
-    <w:p>
-      <w:pPr>
-        <w:pStyle w:val="ListParagraph"/>
-        <w:numPr>
-          <w:ilvl w:val="0"/>
-          <w:numId w:val="5"/>
-        </w:numPr>
-        <w:spacing w:before="120" w:after="120" w:line="240" w:lineRule="auto"/>
-        <w:rPr>
-          <w:rFonts w:ascii="Times New Roman" w:eastAsia="Times New Roman" w:hAnsi="Times New Roman" w:cs="Times New Roman"/>
-          <w:bCs/>
-          <w:iCs/>
-        </w:rPr>
-      </w:pPr>
-      <w:r>
-        <w:rPr>
-          <w:rFonts w:ascii="Times New Roman" w:eastAsia="Times New Roman" w:hAnsi="Times New Roman" w:cs="Times New Roman"/>
-          <w:bCs/>
-          <w:iCs/>
-        </w:rPr>
-        <w:t xml:space="preserve">Requirements Document: Contributed </w:t>
-      </w:r>
-    </w:p>
-    <w:p>
-      <w:pPr>
-        <w:pStyle w:val="ListParagraph"/>
-        <w:numPr>
-          <w:ilvl w:val="0"/>
-          <w:numId w:val="5"/>
-        </w:numPr>
-        <w:spacing w:before="120" w:after="120" w:line="240" w:lineRule="auto"/>
-        <w:rPr>
-          <w:rFonts w:ascii="Times New Roman" w:eastAsia="Times New Roman" w:hAnsi="Times New Roman" w:cs="Times New Roman"/>
-          <w:bCs/>
-          <w:iCs/>
-        </w:rPr>
-      </w:pPr>
-      <w:r>
-        <w:rPr>
-          <w:rFonts w:ascii="Times New Roman" w:eastAsia="Times New Roman" w:hAnsi="Times New Roman" w:cs="Times New Roman"/>
-          <w:bCs/>
-          <w:iCs/>
-        </w:rPr>
-        <w:t>IT Document: Contributed to/wrote all sections unless otherwise specified</w:t>
-      </w:r>
-    </w:p>
-    <w:p>
-      <w:pPr>
-        <w:pStyle w:val="ListParagraph"/>
-        <w:numPr>
-          <w:ilvl w:val="0"/>
-          <w:numId w:val="5"/>
-        </w:numPr>
-        <w:spacing w:before="120" w:after="120" w:line="240" w:lineRule="auto"/>
-        <w:rPr>
-          <w:rFonts w:ascii="Times New Roman" w:eastAsia="Times New Roman" w:hAnsi="Times New Roman" w:cs="Times New Roman"/>
-          <w:bCs/>
-          <w:iCs/>
-        </w:rPr>
-      </w:pPr>
-      <w:r>
-        <w:rPr>
-          <w:rFonts w:ascii="Times New Roman" w:eastAsia="Times New Roman" w:hAnsi="Times New Roman" w:cs="Times New Roman"/>
-          <w:bCs/>
-          <w:iCs/>
-        </w:rPr>
-        <w:t xml:space="preserve">Source Code: </w:t>
-      </w:r>
-      <w:r>
-        <w:rPr>
-          <w:rFonts w:ascii="Times New Roman" w:eastAsia="Times New Roman" w:hAnsi="Times New Roman" w:cs="Times New Roman"/>
-          <w:bCs/>
-          <w:iCs/>
-        </w:rPr>
-        <w:t xml:space="preserve">Contributed </w:t>
-      </w:r>
-      <w:r>
-        <w:rPr>
-          <w:rFonts w:ascii="Times New Roman" w:eastAsia="Times New Roman" w:hAnsi="Times New Roman" w:cs="Times New Roman"/>
-          <w:bCs/>
-          <w:iCs/>
-        </w:rPr>
-        <w:t>to the UI files that will serve as baseline for project</w:t>
-      </w:r>
-    </w:p>
-    <w:p>
-      <w:pPr>
-        <w:pStyle w:val="ListParagraph"/>
-        <w:numPr>
-          <w:ilvl w:val="0"/>
-          <w:numId w:val="5"/>
-        </w:numPr>
-        <w:spacing w:before="120" w:after="120" w:line="240" w:lineRule="auto"/>
-        <w:rPr>
-          <w:rFonts w:ascii="Times New Roman" w:eastAsia="Times New Roman" w:hAnsi="Times New Roman" w:cs="Times New Roman"/>
-          <w:bCs/>
-          <w:iCs/>
-        </w:rPr>
-      </w:pPr>
-      <w:r>
-        <w:rPr>
-          <w:rFonts w:ascii="Times New Roman" w:eastAsia="Times New Roman" w:hAnsi="Times New Roman" w:cs="Times New Roman"/>
-          <w:bCs/>
-          <w:iCs/>
-        </w:rPr>
-        <w:t xml:space="preserve">Video: Thoroughly and accurately participated in the video by presenting completed work thus far and </w:t>
       </w:r>
     </w:p>
     <w:p>

</xml_diff>

<commit_message>
Changes to Challenges and Future sections
</commit_message>
<xml_diff>
--- a/Progress_Report.docx
+++ b/Progress_Report.docx
@@ -148,8 +148,17 @@
           <w:rFonts w:ascii="Times New Roman" w:hAnsi="Times New Roman" w:cs="Times New Roman"/>
           <w:iCs/>
         </w:rPr>
-        <w:t>Leylanni Quijano-Shafer, lsq17, leylannis</w:t>
-      </w:r>
+        <w:t xml:space="preserve">Leylanni Quijano-Shafer, lsq17, </w:t>
+      </w:r>
+      <w:proofErr w:type="spellStart"/>
+      <w:r>
+        <w:rPr>
+          <w:rFonts w:ascii="Times New Roman" w:hAnsi="Times New Roman" w:cs="Times New Roman"/>
+          <w:iCs/>
+        </w:rPr>
+        <w:t>leylannis</w:t>
+      </w:r>
+      <w:proofErr w:type="spellEnd"/>
     </w:p>
     <w:p>
       <w:pPr>
@@ -166,7 +175,23 @@
           <w:rFonts w:ascii="Times New Roman" w:hAnsi="Times New Roman" w:cs="Times New Roman"/>
           <w:iCs/>
         </w:rPr>
-        <w:t>Felipe Bergano, fb16, fbergano06</w:t>
+        <w:t xml:space="preserve">Felipe </w:t>
+      </w:r>
+      <w:proofErr w:type="spellStart"/>
+      <w:r>
+        <w:rPr>
+          <w:rFonts w:ascii="Times New Roman" w:hAnsi="Times New Roman" w:cs="Times New Roman"/>
+          <w:iCs/>
+        </w:rPr>
+        <w:t>Bergano</w:t>
+      </w:r>
+      <w:proofErr w:type="spellEnd"/>
+      <w:r>
+        <w:rPr>
+          <w:rFonts w:ascii="Times New Roman" w:hAnsi="Times New Roman" w:cs="Times New Roman"/>
+          <w:iCs/>
+        </w:rPr>
+        <w:t>, fb16, fbergano06</w:t>
       </w:r>
     </w:p>
     <w:p>
@@ -184,7 +209,23 @@
           <w:rFonts w:ascii="Times New Roman" w:hAnsi="Times New Roman" w:cs="Times New Roman"/>
           <w:iCs/>
         </w:rPr>
-        <w:t>Andres Paz Vicca, aap17e, aap17e</w:t>
+        <w:t xml:space="preserve">Andres Paz </w:t>
+      </w:r>
+      <w:proofErr w:type="spellStart"/>
+      <w:r>
+        <w:rPr>
+          <w:rFonts w:ascii="Times New Roman" w:hAnsi="Times New Roman" w:cs="Times New Roman"/>
+          <w:iCs/>
+        </w:rPr>
+        <w:t>Vicca</w:t>
+      </w:r>
+      <w:proofErr w:type="spellEnd"/>
+      <w:r>
+        <w:rPr>
+          <w:rFonts w:ascii="Times New Roman" w:hAnsi="Times New Roman" w:cs="Times New Roman"/>
+          <w:iCs/>
+        </w:rPr>
+        <w:t>, aap17e, aap17e</w:t>
       </w:r>
     </w:p>
     <w:p>
@@ -202,8 +243,17 @@
           <w:rFonts w:ascii="Times New Roman" w:hAnsi="Times New Roman" w:cs="Times New Roman"/>
           <w:iCs/>
         </w:rPr>
-        <w:t>Liz Parra, lfp16b, lizparra</w:t>
-      </w:r>
+        <w:t xml:space="preserve">Liz Parra, lfp16b, </w:t>
+      </w:r>
+      <w:proofErr w:type="spellStart"/>
+      <w:r>
+        <w:rPr>
+          <w:rFonts w:ascii="Times New Roman" w:hAnsi="Times New Roman" w:cs="Times New Roman"/>
+          <w:iCs/>
+        </w:rPr>
+        <w:t>lizparra</w:t>
+      </w:r>
+      <w:proofErr w:type="spellEnd"/>
     </w:p>
     <w:p>
       <w:pPr>
@@ -531,6 +581,35 @@
         <w:t>We also focused on the development of the chat application, from the design to giving the option of the users to sign up graphically.</w:t>
       </w:r>
       <w:r>
+        <w:t xml:space="preserve"> </w:t>
+      </w:r>
+      <w:r>
+        <w:rPr>
+          <w:rFonts w:ascii="Times New Roman" w:eastAsia="Times New Roman" w:hAnsi="Times New Roman" w:cs="Times New Roman"/>
+        </w:rPr>
+        <w:t xml:space="preserve">The users appear in Firebase in auth, but in database the data does not appear, we had problems because the data is not being fed into the </w:t>
+      </w:r>
+      <w:r>
+        <w:rPr>
+          <w:rFonts w:ascii="Times New Roman" w:eastAsia="Times New Roman" w:hAnsi="Times New Roman" w:cs="Times New Roman"/>
+        </w:rPr>
+        <w:t>real time</w:t>
+      </w:r>
+      <w:r>
+        <w:rPr>
+          <w:rFonts w:ascii="Times New Roman" w:eastAsia="Times New Roman" w:hAnsi="Times New Roman" w:cs="Times New Roman"/>
+        </w:rPr>
+        <w:t>,</w:t>
+      </w:r>
+      <w:bookmarkStart w:id="0" w:name="_GoBack"/>
+      <w:bookmarkEnd w:id="0"/>
+      <w:r>
+        <w:rPr>
+          <w:rFonts w:ascii="Times New Roman" w:eastAsia="Times New Roman" w:hAnsi="Times New Roman" w:cs="Times New Roman"/>
+        </w:rPr>
+        <w:t xml:space="preserve"> there were difficulties since the versions clashed when we tried to integrate it to Android Studio.</w:t>
+      </w:r>
+      <w:r>
         <w:rPr>
           <w:rFonts w:ascii="Times New Roman" w:eastAsia="Times New Roman" w:hAnsi="Times New Roman" w:cs="Times New Roman"/>
         </w:rPr>
@@ -635,6 +714,7 @@
           <w:bCs/>
           <w:iCs/>
         </w:rPr>
+        <w:lastRenderedPageBreak/>
         <w:t>Progress Report: Contributed to sections "Accomplishments and overall project status during this increment" and "Challenges" specifically regarding the use of the Google Maps API</w:t>
       </w:r>
     </w:p>
@@ -658,7 +738,6 @@
           <w:bCs/>
           <w:iCs/>
         </w:rPr>
-        <w:lastRenderedPageBreak/>
         <w:t>Requirements Document: No specific contribution</w:t>
       </w:r>
     </w:p>
@@ -747,8 +826,176 @@
           <w:bCs/>
           <w:iCs/>
         </w:rPr>
-        <w:t>Leylanni Quijano-Shafer</w:t>
-      </w:r>
+        <w:t>Leylanni Quijano-Shafer:</w:t>
+      </w:r>
+    </w:p>
+    <w:p>
+      <w:pPr>
+        <w:pStyle w:val="ListParagraph"/>
+        <w:numPr>
+          <w:ilvl w:val="0"/>
+          <w:numId w:val="5"/>
+        </w:numPr>
+        <w:spacing w:before="120" w:after="120" w:line="240" w:lineRule="auto"/>
+        <w:rPr>
+          <w:rFonts w:ascii="Times New Roman" w:eastAsia="Times New Roman" w:hAnsi="Times New Roman" w:cs="Times New Roman"/>
+          <w:bCs/>
+          <w:iCs/>
+        </w:rPr>
+      </w:pPr>
+      <w:r>
+        <w:rPr>
+          <w:rFonts w:ascii="Times New Roman" w:eastAsia="Times New Roman" w:hAnsi="Times New Roman" w:cs="Times New Roman"/>
+          <w:bCs/>
+          <w:iCs/>
+        </w:rPr>
+        <w:t>Progress Report: Contributed to/wrote all sections unless otherwise specified</w:t>
+      </w:r>
+    </w:p>
+    <w:p>
+      <w:pPr>
+        <w:pStyle w:val="ListParagraph"/>
+        <w:numPr>
+          <w:ilvl w:val="0"/>
+          <w:numId w:val="5"/>
+        </w:numPr>
+        <w:spacing w:before="120" w:after="120" w:line="240" w:lineRule="auto"/>
+        <w:rPr>
+          <w:rFonts w:ascii="Times New Roman" w:eastAsia="Times New Roman" w:hAnsi="Times New Roman" w:cs="Times New Roman"/>
+          <w:bCs/>
+          <w:iCs/>
+        </w:rPr>
+      </w:pPr>
+      <w:r>
+        <w:rPr>
+          <w:rFonts w:ascii="Times New Roman" w:eastAsia="Times New Roman" w:hAnsi="Times New Roman" w:cs="Times New Roman"/>
+          <w:bCs/>
+          <w:iCs/>
+        </w:rPr>
+        <w:t>Requirements Document: Contributed to/wrote all sections unless otherwise specified</w:t>
+      </w:r>
+    </w:p>
+    <w:p>
+      <w:pPr>
+        <w:pStyle w:val="ListParagraph"/>
+        <w:numPr>
+          <w:ilvl w:val="0"/>
+          <w:numId w:val="5"/>
+        </w:numPr>
+        <w:spacing w:before="120" w:after="120" w:line="240" w:lineRule="auto"/>
+        <w:rPr>
+          <w:rFonts w:ascii="Times New Roman" w:eastAsia="Times New Roman" w:hAnsi="Times New Roman" w:cs="Times New Roman"/>
+          <w:bCs/>
+          <w:iCs/>
+        </w:rPr>
+      </w:pPr>
+      <w:r>
+        <w:rPr>
+          <w:rFonts w:ascii="Times New Roman" w:eastAsia="Times New Roman" w:hAnsi="Times New Roman" w:cs="Times New Roman"/>
+          <w:bCs/>
+          <w:iCs/>
+        </w:rPr>
+        <w:t>IT Document: Contributed to/wrote all sections unless otherwise specified</w:t>
+      </w:r>
+    </w:p>
+    <w:p>
+      <w:pPr>
+        <w:pStyle w:val="ListParagraph"/>
+        <w:numPr>
+          <w:ilvl w:val="0"/>
+          <w:numId w:val="5"/>
+        </w:numPr>
+        <w:spacing w:before="120" w:after="120" w:line="240" w:lineRule="auto"/>
+        <w:rPr>
+          <w:rFonts w:ascii="Times New Roman" w:eastAsia="Times New Roman" w:hAnsi="Times New Roman" w:cs="Times New Roman"/>
+          <w:bCs/>
+          <w:iCs/>
+        </w:rPr>
+      </w:pPr>
+      <w:r>
+        <w:rPr>
+          <w:rFonts w:ascii="Times New Roman" w:eastAsia="Times New Roman" w:hAnsi="Times New Roman" w:cs="Times New Roman"/>
+          <w:bCs/>
+          <w:iCs/>
+        </w:rPr>
+        <w:t xml:space="preserve">Source Code: </w:t>
+      </w:r>
+      <w:r>
+        <w:rPr>
+          <w:rFonts w:ascii="Times New Roman" w:eastAsia="Times New Roman" w:hAnsi="Times New Roman" w:cs="Times New Roman"/>
+          <w:bCs/>
+          <w:iCs/>
+        </w:rPr>
+        <w:t xml:space="preserve">Contributed </w:t>
+      </w:r>
+      <w:r>
+        <w:rPr>
+          <w:rFonts w:ascii="Times New Roman" w:eastAsia="Times New Roman" w:hAnsi="Times New Roman" w:cs="Times New Roman"/>
+          <w:bCs/>
+          <w:iCs/>
+        </w:rPr>
+        <w:t>to the UI files that will serve as baseline for project</w:t>
+      </w:r>
+    </w:p>
+    <w:p>
+      <w:pPr>
+        <w:pStyle w:val="ListParagraph"/>
+        <w:numPr>
+          <w:ilvl w:val="0"/>
+          <w:numId w:val="5"/>
+        </w:numPr>
+        <w:spacing w:before="120" w:after="120" w:line="240" w:lineRule="auto"/>
+        <w:rPr>
+          <w:rFonts w:ascii="Times New Roman" w:eastAsia="Times New Roman" w:hAnsi="Times New Roman" w:cs="Times New Roman"/>
+          <w:bCs/>
+          <w:iCs/>
+        </w:rPr>
+      </w:pPr>
+      <w:r>
+        <w:rPr>
+          <w:rFonts w:ascii="Times New Roman" w:eastAsia="Times New Roman" w:hAnsi="Times New Roman" w:cs="Times New Roman"/>
+          <w:bCs/>
+          <w:iCs/>
+        </w:rPr>
+        <w:t>Video: Thoroughly and accurately participated in the video by presenting completed work thus far and helping film the video itself</w:t>
+      </w:r>
+      <w:r>
+        <w:rPr>
+          <w:rFonts w:ascii="Times New Roman" w:eastAsia="Times New Roman" w:hAnsi="Times New Roman" w:cs="Times New Roman"/>
+          <w:bCs/>
+          <w:iCs/>
+        </w:rPr>
+        <w:t xml:space="preserve"> (reserved filming location)</w:t>
+      </w:r>
+    </w:p>
+    <w:p>
+      <w:pPr>
+        <w:spacing w:before="120" w:after="120" w:line="240" w:lineRule="auto"/>
+        <w:ind w:left="360"/>
+        <w:rPr>
+          <w:rFonts w:ascii="Times New Roman" w:eastAsia="Times New Roman" w:hAnsi="Times New Roman" w:cs="Times New Roman"/>
+          <w:bCs/>
+          <w:iCs/>
+        </w:rPr>
+      </w:pPr>
+      <w:r>
+        <w:rPr>
+          <w:rFonts w:ascii="Times New Roman" w:eastAsia="Times New Roman" w:hAnsi="Times New Roman" w:cs="Times New Roman"/>
+          <w:bCs/>
+          <w:iCs/>
+        </w:rPr>
+        <w:t xml:space="preserve">Felipe </w:t>
+      </w:r>
+      <w:proofErr w:type="spellStart"/>
+      <w:r>
+        <w:rPr>
+          <w:rFonts w:ascii="Times New Roman" w:eastAsia="Times New Roman" w:hAnsi="Times New Roman" w:cs="Times New Roman"/>
+          <w:bCs/>
+          <w:iCs/>
+        </w:rPr>
+        <w:t>Bergano</w:t>
+      </w:r>
+      <w:proofErr w:type="spellEnd"/>
       <w:r>
         <w:rPr>
           <w:rFonts w:ascii="Times New Roman" w:eastAsia="Times New Roman" w:hAnsi="Times New Roman" w:cs="Times New Roman"/>
@@ -778,7 +1025,23 @@
           <w:bCs/>
           <w:iCs/>
         </w:rPr>
-        <w:t>Progress Report: Contributed to/wrote all sections unless otherwise specified</w:t>
+        <w:t xml:space="preserve">Progress Report: Contributed </w:t>
+      </w:r>
+      <w:r>
+        <w:rPr>
+          <w:rFonts w:ascii="Times New Roman" w:eastAsia="Times New Roman" w:hAnsi="Times New Roman" w:cs="Times New Roman"/>
+          <w:bCs/>
+          <w:iCs/>
+        </w:rPr>
+        <w:t xml:space="preserve">to </w:t>
+      </w:r>
+      <w:r>
+        <w:rPr>
+          <w:rFonts w:ascii="Times New Roman" w:eastAsia="Times New Roman" w:hAnsi="Times New Roman" w:cs="Times New Roman"/>
+          <w:bCs/>
+          <w:iCs/>
+        </w:rPr>
+        <w:t>all sections with information regarding specifics of work completed on the database</w:t>
       </w:r>
     </w:p>
     <w:p>
@@ -801,15 +1064,15 @@
           <w:bCs/>
           <w:iCs/>
         </w:rPr>
-        <w:t xml:space="preserve">Requirements Document: </w:t>
-      </w:r>
-      <w:r>
-        <w:rPr>
-          <w:rFonts w:ascii="Times New Roman" w:eastAsia="Times New Roman" w:hAnsi="Times New Roman" w:cs="Times New Roman"/>
-          <w:bCs/>
-          <w:iCs/>
-        </w:rPr>
-        <w:t>Contributed to/wrote all sections unless otherwise specified</w:t>
+        <w:t xml:space="preserve">Requirements Document: Contributed </w:t>
+      </w:r>
+      <w:r>
+        <w:rPr>
+          <w:rFonts w:ascii="Times New Roman" w:eastAsia="Times New Roman" w:hAnsi="Times New Roman" w:cs="Times New Roman"/>
+          <w:bCs/>
+          <w:iCs/>
+        </w:rPr>
+        <w:t>to all sections</w:t>
       </w:r>
     </w:p>
     <w:p>
@@ -832,7 +1095,15 @@
           <w:bCs/>
           <w:iCs/>
         </w:rPr>
-        <w:t>IT Document: Contributed to/wrote all sections unless otherwise specified</w:t>
+        <w:t xml:space="preserve">IT Document: </w:t>
+      </w:r>
+      <w:r>
+        <w:rPr>
+          <w:rFonts w:ascii="Times New Roman" w:eastAsia="Times New Roman" w:hAnsi="Times New Roman" w:cs="Times New Roman"/>
+          <w:bCs/>
+          <w:iCs/>
+        </w:rPr>
+        <w:t>No specific contribution</w:t>
       </w:r>
     </w:p>
     <w:p>
@@ -894,39 +1165,15 @@
           <w:bCs/>
           <w:iCs/>
         </w:rPr>
-        <w:t>Video: Thoroughly and accurately participated in the video b</w:t>
-      </w:r>
-      <w:r>
-        <w:rPr>
-          <w:rFonts w:ascii="Times New Roman" w:eastAsia="Times New Roman" w:hAnsi="Times New Roman" w:cs="Times New Roman"/>
-          <w:bCs/>
-          <w:iCs/>
-        </w:rPr>
-        <w:t>y</w:t>
-      </w:r>
-      <w:r>
-        <w:rPr>
-          <w:rFonts w:ascii="Times New Roman" w:eastAsia="Times New Roman" w:hAnsi="Times New Roman" w:cs="Times New Roman"/>
-          <w:bCs/>
-          <w:iCs/>
-        </w:rPr>
-        <w:t xml:space="preserve"> presenting completed work thus far</w:t>
-      </w:r>
-      <w:r>
-        <w:rPr>
-          <w:rFonts w:ascii="Times New Roman" w:eastAsia="Times New Roman" w:hAnsi="Times New Roman" w:cs="Times New Roman"/>
-          <w:bCs/>
-          <w:iCs/>
-        </w:rPr>
-        <w:t xml:space="preserve"> and helping film the video itself</w:t>
-      </w:r>
-      <w:r>
-        <w:rPr>
-          <w:rFonts w:ascii="Times New Roman" w:eastAsia="Times New Roman" w:hAnsi="Times New Roman" w:cs="Times New Roman"/>
-          <w:bCs/>
-          <w:iCs/>
-        </w:rPr>
-        <w:t xml:space="preserve"> (reserved filming location)</w:t>
+        <w:t xml:space="preserve">Video: Thoroughly and accurately participated in the video by presenting completed work thus far and </w:t>
+      </w:r>
+      <w:r>
+        <w:rPr>
+          <w:rFonts w:ascii="Times New Roman" w:eastAsia="Times New Roman" w:hAnsi="Times New Roman" w:cs="Times New Roman"/>
+          <w:bCs/>
+          <w:iCs/>
+        </w:rPr>
+        <w:t>editing the clips</w:t>
       </w:r>
     </w:p>
     <w:p>
@@ -945,7 +1192,7 @@
           <w:bCs/>
           <w:iCs/>
         </w:rPr>
-        <w:t>Felipe Bergano</w:t>
+        <w:t>Liz Parra</w:t>
       </w:r>
       <w:r>
         <w:rPr>
@@ -976,23 +1223,23 @@
           <w:bCs/>
           <w:iCs/>
         </w:rPr>
-        <w:t xml:space="preserve">Progress Report: Contributed </w:t>
-      </w:r>
-      <w:r>
-        <w:rPr>
-          <w:rFonts w:ascii="Times New Roman" w:eastAsia="Times New Roman" w:hAnsi="Times New Roman" w:cs="Times New Roman"/>
-          <w:bCs/>
-          <w:iCs/>
-        </w:rPr>
-        <w:t xml:space="preserve">to </w:t>
-      </w:r>
-      <w:r>
-        <w:rPr>
-          <w:rFonts w:ascii="Times New Roman" w:eastAsia="Times New Roman" w:hAnsi="Times New Roman" w:cs="Times New Roman"/>
-          <w:bCs/>
-          <w:iCs/>
-        </w:rPr>
-        <w:t>all sections with information regarding specifics of work completed on the database</w:t>
+        <w:t xml:space="preserve">Progress Report: </w:t>
+      </w:r>
+      <w:r>
+        <w:rPr>
+          <w:rFonts w:ascii="Times New Roman" w:eastAsia="Times New Roman" w:hAnsi="Times New Roman" w:cs="Times New Roman"/>
+          <w:bCs/>
+          <w:iCs/>
+        </w:rPr>
+        <w:t xml:space="preserve">Contributed </w:t>
+      </w:r>
+      <w:r>
+        <w:rPr>
+          <w:rFonts w:ascii="Times New Roman" w:eastAsia="Times New Roman" w:hAnsi="Times New Roman" w:cs="Times New Roman"/>
+          <w:bCs/>
+          <w:iCs/>
+        </w:rPr>
+        <w:t>to all sections with information regarding specifics of work completed on the database</w:t>
       </w:r>
     </w:p>
     <w:p>
@@ -1093,7 +1340,15 @@
           <w:bCs/>
           <w:iCs/>
         </w:rPr>
-        <w:t>to the UI files that will serve as baseline for project</w:t>
+        <w:t>t</w:t>
+      </w:r>
+      <w:r>
+        <w:rPr>
+          <w:rFonts w:ascii="Times New Roman" w:eastAsia="Times New Roman" w:hAnsi="Times New Roman" w:cs="Times New Roman"/>
+          <w:bCs/>
+          <w:iCs/>
+        </w:rPr>
+        <w:t>o all files pertaining to database</w:t>
       </w:r>
     </w:p>
     <w:p>
@@ -1118,22 +1373,6 @@
         </w:rPr>
         <w:t>Video: Thoroughly and accurately participated in the video by presenting completed work thus far</w:t>
       </w:r>
-      <w:r>
-        <w:rPr>
-          <w:rFonts w:ascii="Times New Roman" w:eastAsia="Times New Roman" w:hAnsi="Times New Roman" w:cs="Times New Roman"/>
-          <w:bCs/>
-          <w:iCs/>
-        </w:rPr>
-        <w:t xml:space="preserve"> and </w:t>
-      </w:r>
-      <w:r>
-        <w:rPr>
-          <w:rFonts w:ascii="Times New Roman" w:eastAsia="Times New Roman" w:hAnsi="Times New Roman" w:cs="Times New Roman"/>
-          <w:bCs/>
-          <w:iCs/>
-        </w:rPr>
-        <w:t>editing the clips</w:t>
-      </w:r>
     </w:p>
     <w:p>
       <w:pPr>
@@ -1151,208 +1390,18 @@
           <w:bCs/>
           <w:iCs/>
         </w:rPr>
-        <w:t>Liz Parra</w:t>
-      </w:r>
-      <w:r>
-        <w:rPr>
-          <w:rFonts w:ascii="Times New Roman" w:eastAsia="Times New Roman" w:hAnsi="Times New Roman" w:cs="Times New Roman"/>
-          <w:bCs/>
-          <w:iCs/>
-        </w:rPr>
-        <w:t>:</w:t>
-      </w:r>
-    </w:p>
-    <w:p>
-      <w:pPr>
-        <w:pStyle w:val="ListParagraph"/>
-        <w:numPr>
-          <w:ilvl w:val="0"/>
-          <w:numId w:val="5"/>
-        </w:numPr>
-        <w:spacing w:before="120" w:after="120" w:line="240" w:lineRule="auto"/>
-        <w:rPr>
-          <w:rFonts w:ascii="Times New Roman" w:eastAsia="Times New Roman" w:hAnsi="Times New Roman" w:cs="Times New Roman"/>
-          <w:bCs/>
-          <w:iCs/>
-        </w:rPr>
-      </w:pPr>
-      <w:r>
-        <w:rPr>
-          <w:rFonts w:ascii="Times New Roman" w:eastAsia="Times New Roman" w:hAnsi="Times New Roman" w:cs="Times New Roman"/>
-          <w:bCs/>
-          <w:iCs/>
-        </w:rPr>
-        <w:t xml:space="preserve">Progress Report: </w:t>
-      </w:r>
-      <w:r>
-        <w:rPr>
-          <w:rFonts w:ascii="Times New Roman" w:eastAsia="Times New Roman" w:hAnsi="Times New Roman" w:cs="Times New Roman"/>
-          <w:bCs/>
-          <w:iCs/>
-        </w:rPr>
-        <w:t xml:space="preserve">Contributed </w:t>
-      </w:r>
-      <w:r>
-        <w:rPr>
-          <w:rFonts w:ascii="Times New Roman" w:eastAsia="Times New Roman" w:hAnsi="Times New Roman" w:cs="Times New Roman"/>
-          <w:bCs/>
-          <w:iCs/>
-        </w:rPr>
-        <w:t>to all sections with information regarding specifics of work completed on the database</w:t>
-      </w:r>
-    </w:p>
-    <w:p>
-      <w:pPr>
-        <w:pStyle w:val="ListParagraph"/>
-        <w:numPr>
-          <w:ilvl w:val="0"/>
-          <w:numId w:val="5"/>
-        </w:numPr>
-        <w:spacing w:before="120" w:after="120" w:line="240" w:lineRule="auto"/>
-        <w:rPr>
-          <w:rFonts w:ascii="Times New Roman" w:eastAsia="Times New Roman" w:hAnsi="Times New Roman" w:cs="Times New Roman"/>
-          <w:bCs/>
-          <w:iCs/>
-        </w:rPr>
-      </w:pPr>
-      <w:r>
-        <w:rPr>
-          <w:rFonts w:ascii="Times New Roman" w:eastAsia="Times New Roman" w:hAnsi="Times New Roman" w:cs="Times New Roman"/>
-          <w:bCs/>
-          <w:iCs/>
-        </w:rPr>
-        <w:t xml:space="preserve">Requirements Document: Contributed </w:t>
-      </w:r>
-      <w:r>
-        <w:rPr>
-          <w:rFonts w:ascii="Times New Roman" w:eastAsia="Times New Roman" w:hAnsi="Times New Roman" w:cs="Times New Roman"/>
-          <w:bCs/>
-          <w:iCs/>
-        </w:rPr>
-        <w:t>to all sections</w:t>
-      </w:r>
-      <w:bookmarkStart w:id="0" w:name="_GoBack"/>
-      <w:bookmarkEnd w:id="0"/>
-    </w:p>
-    <w:p>
-      <w:pPr>
-        <w:pStyle w:val="ListParagraph"/>
-        <w:numPr>
-          <w:ilvl w:val="0"/>
-          <w:numId w:val="5"/>
-        </w:numPr>
-        <w:spacing w:before="120" w:after="120" w:line="240" w:lineRule="auto"/>
-        <w:rPr>
-          <w:rFonts w:ascii="Times New Roman" w:eastAsia="Times New Roman" w:hAnsi="Times New Roman" w:cs="Times New Roman"/>
-          <w:bCs/>
-          <w:iCs/>
-        </w:rPr>
-      </w:pPr>
-      <w:r>
-        <w:rPr>
-          <w:rFonts w:ascii="Times New Roman" w:eastAsia="Times New Roman" w:hAnsi="Times New Roman" w:cs="Times New Roman"/>
-          <w:bCs/>
-          <w:iCs/>
-        </w:rPr>
-        <w:t xml:space="preserve">IT Document: </w:t>
-      </w:r>
-      <w:r>
-        <w:rPr>
-          <w:rFonts w:ascii="Times New Roman" w:eastAsia="Times New Roman" w:hAnsi="Times New Roman" w:cs="Times New Roman"/>
-          <w:bCs/>
-          <w:iCs/>
-        </w:rPr>
-        <w:t>No specific contribution</w:t>
-      </w:r>
-    </w:p>
-    <w:p>
-      <w:pPr>
-        <w:pStyle w:val="ListParagraph"/>
-        <w:numPr>
-          <w:ilvl w:val="0"/>
-          <w:numId w:val="5"/>
-        </w:numPr>
-        <w:spacing w:before="120" w:after="120" w:line="240" w:lineRule="auto"/>
-        <w:rPr>
-          <w:rFonts w:ascii="Times New Roman" w:eastAsia="Times New Roman" w:hAnsi="Times New Roman" w:cs="Times New Roman"/>
-          <w:bCs/>
-          <w:iCs/>
-        </w:rPr>
-      </w:pPr>
-      <w:r>
-        <w:rPr>
-          <w:rFonts w:ascii="Times New Roman" w:eastAsia="Times New Roman" w:hAnsi="Times New Roman" w:cs="Times New Roman"/>
-          <w:bCs/>
-          <w:iCs/>
-        </w:rPr>
-        <w:t xml:space="preserve">Source Code: </w:t>
-      </w:r>
-      <w:r>
-        <w:rPr>
-          <w:rFonts w:ascii="Times New Roman" w:eastAsia="Times New Roman" w:hAnsi="Times New Roman" w:cs="Times New Roman"/>
-          <w:bCs/>
-          <w:iCs/>
-        </w:rPr>
-        <w:t xml:space="preserve">Contributed </w:t>
-      </w:r>
-      <w:r>
-        <w:rPr>
-          <w:rFonts w:ascii="Times New Roman" w:eastAsia="Times New Roman" w:hAnsi="Times New Roman" w:cs="Times New Roman"/>
-          <w:bCs/>
-          <w:iCs/>
-        </w:rPr>
-        <w:t>t</w:t>
-      </w:r>
-      <w:r>
-        <w:rPr>
-          <w:rFonts w:ascii="Times New Roman" w:eastAsia="Times New Roman" w:hAnsi="Times New Roman" w:cs="Times New Roman"/>
-          <w:bCs/>
-          <w:iCs/>
-        </w:rPr>
-        <w:t>o all files pertaining to database</w:t>
-      </w:r>
-    </w:p>
-    <w:p>
-      <w:pPr>
-        <w:pStyle w:val="ListParagraph"/>
-        <w:numPr>
-          <w:ilvl w:val="0"/>
-          <w:numId w:val="5"/>
-        </w:numPr>
-        <w:spacing w:before="120" w:after="120" w:line="240" w:lineRule="auto"/>
-        <w:rPr>
-          <w:rFonts w:ascii="Times New Roman" w:eastAsia="Times New Roman" w:hAnsi="Times New Roman" w:cs="Times New Roman"/>
-          <w:bCs/>
-          <w:iCs/>
-        </w:rPr>
-      </w:pPr>
-      <w:r>
-        <w:rPr>
-          <w:rFonts w:ascii="Times New Roman" w:eastAsia="Times New Roman" w:hAnsi="Times New Roman" w:cs="Times New Roman"/>
-          <w:bCs/>
-          <w:iCs/>
-        </w:rPr>
-        <w:t>Video: Thoroughly and accurately participated in the video by presenting completed work thus far</w:t>
-      </w:r>
-    </w:p>
-    <w:p>
-      <w:pPr>
-        <w:spacing w:before="120" w:after="120" w:line="240" w:lineRule="auto"/>
-        <w:ind w:left="360"/>
-        <w:rPr>
-          <w:rFonts w:ascii="Times New Roman" w:eastAsia="Times New Roman" w:hAnsi="Times New Roman" w:cs="Times New Roman"/>
-          <w:bCs/>
-          <w:iCs/>
-        </w:rPr>
-      </w:pPr>
-      <w:r>
-        <w:rPr>
-          <w:rFonts w:ascii="Times New Roman" w:eastAsia="Times New Roman" w:hAnsi="Times New Roman" w:cs="Times New Roman"/>
-          <w:bCs/>
-          <w:iCs/>
-        </w:rPr>
-        <w:t>Andres Paz Vicca</w:t>
-      </w:r>
+        <w:t xml:space="preserve">Andres Paz </w:t>
+      </w:r>
+      <w:proofErr w:type="spellStart"/>
+      <w:r>
+        <w:rPr>
+          <w:rFonts w:ascii="Times New Roman" w:eastAsia="Times New Roman" w:hAnsi="Times New Roman" w:cs="Times New Roman"/>
+          <w:bCs/>
+          <w:iCs/>
+        </w:rPr>
+        <w:t>Vicca</w:t>
+      </w:r>
+      <w:proofErr w:type="spellEnd"/>
       <w:r>
         <w:rPr>
           <w:rFonts w:ascii="Times New Roman" w:eastAsia="Times New Roman" w:hAnsi="Times New Roman" w:cs="Times New Roman"/>
@@ -1593,7 +1642,51 @@
           <w:bCs/>
           <w:iCs/>
         </w:rPr>
-        <w:t>In the next increment, we plan to have a functional and secure user information database, fully functioning chatroom, real ability to show multiple user locations, and an app user interface designed with React for a more visually appealing app.</w:t>
+        <w:t xml:space="preserve">In the next increment, we plan to have a functional and secure user information database, fully functioning chatroom, real ability to show multiple user locations, and an app user interface designed </w:t>
+      </w:r>
+      <w:r>
+        <w:rPr>
+          <w:rFonts w:ascii="Times New Roman" w:eastAsia="Times New Roman" w:hAnsi="Times New Roman" w:cs="Times New Roman"/>
+          <w:bCs/>
+          <w:iCs/>
+        </w:rPr>
+        <w:lastRenderedPageBreak/>
+        <w:t>with React for a more visually appealing app.</w:t>
+      </w:r>
+      <w:r>
+        <w:rPr>
+          <w:rFonts w:ascii="Times New Roman" w:eastAsia="Times New Roman" w:hAnsi="Times New Roman" w:cs="Times New Roman"/>
+          <w:bCs/>
+          <w:iCs/>
+        </w:rPr>
+        <w:t xml:space="preserve"> </w:t>
+      </w:r>
+      <w:r>
+        <w:rPr>
+          <w:rFonts w:ascii="Times New Roman" w:eastAsia="Times New Roman" w:hAnsi="Times New Roman" w:cs="Times New Roman"/>
+          <w:bCs/>
+          <w:iCs/>
+        </w:rPr>
+        <w:t>We will develop the chat interface, allow the database to connect to the chat and give the admin user the option to add and remove other users from the chat</w:t>
+      </w:r>
+    </w:p>
+    <w:p>
+      <w:pPr>
+        <w:spacing w:before="120" w:after="120" w:line="240" w:lineRule="auto"/>
+        <w:ind w:left="360"/>
+        <w:rPr>
+          <w:rFonts w:ascii="Times New Roman" w:eastAsia="Times New Roman" w:hAnsi="Times New Roman" w:cs="Times New Roman"/>
+          <w:bCs/>
+          <w:iCs/>
+        </w:rPr>
+      </w:pPr>
+      <w:r>
+        <w:rPr>
+          <w:rFonts w:ascii="Times New Roman" w:eastAsia="Times New Roman" w:hAnsi="Times New Roman" w:cs="Times New Roman"/>
+          <w:bCs/>
+          <w:iCs/>
+        </w:rPr>
+        <w:t>additionally we will adapt the database to remove chats after a certain period of time indicated by the admin</w:t>
       </w:r>
     </w:p>
     <w:p>

</xml_diff>

<commit_message>
Added the link to our video presentation
Copied the direct YouTube link to our Progress_Report file
</commit_message>
<xml_diff>
--- a/Progress_Report.docx
+++ b/Progress_Report.docx
@@ -143,12 +143,21 @@
           <w:iCs/>
         </w:rPr>
       </w:pPr>
+      <w:proofErr w:type="spellStart"/>
       <w:r>
         <w:rPr>
           <w:rFonts w:ascii="Times New Roman" w:hAnsi="Times New Roman" w:cs="Times New Roman"/>
           <w:iCs/>
         </w:rPr>
-        <w:t xml:space="preserve">Leylanni Quijano-Shafer, lsq17, </w:t>
+        <w:t>Leylanni</w:t>
+      </w:r>
+      <w:proofErr w:type="spellEnd"/>
+      <w:r>
+        <w:rPr>
+          <w:rFonts w:ascii="Times New Roman" w:hAnsi="Times New Roman" w:cs="Times New Roman"/>
+          <w:iCs/>
+        </w:rPr>
+        <w:t xml:space="preserve"> Quijano-Shafer, lsq17, </w:t>
       </w:r>
       <w:proofErr w:type="spellStart"/>
       <w:r>
@@ -175,23 +184,7 @@
           <w:rFonts w:ascii="Times New Roman" w:hAnsi="Times New Roman" w:cs="Times New Roman"/>
           <w:iCs/>
         </w:rPr>
-        <w:t xml:space="preserve">Felipe </w:t>
-      </w:r>
-      <w:proofErr w:type="spellStart"/>
-      <w:r>
-        <w:rPr>
-          <w:rFonts w:ascii="Times New Roman" w:hAnsi="Times New Roman" w:cs="Times New Roman"/>
-          <w:iCs/>
-        </w:rPr>
-        <w:t>Bergano</w:t>
-      </w:r>
-      <w:proofErr w:type="spellEnd"/>
-      <w:r>
-        <w:rPr>
-          <w:rFonts w:ascii="Times New Roman" w:hAnsi="Times New Roman" w:cs="Times New Roman"/>
-          <w:iCs/>
-        </w:rPr>
-        <w:t>, fb16, fbergano06</w:t>
+        <w:t>Felipe Bergano, fb16, fbergano06</w:t>
       </w:r>
     </w:p>
     <w:p>
@@ -587,27 +580,7 @@
         <w:rPr>
           <w:rFonts w:ascii="Times New Roman" w:eastAsia="Times New Roman" w:hAnsi="Times New Roman" w:cs="Times New Roman"/>
         </w:rPr>
-        <w:t xml:space="preserve">The users appear in Firebase in auth, but in database the data does not appear, we had problems because the data is not being fed into the </w:t>
-      </w:r>
-      <w:r>
-        <w:rPr>
-          <w:rFonts w:ascii="Times New Roman" w:eastAsia="Times New Roman" w:hAnsi="Times New Roman" w:cs="Times New Roman"/>
-        </w:rPr>
-        <w:t>real time</w:t>
-      </w:r>
-      <w:r>
-        <w:rPr>
-          <w:rFonts w:ascii="Times New Roman" w:eastAsia="Times New Roman" w:hAnsi="Times New Roman" w:cs="Times New Roman"/>
-        </w:rPr>
-        <w:t>,</w:t>
-      </w:r>
-      <w:bookmarkStart w:id="0" w:name="_GoBack"/>
-      <w:bookmarkEnd w:id="0"/>
-      <w:r>
-        <w:rPr>
-          <w:rFonts w:ascii="Times New Roman" w:eastAsia="Times New Roman" w:hAnsi="Times New Roman" w:cs="Times New Roman"/>
-        </w:rPr>
-        <w:t xml:space="preserve"> there were difficulties since the versions clashed when we tried to integrate it to Android Studio.</w:t>
+        <w:t>The users appear in Firebase in auth, but in database the data does not appear, we had problems because the data is not being fed into the real time, there were difficulties since the versions clashed when we tried to integrate it to Android Studio.</w:t>
       </w:r>
       <w:r>
         <w:rPr>
@@ -984,25 +957,7 @@
           <w:bCs/>
           <w:iCs/>
         </w:rPr>
-        <w:t xml:space="preserve">Felipe </w:t>
-      </w:r>
-      <w:proofErr w:type="spellStart"/>
-      <w:r>
-        <w:rPr>
-          <w:rFonts w:ascii="Times New Roman" w:eastAsia="Times New Roman" w:hAnsi="Times New Roman" w:cs="Times New Roman"/>
-          <w:bCs/>
-          <w:iCs/>
-        </w:rPr>
-        <w:t>Bergano</w:t>
-      </w:r>
-      <w:proofErr w:type="spellEnd"/>
-      <w:r>
-        <w:rPr>
-          <w:rFonts w:ascii="Times New Roman" w:eastAsia="Times New Roman" w:hAnsi="Times New Roman" w:cs="Times New Roman"/>
-          <w:bCs/>
-          <w:iCs/>
-        </w:rPr>
-        <w:t>:</w:t>
+        <w:t>Felipe Bergano:</w:t>
       </w:r>
     </w:p>
     <w:p>
@@ -1680,13 +1635,23 @@
           <w:iCs/>
         </w:rPr>
       </w:pPr>
-      <w:r>
-        <w:rPr>
-          <w:rFonts w:ascii="Times New Roman" w:eastAsia="Times New Roman" w:hAnsi="Times New Roman" w:cs="Times New Roman"/>
-          <w:bCs/>
-          <w:iCs/>
-        </w:rPr>
-        <w:t>additionally we will adapt the database to remove chats after a certain period of time indicated by the admin</w:t>
+      <w:proofErr w:type="gramStart"/>
+      <w:r>
+        <w:rPr>
+          <w:rFonts w:ascii="Times New Roman" w:eastAsia="Times New Roman" w:hAnsi="Times New Roman" w:cs="Times New Roman"/>
+          <w:bCs/>
+          <w:iCs/>
+        </w:rPr>
+        <w:t>additionally</w:t>
+      </w:r>
+      <w:proofErr w:type="gramEnd"/>
+      <w:r>
+        <w:rPr>
+          <w:rFonts w:ascii="Times New Roman" w:eastAsia="Times New Roman" w:hAnsi="Times New Roman" w:cs="Times New Roman"/>
+          <w:bCs/>
+          <w:iCs/>
+        </w:rPr>
+        <w:t xml:space="preserve"> we will adapt the database to remove chats after a certain period of time indicated by the admin</w:t>
       </w:r>
     </w:p>
     <w:p>
@@ -1723,14 +1688,16 @@
           <w:i/>
         </w:rPr>
       </w:pPr>
-      <w:r>
-        <w:rPr>
-          <w:rFonts w:ascii="Times New Roman" w:eastAsia="Times New Roman" w:hAnsi="Times New Roman" w:cs="Times New Roman"/>
-          <w:bCs/>
-          <w:i/>
-        </w:rPr>
-        <w:t xml:space="preserve">Paste here the link to your video (only for increment 1 and 2). </w:t>
-      </w:r>
+      <w:hyperlink r:id="rId5" w:history="1">
+        <w:r>
+          <w:rPr>
+            <w:rStyle w:val="Hyperlink"/>
+          </w:rPr>
+          <w:t>https://www.youtube.com/watch?v=ukfpqQc2qO0&amp;t=2s</w:t>
+        </w:r>
+      </w:hyperlink>
+      <w:bookmarkStart w:id="0" w:name="_GoBack"/>
+      <w:bookmarkEnd w:id="0"/>
     </w:p>
     <w:sectPr>
       <w:pgSz w:w="12240" w:h="15840"/>
@@ -2737,6 +2704,18 @@
       <w:contextualSpacing/>
     </w:pPr>
   </w:style>
+  <w:style w:type="character" w:styleId="Hyperlink">
+    <w:name w:val="Hyperlink"/>
+    <w:basedOn w:val="DefaultParagraphFont"/>
+    <w:uiPriority w:val="99"/>
+    <w:semiHidden/>
+    <w:unhideWhenUsed/>
+    <w:rsid w:val="009B4BBF"/>
+    <w:rPr>
+      <w:color w:val="0000FF"/>
+      <w:u w:val="single"/>
+    </w:rPr>
+  </w:style>
 </w:styles>
 </file>
 

</xml_diff>

<commit_message>
Uploaded progress report for increment 2
Uploaded progress report for increment 2 filled out except for the link to video which should be done by Leylanni - Liz
</commit_message>
<xml_diff>
--- a/Progress_Report.docx
+++ b/Progress_Report.docx
@@ -124,7 +124,6 @@
         <w:rPr>
           <w:rFonts w:ascii="Times New Roman" w:eastAsia="Times New Roman" w:hAnsi="Times New Roman" w:cs="Times New Roman"/>
           <w:bCs/>
-          <w:i/>
         </w:rPr>
         <w:t xml:space="preserve">Please use this template to </w:t>
       </w:r>
@@ -132,7 +131,6 @@
         <w:rPr>
           <w:rFonts w:ascii="Times New Roman" w:eastAsia="Times New Roman" w:hAnsi="Times New Roman" w:cs="Times New Roman"/>
           <w:bCs/>
-          <w:i/>
         </w:rPr>
         <w:t xml:space="preserve">describe your progress on the group project in the latest </w:t>
       </w:r>
@@ -140,7 +138,6 @@
         <w:rPr>
           <w:rFonts w:ascii="Times New Roman" w:eastAsia="Times New Roman" w:hAnsi="Times New Roman" w:cs="Times New Roman"/>
           <w:bCs/>
-          <w:i/>
         </w:rPr>
         <w:t>increment</w:t>
       </w:r>
@@ -148,7 +145,6 @@
         <w:rPr>
           <w:rFonts w:ascii="Times New Roman" w:eastAsia="Times New Roman" w:hAnsi="Times New Roman" w:cs="Times New Roman"/>
           <w:bCs/>
-          <w:i/>
         </w:rPr>
         <w:t xml:space="preserve">. </w:t>
       </w:r>
@@ -156,23 +152,13 @@
         <w:rPr>
           <w:rFonts w:ascii="Times New Roman" w:eastAsia="Times New Roman" w:hAnsi="Times New Roman" w:cs="Times New Roman"/>
           <w:bCs/>
-          <w:i/>
-        </w:rPr>
-        <w:t xml:space="preserve">Please do not change the font, font size, margins or line spacing. </w:t>
-      </w:r>
-      <w:r>
-        <w:rPr>
-          <w:rFonts w:ascii="Times New Roman" w:eastAsia="Times New Roman" w:hAnsi="Times New Roman" w:cs="Times New Roman"/>
-          <w:bCs/>
-          <w:i/>
-        </w:rPr>
-        <w:t>All the text in italic should be removed from your final submission</w:t>
-      </w:r>
-      <w:r>
-        <w:rPr>
-          <w:rFonts w:ascii="Times New Roman" w:eastAsia="Times New Roman" w:hAnsi="Times New Roman" w:cs="Times New Roman"/>
-          <w:bCs/>
-          <w:i/>
+        </w:rPr>
+        <w:t>Please do not change the font, font size, margins or line spacing. All the text in italic should be removed from your final submission</w:t>
+      </w:r>
+      <w:r>
+        <w:rPr>
+          <w:rFonts w:ascii="Times New Roman" w:eastAsia="Times New Roman" w:hAnsi="Times New Roman" w:cs="Times New Roman"/>
+          <w:bCs/>
         </w:rPr>
         <w:t>.</w:t>
       </w:r>
@@ -180,7 +166,6 @@
         <w:rPr>
           <w:rFonts w:ascii="Times New Roman" w:eastAsia="Times New Roman" w:hAnsi="Times New Roman" w:cs="Times New Roman"/>
           <w:bCs/>
-          <w:i/>
         </w:rPr>
         <w:t xml:space="preserve"> </w:t>
       </w:r>
@@ -214,27 +199,17 @@
         <w:ind w:firstLine="360"/>
         <w:rPr>
           <w:rFonts w:ascii="Times New Roman" w:hAnsi="Times New Roman" w:cs="Times New Roman"/>
-          <w:i/>
-        </w:rPr>
-      </w:pPr>
-      <w:r>
-        <w:rPr>
-          <w:rFonts w:ascii="Times New Roman" w:hAnsi="Times New Roman" w:cs="Times New Roman"/>
-          <w:i/>
-        </w:rPr>
-        <w:t xml:space="preserve">Please </w:t>
-      </w:r>
-      <w:r>
-        <w:rPr>
-          <w:rFonts w:ascii="Times New Roman" w:hAnsi="Times New Roman" w:cs="Times New Roman"/>
-          <w:i/>
-        </w:rPr>
-        <w:t>write</w:t>
-      </w:r>
-      <w:r>
-        <w:rPr>
-          <w:rFonts w:ascii="Times New Roman" w:hAnsi="Times New Roman" w:cs="Times New Roman"/>
-          <w:i/>
+        </w:rPr>
+      </w:pPr>
+      <w:r>
+        <w:rPr>
+          <w:rFonts w:ascii="Times New Roman" w:hAnsi="Times New Roman" w:cs="Times New Roman"/>
+        </w:rPr>
+        <w:t>Please write</w:t>
+      </w:r>
+      <w:r>
+        <w:rPr>
+          <w:rFonts w:ascii="Times New Roman" w:hAnsi="Times New Roman" w:cs="Times New Roman"/>
         </w:rPr>
         <w:t xml:space="preserve"> the </w:t>
       </w:r>
@@ -243,28 +218,24 @@
           <w:rFonts w:ascii="Times New Roman" w:hAnsi="Times New Roman" w:cs="Times New Roman"/>
           <w:b/>
           <w:bCs/>
-          <w:i/>
         </w:rPr>
         <w:t>name</w:t>
       </w:r>
       <w:r>
         <w:rPr>
           <w:rFonts w:ascii="Times New Roman" w:hAnsi="Times New Roman" w:cs="Times New Roman"/>
-          <w:i/>
         </w:rPr>
         <w:t xml:space="preserve"> of </w:t>
       </w:r>
       <w:r>
         <w:rPr>
           <w:rFonts w:ascii="Times New Roman" w:hAnsi="Times New Roman" w:cs="Times New Roman"/>
-          <w:i/>
         </w:rPr>
         <w:t>all the team members</w:t>
       </w:r>
       <w:r>
         <w:rPr>
           <w:rFonts w:ascii="Times New Roman" w:hAnsi="Times New Roman" w:cs="Times New Roman"/>
-          <w:i/>
         </w:rPr>
         <w:t xml:space="preserve">, their </w:t>
       </w:r>
@@ -273,14 +244,12 @@
           <w:rFonts w:ascii="Times New Roman" w:hAnsi="Times New Roman" w:cs="Times New Roman"/>
           <w:b/>
           <w:bCs/>
-          <w:i/>
         </w:rPr>
         <w:t>FSU IDs</w:t>
       </w:r>
       <w:r>
         <w:rPr>
           <w:rFonts w:ascii="Times New Roman" w:hAnsi="Times New Roman" w:cs="Times New Roman"/>
-          <w:i/>
         </w:rPr>
         <w:t xml:space="preserve">, and </w:t>
       </w:r>
@@ -289,14 +258,12 @@
           <w:rFonts w:ascii="Times New Roman" w:hAnsi="Times New Roman" w:cs="Times New Roman"/>
           <w:b/>
           <w:bCs/>
-          <w:i/>
         </w:rPr>
         <w:t>GitHub IDs</w:t>
       </w:r>
       <w:r>
         <w:rPr>
           <w:rFonts w:ascii="Times New Roman" w:hAnsi="Times New Roman" w:cs="Times New Roman"/>
-          <w:i/>
         </w:rPr>
         <w:t xml:space="preserve"> here. </w:t>
       </w:r>
@@ -308,13 +275,11 @@
         <w:ind w:firstLine="360"/>
         <w:rPr>
           <w:rFonts w:ascii="Times New Roman" w:hAnsi="Times New Roman" w:cs="Times New Roman"/>
-          <w:iCs/>
-        </w:rPr>
-      </w:pPr>
-      <w:r>
-        <w:rPr>
-          <w:rFonts w:ascii="Times New Roman" w:hAnsi="Times New Roman" w:cs="Times New Roman"/>
-          <w:iCs/>
+        </w:rPr>
+      </w:pPr>
+      <w:r>
+        <w:rPr>
+          <w:rFonts w:ascii="Times New Roman" w:hAnsi="Times New Roman" w:cs="Times New Roman"/>
         </w:rPr>
         <w:t>Felipe Bergano, fb16, fbergano06</w:t>
       </w:r>
@@ -326,13 +291,11 @@
         <w:ind w:firstLine="360"/>
         <w:rPr>
           <w:rFonts w:ascii="Times New Roman" w:hAnsi="Times New Roman" w:cs="Times New Roman"/>
-          <w:iCs/>
-        </w:rPr>
-      </w:pPr>
-      <w:r>
-        <w:rPr>
-          <w:rFonts w:ascii="Times New Roman" w:hAnsi="Times New Roman" w:cs="Times New Roman"/>
-          <w:iCs/>
+        </w:rPr>
+      </w:pPr>
+      <w:r>
+        <w:rPr>
+          <w:rFonts w:ascii="Times New Roman" w:hAnsi="Times New Roman" w:cs="Times New Roman"/>
         </w:rPr>
         <w:t xml:space="preserve">Andres Paz </w:t>
       </w:r>
@@ -340,7 +303,6 @@
       <w:r>
         <w:rPr>
           <w:rFonts w:ascii="Times New Roman" w:hAnsi="Times New Roman" w:cs="Times New Roman"/>
-          <w:iCs/>
         </w:rPr>
         <w:t>Vicca</w:t>
       </w:r>
@@ -348,7 +310,6 @@
       <w:r>
         <w:rPr>
           <w:rFonts w:ascii="Times New Roman" w:hAnsi="Times New Roman" w:cs="Times New Roman"/>
-          <w:iCs/>
         </w:rPr>
         <w:t>, aap17e, aap17e</w:t>
       </w:r>
@@ -360,13 +321,11 @@
         <w:ind w:firstLine="360"/>
         <w:rPr>
           <w:rFonts w:ascii="Times New Roman" w:hAnsi="Times New Roman" w:cs="Times New Roman"/>
-          <w:iCs/>
-        </w:rPr>
-      </w:pPr>
-      <w:r>
-        <w:rPr>
-          <w:rFonts w:ascii="Times New Roman" w:hAnsi="Times New Roman" w:cs="Times New Roman"/>
-          <w:iCs/>
+        </w:rPr>
+      </w:pPr>
+      <w:r>
+        <w:rPr>
+          <w:rFonts w:ascii="Times New Roman" w:hAnsi="Times New Roman" w:cs="Times New Roman"/>
         </w:rPr>
         <w:t xml:space="preserve">Liz Parra, lfp16b, </w:t>
       </w:r>
@@ -374,7 +333,6 @@
       <w:r>
         <w:rPr>
           <w:rFonts w:ascii="Times New Roman" w:hAnsi="Times New Roman" w:cs="Times New Roman"/>
-          <w:iCs/>
         </w:rPr>
         <w:t>lizparra</w:t>
       </w:r>
@@ -382,7 +340,6 @@
       <w:r>
         <w:rPr>
           <w:rFonts w:ascii="Times New Roman" w:hAnsi="Times New Roman" w:cs="Times New Roman"/>
-          <w:iCs/>
         </w:rPr>
         <w:t xml:space="preserve"> </w:t>
       </w:r>
@@ -394,13 +351,11 @@
         <w:ind w:firstLine="360"/>
         <w:rPr>
           <w:rFonts w:ascii="Times New Roman" w:hAnsi="Times New Roman" w:cs="Times New Roman"/>
-          <w:iCs/>
-        </w:rPr>
-      </w:pPr>
-      <w:r>
-        <w:rPr>
-          <w:rFonts w:ascii="Times New Roman" w:hAnsi="Times New Roman" w:cs="Times New Roman"/>
-          <w:iCs/>
+        </w:rPr>
+      </w:pPr>
+      <w:r>
+        <w:rPr>
+          <w:rFonts w:ascii="Times New Roman" w:hAnsi="Times New Roman" w:cs="Times New Roman"/>
         </w:rPr>
         <w:t xml:space="preserve">Raymond </w:t>
       </w:r>
@@ -408,7 +363,6 @@
       <w:r>
         <w:rPr>
           <w:rFonts w:ascii="Times New Roman" w:hAnsi="Times New Roman" w:cs="Times New Roman"/>
-          <w:iCs/>
         </w:rPr>
         <w:t>Jie</w:t>
       </w:r>
@@ -416,7 +370,6 @@
       <w:r>
         <w:rPr>
           <w:rFonts w:ascii="Times New Roman" w:hAnsi="Times New Roman" w:cs="Times New Roman"/>
-          <w:iCs/>
         </w:rPr>
         <w:t xml:space="preserve"> Chen, rjc14, guy6020665</w:t>
       </w:r>
@@ -428,14 +381,12 @@
         <w:ind w:firstLine="360"/>
         <w:rPr>
           <w:rFonts w:ascii="Times New Roman" w:hAnsi="Times New Roman" w:cs="Times New Roman"/>
-          <w:iCs/>
         </w:rPr>
       </w:pPr>
       <w:proofErr w:type="spellStart"/>
       <w:r>
         <w:rPr>
           <w:rFonts w:ascii="Times New Roman" w:hAnsi="Times New Roman" w:cs="Times New Roman"/>
-          <w:iCs/>
         </w:rPr>
         <w:t>Leylanni</w:t>
       </w:r>
@@ -443,7 +394,6 @@
       <w:r>
         <w:rPr>
           <w:rFonts w:ascii="Times New Roman" w:hAnsi="Times New Roman" w:cs="Times New Roman"/>
-          <w:iCs/>
         </w:rPr>
         <w:t xml:space="preserve"> Quijano-Shafer, lsq17, </w:t>
       </w:r>
@@ -451,7 +401,6 @@
       <w:r>
         <w:rPr>
           <w:rFonts w:ascii="Times New Roman" w:hAnsi="Times New Roman" w:cs="Times New Roman"/>
-          <w:iCs/>
         </w:rPr>
         <w:t>leylannis</w:t>
       </w:r>
@@ -464,7 +413,6 @@
         <w:ind w:firstLine="360"/>
         <w:rPr>
           <w:rFonts w:ascii="Times New Roman" w:hAnsi="Times New Roman" w:cs="Times New Roman"/>
-          <w:iCs/>
         </w:rPr>
       </w:pPr>
     </w:p>
@@ -478,7 +426,6 @@
         <w:spacing w:before="120" w:after="120" w:line="240" w:lineRule="auto"/>
         <w:rPr>
           <w:rFonts w:ascii="Times New Roman" w:eastAsia="Times New Roman" w:hAnsi="Times New Roman" w:cs="Times New Roman"/>
-          <w:b/>
           <w:bCs/>
         </w:rPr>
       </w:pPr>
@@ -498,12 +445,30 @@
         <w:ind w:left="360"/>
         <w:rPr>
           <w:rFonts w:ascii="Times New Roman" w:eastAsia="Times New Roman" w:hAnsi="Times New Roman" w:cs="Times New Roman"/>
-          <w:b/>
-          <w:bCs/>
-          <w:sz w:val="11"/>
-          <w:szCs w:val="11"/>
-        </w:rPr>
-      </w:pPr>
+          <w:bCs/>
+        </w:rPr>
+      </w:pPr>
+      <w:r>
+        <w:rPr>
+          <w:rFonts w:ascii="Times New Roman" w:eastAsia="Times New Roman" w:hAnsi="Times New Roman" w:cs="Times New Roman"/>
+          <w:bCs/>
+        </w:rPr>
+        <w:t xml:space="preserve">Drunk Mode. Our Android application is a chat service different from the others. It focuses on members of a chat being able to keep track of their friends’ locations, from within the chat. </w:t>
+      </w:r>
+      <w:r>
+        <w:rPr>
+          <w:rFonts w:ascii="Times New Roman" w:eastAsia="Times New Roman" w:hAnsi="Times New Roman" w:cs="Times New Roman"/>
+          <w:bCs/>
+        </w:rPr>
+        <w:t xml:space="preserve">The application also offers the option to press an SOS button which would then send the user’s current location to the chat that they’re </w:t>
+      </w:r>
+      <w:r>
+        <w:rPr>
+          <w:rFonts w:ascii="Times New Roman" w:eastAsia="Times New Roman" w:hAnsi="Times New Roman" w:cs="Times New Roman"/>
+          <w:bCs/>
+        </w:rPr>
+        <w:t>currently in. The app would also remind you to drink water, as it is specifically made for nights where you might not remember what happened the next morning. Also we hope to be able to implement the following functionality, for the app to send the group you’re in a message saying you got home. However, we think this is complex and so far, we’re not sure we’ll be able to successfully implement it.</w:t>
+      </w:r>
     </w:p>
     <w:p>
       <w:pPr>
@@ -513,97 +478,6 @@
         <w:rPr>
           <w:rFonts w:ascii="Times New Roman" w:eastAsia="Times New Roman" w:hAnsi="Times New Roman" w:cs="Times New Roman"/>
           <w:bCs/>
-          <w:i/>
-        </w:rPr>
-      </w:pPr>
-      <w:r>
-        <w:rPr>
-          <w:rFonts w:ascii="Times New Roman" w:eastAsia="Times New Roman" w:hAnsi="Times New Roman" w:cs="Times New Roman"/>
-          <w:bCs/>
-          <w:i/>
-        </w:rPr>
-        <w:t xml:space="preserve">Briefly describe </w:t>
-      </w:r>
-      <w:r>
-        <w:rPr>
-          <w:rFonts w:ascii="Times New Roman" w:eastAsia="Times New Roman" w:hAnsi="Times New Roman" w:cs="Times New Roman"/>
-          <w:bCs/>
-          <w:i/>
-        </w:rPr>
-        <w:t>your project</w:t>
-      </w:r>
-      <w:r>
-        <w:rPr>
-          <w:rFonts w:ascii="Times New Roman" w:eastAsia="Times New Roman" w:hAnsi="Times New Roman" w:cs="Times New Roman"/>
-          <w:bCs/>
-          <w:i/>
-        </w:rPr>
-        <w:t>.</w:t>
-      </w:r>
-    </w:p>
-    <w:p>
-      <w:pPr>
-        <w:pStyle w:val="ListParagraph"/>
-        <w:spacing w:before="120" w:after="120" w:line="240" w:lineRule="auto"/>
-        <w:ind w:left="360"/>
-        <w:rPr>
-          <w:rFonts w:ascii="Times New Roman" w:eastAsia="Times New Roman" w:hAnsi="Times New Roman" w:cs="Times New Roman"/>
-          <w:bCs/>
-          <w:iCs/>
-        </w:rPr>
-      </w:pPr>
-      <w:r>
-        <w:rPr>
-          <w:rFonts w:ascii="Times New Roman" w:eastAsia="Times New Roman" w:hAnsi="Times New Roman" w:cs="Times New Roman"/>
-          <w:bCs/>
-          <w:iCs/>
-        </w:rPr>
-        <w:t xml:space="preserve">Drunk Mode. Our Android application is a chat service different from the others. It focuses on members of a chat being able to keep track of their friends’ locations, from within the chat. </w:t>
-      </w:r>
-      <w:r>
-        <w:rPr>
-          <w:rFonts w:ascii="Times New Roman" w:eastAsia="Times New Roman" w:hAnsi="Times New Roman" w:cs="Times New Roman"/>
-          <w:bCs/>
-          <w:iCs/>
-        </w:rPr>
-        <w:t xml:space="preserve">The application also offers the option to press an SOS button which would then send the user’s current location to the chat that they’re </w:t>
-      </w:r>
-      <w:r>
-        <w:rPr>
-          <w:rFonts w:ascii="Times New Roman" w:eastAsia="Times New Roman" w:hAnsi="Times New Roman" w:cs="Times New Roman"/>
-          <w:bCs/>
-          <w:iCs/>
-        </w:rPr>
-        <w:t xml:space="preserve">currently in. The app would also remind you to drink water, as it is specifically made for nights where you might not remember what happened the next morning. </w:t>
-      </w:r>
-      <w:proofErr w:type="gramStart"/>
-      <w:r>
-        <w:rPr>
-          <w:rFonts w:ascii="Times New Roman" w:eastAsia="Times New Roman" w:hAnsi="Times New Roman" w:cs="Times New Roman"/>
-          <w:bCs/>
-          <w:iCs/>
-        </w:rPr>
-        <w:t>Also</w:t>
-      </w:r>
-      <w:proofErr w:type="gramEnd"/>
-      <w:r>
-        <w:rPr>
-          <w:rFonts w:ascii="Times New Roman" w:eastAsia="Times New Roman" w:hAnsi="Times New Roman" w:cs="Times New Roman"/>
-          <w:bCs/>
-          <w:iCs/>
-        </w:rPr>
-        <w:t xml:space="preserve"> we hope to be able to implement the following functionality, for the app to send the group you’re in a message saying you got home. However, we think this is complex and so far, we’re not sure we’ll be able to successfully implement it.</w:t>
-      </w:r>
-    </w:p>
-    <w:p>
-      <w:pPr>
-        <w:pStyle w:val="ListParagraph"/>
-        <w:spacing w:before="120" w:after="120" w:line="240" w:lineRule="auto"/>
-        <w:ind w:left="360"/>
-        <w:rPr>
-          <w:rFonts w:ascii="Times New Roman" w:eastAsia="Times New Roman" w:hAnsi="Times New Roman" w:cs="Times New Roman"/>
-          <w:bCs/>
-          <w:i/>
           <w:sz w:val="13"/>
           <w:szCs w:val="13"/>
         </w:rPr>
@@ -674,37 +548,17 @@
     </w:p>
     <w:p>
       <w:pPr>
-        <w:spacing w:before="120" w:after="120" w:line="240" w:lineRule="auto"/>
+        <w:spacing w:after="0" w:line="240" w:lineRule="auto"/>
         <w:ind w:left="360"/>
         <w:rPr>
           <w:rFonts w:ascii="Times New Roman" w:eastAsia="Times New Roman" w:hAnsi="Times New Roman" w:cs="Times New Roman"/>
-          <w:bCs/>
-          <w:i/>
-        </w:rPr>
-      </w:pPr>
-      <w:r>
-        <w:rPr>
-          <w:rFonts w:ascii="Times New Roman" w:eastAsia="Times New Roman" w:hAnsi="Times New Roman" w:cs="Times New Roman"/>
-          <w:bCs/>
-          <w:i/>
-        </w:rPr>
-        <w:t xml:space="preserve">Describe in detail what was accomplished during this </w:t>
-      </w:r>
-      <w:r>
-        <w:rPr>
-          <w:rFonts w:ascii="Times New Roman" w:eastAsia="Times New Roman" w:hAnsi="Times New Roman" w:cs="Times New Roman"/>
-          <w:bCs/>
-          <w:i/>
-        </w:rPr>
-        <w:t>increment</w:t>
-      </w:r>
-      <w:r>
-        <w:rPr>
-          <w:rFonts w:ascii="Times New Roman" w:eastAsia="Times New Roman" w:hAnsi="Times New Roman" w:cs="Times New Roman"/>
-          <w:bCs/>
-          <w:i/>
-        </w:rPr>
-        <w:t xml:space="preserve"> and where your project stands overall compared to the initial scope and functionality proposed.</w:t>
+        </w:rPr>
+      </w:pPr>
+      <w:r>
+        <w:rPr>
+          <w:rFonts w:ascii="Times New Roman" w:eastAsia="Times New Roman" w:hAnsi="Times New Roman" w:cs="Times New Roman"/>
+        </w:rPr>
+        <w:t>We were able to get the login and register to work to add users and update the database. We were able to display the users of the application and also have single private chats between users. We have implemented being able to log out. We have also implemented a map which displays the user’s location and updates this information to the database. The most challenging but awesome accomplishment was that we were able to figure out how to retrieve data from the database and display it to the application. We had hoped to get the group chat implementation and viewing other’s location done by now but some challenges set us back from our goals.</w:t>
       </w:r>
     </w:p>
     <w:p>
@@ -732,107 +586,24 @@
     </w:p>
     <w:p>
       <w:pPr>
-        <w:pStyle w:val="ListParagraph"/>
-        <w:spacing w:before="120" w:after="120" w:line="240" w:lineRule="auto"/>
+        <w:spacing w:after="0" w:line="240" w:lineRule="auto"/>
         <w:ind w:left="360"/>
         <w:rPr>
           <w:rFonts w:ascii="Times New Roman" w:eastAsia="Times New Roman" w:hAnsi="Times New Roman" w:cs="Times New Roman"/>
-          <w:b/>
-          <w:bCs/>
-          <w:sz w:val="10"/>
-          <w:szCs w:val="10"/>
-        </w:rPr>
-      </w:pPr>
-    </w:p>
-    <w:p>
-      <w:pPr>
-        <w:pStyle w:val="ListParagraph"/>
-        <w:spacing w:before="120" w:after="120" w:line="240" w:lineRule="auto"/>
-        <w:ind w:left="360"/>
-        <w:rPr>
-          <w:rFonts w:ascii="Times New Roman" w:eastAsia="Times New Roman" w:hAnsi="Times New Roman" w:cs="Times New Roman"/>
-          <w:i/>
-          <w:iCs/>
-        </w:rPr>
-      </w:pPr>
-      <w:r>
-        <w:rPr>
-          <w:rFonts w:ascii="Times New Roman" w:eastAsia="Times New Roman" w:hAnsi="Times New Roman" w:cs="Times New Roman"/>
-          <w:i/>
-          <w:iCs/>
-        </w:rPr>
-        <w:t>Please describe here in detail:</w:t>
-      </w:r>
-    </w:p>
-    <w:p>
-      <w:pPr>
-        <w:pStyle w:val="ListParagraph"/>
-        <w:spacing w:before="120" w:after="120" w:line="240" w:lineRule="auto"/>
-        <w:ind w:left="360"/>
-        <w:rPr>
-          <w:rFonts w:ascii="Times New Roman" w:eastAsia="Times New Roman" w:hAnsi="Times New Roman" w:cs="Times New Roman"/>
-          <w:i/>
-          <w:iCs/>
-        </w:rPr>
-      </w:pPr>
-      <w:r>
-        <w:rPr>
-          <w:rFonts w:ascii="Times New Roman" w:eastAsia="Times New Roman" w:hAnsi="Times New Roman" w:cs="Times New Roman"/>
-          <w:i/>
-          <w:iCs/>
-        </w:rPr>
-        <w:t>- anything that was challenging during this increment and how you dealt with the challenges</w:t>
-      </w:r>
-    </w:p>
-    <w:p>
-      <w:pPr>
-        <w:pStyle w:val="ListParagraph"/>
-        <w:spacing w:before="120" w:after="120" w:line="240" w:lineRule="auto"/>
-        <w:ind w:left="360"/>
-        <w:rPr>
-          <w:rFonts w:ascii="Times New Roman" w:eastAsia="Times New Roman" w:hAnsi="Times New Roman" w:cs="Times New Roman"/>
-          <w:i/>
-          <w:iCs/>
-        </w:rPr>
-      </w:pPr>
-      <w:r>
-        <w:rPr>
-          <w:rFonts w:ascii="Times New Roman" w:eastAsia="Times New Roman" w:hAnsi="Times New Roman" w:cs="Times New Roman"/>
-          <w:i/>
-          <w:iCs/>
-        </w:rPr>
-        <w:t xml:space="preserve">- any changes that occurred in the initial plan you had for the project or its scope. Describe the reasons for the changes. </w:t>
-      </w:r>
-    </w:p>
-    <w:p>
-      <w:pPr>
-        <w:pStyle w:val="ListParagraph"/>
-        <w:spacing w:before="120" w:after="120" w:line="240" w:lineRule="auto"/>
-        <w:ind w:left="360"/>
-        <w:rPr>
-          <w:rFonts w:ascii="Times New Roman" w:eastAsia="Times New Roman" w:hAnsi="Times New Roman" w:cs="Times New Roman"/>
-          <w:i/>
-          <w:iCs/>
-        </w:rPr>
-      </w:pPr>
-      <w:r>
-        <w:rPr>
-          <w:rFonts w:ascii="Times New Roman" w:eastAsia="Times New Roman" w:hAnsi="Times New Roman" w:cs="Times New Roman"/>
-          <w:i/>
-          <w:iCs/>
-        </w:rPr>
-        <w:t>- anything that went wrong during this increment</w:t>
-      </w:r>
-    </w:p>
-    <w:p>
-      <w:pPr>
-        <w:pStyle w:val="ListParagraph"/>
-        <w:spacing w:before="120" w:after="120" w:line="240" w:lineRule="auto"/>
-        <w:ind w:left="360"/>
-        <w:rPr>
-          <w:rFonts w:ascii="Times New Roman" w:eastAsia="Times New Roman" w:hAnsi="Times New Roman" w:cs="Times New Roman"/>
-          <w:i/>
-          <w:iCs/>
+        </w:rPr>
+      </w:pPr>
+      <w:r>
+        <w:rPr>
+          <w:rFonts w:ascii="Times New Roman" w:eastAsia="Times New Roman" w:hAnsi="Times New Roman" w:cs="Times New Roman"/>
+        </w:rPr>
+        <w:t>The challenges we faced during this increment was that the code was crashing consistently so we had to start over from scratch. We also tried to implement React but it ran into complications with navigation and interacting with the rest of the application in the intended fashion. Additionally, aspects had to be achieved in sequential order making it difficult to divide up the work. We also had trouble many times with Android Studio crashing and having to restart the laptop for it to work. Maps also appear to work on some devices and not others. Our biggest challenge was able to retrieve data from the database to display in the application.</w:t>
+      </w:r>
+    </w:p>
+    <w:p>
+      <w:pPr>
+        <w:spacing w:after="0" w:line="240" w:lineRule="auto"/>
+        <w:rPr>
+          <w:rFonts w:ascii="Times New Roman" w:eastAsia="Times New Roman" w:hAnsi="Times New Roman" w:cs="Times New Roman"/>
           <w:sz w:val="13"/>
           <w:szCs w:val="13"/>
         </w:rPr>
@@ -858,6 +629,7 @@
           <w:b/>
           <w:bCs/>
         </w:rPr>
+        <w:lastRenderedPageBreak/>
         <w:t>Team Member Contribution</w:t>
       </w:r>
       <w:r>
@@ -887,86 +659,130 @@
     </w:p>
     <w:p>
       <w:pPr>
+        <w:pStyle w:val="ListParagraph"/>
+        <w:numPr>
+          <w:ilvl w:val="0"/>
+          <w:numId w:val="5"/>
+        </w:numPr>
+        <w:spacing w:after="0" w:line="240" w:lineRule="auto"/>
+        <w:rPr>
+          <w:rFonts w:cstheme="minorHAnsi"/>
+        </w:rPr>
+      </w:pPr>
+      <w:r>
+        <w:rPr>
+          <w:rFonts w:cstheme="minorHAnsi"/>
+        </w:rPr>
+        <w:t>Andres: Worked on debugging database, profile section and display, and helped with chat</w:t>
+      </w:r>
+    </w:p>
+    <w:p>
+      <w:pPr>
+        <w:pStyle w:val="ListParagraph"/>
+        <w:numPr>
+          <w:ilvl w:val="0"/>
+          <w:numId w:val="5"/>
+        </w:numPr>
+        <w:spacing w:after="0" w:line="240" w:lineRule="auto"/>
+        <w:rPr>
+          <w:rFonts w:cstheme="minorHAnsi"/>
+        </w:rPr>
+      </w:pPr>
+      <w:r>
+        <w:rPr>
+          <w:rFonts w:cstheme="minorHAnsi"/>
+        </w:rPr>
+        <w:t xml:space="preserve">Raymond: Set up database, set up User Authentication with Firebase, Set up </w:t>
+      </w:r>
+      <w:proofErr w:type="spellStart"/>
+      <w:r>
+        <w:rPr>
+          <w:rFonts w:cstheme="minorHAnsi"/>
+        </w:rPr>
+        <w:t>MapsActivity</w:t>
+      </w:r>
+      <w:proofErr w:type="spellEnd"/>
+      <w:r>
+        <w:rPr>
+          <w:rFonts w:cstheme="minorHAnsi"/>
+        </w:rPr>
+        <w:t xml:space="preserve"> to send user location data to Firebase.</w:t>
+      </w:r>
+    </w:p>
+    <w:p>
+      <w:pPr>
+        <w:pStyle w:val="ListParagraph"/>
+        <w:numPr>
+          <w:ilvl w:val="0"/>
+          <w:numId w:val="5"/>
+        </w:numPr>
+        <w:spacing w:after="0" w:line="240" w:lineRule="auto"/>
+        <w:rPr>
+          <w:rFonts w:cstheme="minorHAnsi"/>
+        </w:rPr>
+      </w:pPr>
+      <w:r>
+        <w:rPr>
+          <w:rFonts w:cstheme="minorHAnsi"/>
+        </w:rPr>
+        <w:t>Liz: Worked on retrieving and sending data from firebase to display users. Also worked on creating chats between single users as well as displaying the chats when retrieving and sending it to the database</w:t>
+      </w:r>
+    </w:p>
+    <w:p>
+      <w:pPr>
+        <w:pStyle w:val="ListParagraph"/>
+        <w:numPr>
+          <w:ilvl w:val="0"/>
+          <w:numId w:val="5"/>
+        </w:numPr>
+        <w:spacing w:after="0" w:line="240" w:lineRule="auto"/>
+        <w:rPr>
+          <w:rFonts w:cstheme="minorHAnsi"/>
+        </w:rPr>
+      </w:pPr>
+      <w:proofErr w:type="spellStart"/>
+      <w:r>
+        <w:rPr>
+          <w:rFonts w:cstheme="minorHAnsi"/>
+        </w:rPr>
+        <w:t>Leylanni</w:t>
+      </w:r>
+      <w:proofErr w:type="spellEnd"/>
+      <w:r>
+        <w:rPr>
+          <w:rFonts w:cstheme="minorHAnsi"/>
+        </w:rPr>
+        <w:t>: Researched ways to list the different group chats within the app, tried two different methods but neither worked. Helped in the discussion of figuring out how to access database information. Also did the textual description of the use cases.</w:t>
+      </w:r>
+    </w:p>
+    <w:p>
+      <w:pPr>
+        <w:pStyle w:val="ListParagraph"/>
+        <w:numPr>
+          <w:ilvl w:val="0"/>
+          <w:numId w:val="5"/>
+        </w:numPr>
+        <w:spacing w:after="0" w:line="240" w:lineRule="auto"/>
+        <w:rPr>
+          <w:rFonts w:cstheme="minorHAnsi"/>
+        </w:rPr>
+      </w:pPr>
+      <w:r>
+        <w:rPr>
+          <w:rFonts w:cstheme="minorHAnsi"/>
+        </w:rPr>
+        <w:t xml:space="preserve">Felipe: Helped setting up the infrastructure of our project, set up the use case diagrams as well as the class, and sequence diagrams. Discussed different options with teammates to achieve our goals, i.e. different approaches to accessing database information. </w:t>
+      </w:r>
+    </w:p>
+    <w:p>
+      <w:pPr>
         <w:spacing w:before="120" w:after="120" w:line="240" w:lineRule="auto"/>
         <w:ind w:left="360"/>
         <w:rPr>
           <w:rFonts w:ascii="Times New Roman" w:eastAsia="Times New Roman" w:hAnsi="Times New Roman" w:cs="Times New Roman"/>
           <w:bCs/>
-          <w:i/>
-        </w:rPr>
-      </w:pPr>
-      <w:r>
-        <w:rPr>
-          <w:rFonts w:ascii="Times New Roman" w:eastAsia="Times New Roman" w:hAnsi="Times New Roman" w:cs="Times New Roman"/>
-          <w:bCs/>
-          <w:i/>
-        </w:rPr>
-        <w:t xml:space="preserve">Please list each individual member and </w:t>
-      </w:r>
-      <w:r>
-        <w:rPr>
-          <w:rFonts w:ascii="Times New Roman" w:eastAsia="Times New Roman" w:hAnsi="Times New Roman" w:cs="Times New Roman"/>
-          <w:bCs/>
-          <w:i/>
-        </w:rPr>
-        <w:t>their contribution</w:t>
-      </w:r>
-      <w:r>
-        <w:rPr>
-          <w:rFonts w:ascii="Times New Roman" w:eastAsia="Times New Roman" w:hAnsi="Times New Roman" w:cs="Times New Roman"/>
-          <w:bCs/>
-          <w:i/>
-        </w:rPr>
-        <w:t>s</w:t>
-      </w:r>
-      <w:r>
-        <w:rPr>
-          <w:rFonts w:ascii="Times New Roman" w:eastAsia="Times New Roman" w:hAnsi="Times New Roman" w:cs="Times New Roman"/>
-          <w:bCs/>
-          <w:i/>
-        </w:rPr>
-        <w:t xml:space="preserve"> to </w:t>
-      </w:r>
-      <w:r>
-        <w:rPr>
-          <w:rFonts w:ascii="Times New Roman" w:eastAsia="Times New Roman" w:hAnsi="Times New Roman" w:cs="Times New Roman"/>
-          <w:b/>
-          <w:i/>
-        </w:rPr>
-        <w:t>each of the deliverables in</w:t>
-      </w:r>
-      <w:r>
-        <w:rPr>
-          <w:rFonts w:ascii="Times New Roman" w:eastAsia="Times New Roman" w:hAnsi="Times New Roman" w:cs="Times New Roman"/>
-          <w:b/>
-          <w:i/>
-        </w:rPr>
-        <w:t xml:space="preserve"> </w:t>
-      </w:r>
-      <w:r>
-        <w:rPr>
-          <w:rFonts w:ascii="Times New Roman" w:eastAsia="Times New Roman" w:hAnsi="Times New Roman" w:cs="Times New Roman"/>
-          <w:b/>
-          <w:i/>
-        </w:rPr>
-        <w:t xml:space="preserve">this </w:t>
-      </w:r>
-      <w:r>
-        <w:rPr>
-          <w:rFonts w:ascii="Times New Roman" w:eastAsia="Times New Roman" w:hAnsi="Times New Roman" w:cs="Times New Roman"/>
-          <w:b/>
-          <w:i/>
-        </w:rPr>
-        <w:t>increment</w:t>
-      </w:r>
-      <w:r>
-        <w:rPr>
-          <w:rFonts w:ascii="Times New Roman" w:eastAsia="Times New Roman" w:hAnsi="Times New Roman" w:cs="Times New Roman"/>
-          <w:bCs/>
-          <w:i/>
-        </w:rPr>
-        <w:t xml:space="preserve"> (be as detailed as possible). In other words, describe the contribution of each team member to:</w:t>
-      </w:r>
+        </w:rPr>
+      </w:pPr>
     </w:p>
     <w:p>
       <w:pPr>
@@ -980,49 +796,30 @@
           <w:rFonts w:ascii="Times New Roman" w:eastAsia="Times New Roman" w:hAnsi="Times New Roman" w:cs="Times New Roman"/>
           <w:b/>
           <w:bCs/>
-          <w:i/>
-        </w:rPr>
-      </w:pPr>
-      <w:r>
-        <w:rPr>
-          <w:rFonts w:ascii="Times New Roman" w:eastAsia="Times New Roman" w:hAnsi="Times New Roman" w:cs="Times New Roman"/>
-          <w:bCs/>
-          <w:i/>
-        </w:rPr>
-        <w:t xml:space="preserve">the </w:t>
-      </w:r>
-      <w:r>
-        <w:rPr>
-          <w:rFonts w:ascii="Times New Roman" w:eastAsia="Times New Roman" w:hAnsi="Times New Roman" w:cs="Times New Roman"/>
-          <w:b/>
-          <w:bCs/>
-          <w:i/>
-        </w:rPr>
-        <w:t>progress report</w:t>
-      </w:r>
-      <w:r>
-        <w:rPr>
-          <w:rFonts w:ascii="Times New Roman" w:eastAsia="Times New Roman" w:hAnsi="Times New Roman" w:cs="Times New Roman"/>
-          <w:bCs/>
-          <w:i/>
-        </w:rPr>
-        <w:t xml:space="preserve">, including </w:t>
-      </w:r>
-      <w:r>
-        <w:rPr>
-          <w:rFonts w:ascii="Times New Roman" w:eastAsia="Times New Roman" w:hAnsi="Times New Roman" w:cs="Times New Roman"/>
-          <w:bCs/>
-          <w:i/>
-        </w:rPr>
-        <w:t xml:space="preserve">the sections they wrote </w:t>
-      </w:r>
-      <w:r>
-        <w:rPr>
-          <w:rFonts w:ascii="Times New Roman" w:eastAsia="Times New Roman" w:hAnsi="Times New Roman" w:cs="Times New Roman"/>
-          <w:bCs/>
-          <w:i/>
-        </w:rPr>
-        <w:t>or contributed to</w:t>
+        </w:rPr>
+      </w:pPr>
+      <w:r>
+        <w:rPr>
+          <w:rFonts w:ascii="Times New Roman" w:eastAsia="Times New Roman" w:hAnsi="Times New Roman" w:cs="Times New Roman"/>
+          <w:bCs/>
+        </w:rPr>
+        <w:t xml:space="preserve">For the progress report, </w:t>
+      </w:r>
+      <w:proofErr w:type="spellStart"/>
+      <w:r>
+        <w:rPr>
+          <w:rFonts w:ascii="Times New Roman" w:eastAsia="Times New Roman" w:hAnsi="Times New Roman" w:cs="Times New Roman"/>
+          <w:bCs/>
+        </w:rPr>
+        <w:t>Leylanni</w:t>
+      </w:r>
+      <w:proofErr w:type="spellEnd"/>
+      <w:r>
+        <w:rPr>
+          <w:rFonts w:ascii="Times New Roman" w:eastAsia="Times New Roman" w:hAnsi="Times New Roman" w:cs="Times New Roman"/>
+          <w:bCs/>
+        </w:rPr>
+        <w:t xml:space="preserve"> helped with putting the video together. The rest of the group went through each section and discussed together what should be inputted to every section of the progress report.</w:t>
       </w:r>
     </w:p>
     <w:p>
@@ -1037,34 +834,30 @@
           <w:rFonts w:ascii="Times New Roman" w:eastAsia="Times New Roman" w:hAnsi="Times New Roman" w:cs="Times New Roman"/>
           <w:b/>
           <w:bCs/>
-          <w:i/>
-        </w:rPr>
-      </w:pPr>
-      <w:r>
-        <w:rPr>
-          <w:rFonts w:ascii="Times New Roman" w:eastAsia="Times New Roman" w:hAnsi="Times New Roman" w:cs="Times New Roman"/>
-          <w:bCs/>
-          <w:i/>
-        </w:rPr>
-        <w:lastRenderedPageBreak/>
-        <w:t xml:space="preserve">the </w:t>
-      </w:r>
-      <w:r>
-        <w:rPr>
-          <w:rFonts w:ascii="Times New Roman" w:eastAsia="Times New Roman" w:hAnsi="Times New Roman" w:cs="Times New Roman"/>
-          <w:b/>
-          <w:bCs/>
-          <w:i/>
-        </w:rPr>
-        <w:t>requirements and design document</w:t>
-      </w:r>
-      <w:r>
-        <w:rPr>
-          <w:rFonts w:ascii="Times New Roman" w:eastAsia="Times New Roman" w:hAnsi="Times New Roman" w:cs="Times New Roman"/>
-          <w:bCs/>
-          <w:i/>
-        </w:rPr>
-        <w:t>, including the sections they wrote or contributed to</w:t>
+        </w:rPr>
+      </w:pPr>
+      <w:r>
+        <w:rPr>
+          <w:rFonts w:ascii="Times New Roman" w:eastAsia="Times New Roman" w:hAnsi="Times New Roman" w:cs="Times New Roman"/>
+          <w:bCs/>
+        </w:rPr>
+        <w:t xml:space="preserve">For the requirements and design document, </w:t>
+      </w:r>
+      <w:proofErr w:type="spellStart"/>
+      <w:r>
+        <w:rPr>
+          <w:rFonts w:ascii="Times New Roman" w:eastAsia="Times New Roman" w:hAnsi="Times New Roman" w:cs="Times New Roman"/>
+          <w:bCs/>
+        </w:rPr>
+        <w:t>Leylanni</w:t>
+      </w:r>
+      <w:proofErr w:type="spellEnd"/>
+      <w:r>
+        <w:rPr>
+          <w:rFonts w:ascii="Times New Roman" w:eastAsia="Times New Roman" w:hAnsi="Times New Roman" w:cs="Times New Roman"/>
+          <w:bCs/>
+        </w:rPr>
+        <w:t xml:space="preserve"> worked on the textual description for the use cases, Felipe worked on the diagrams, and the rest of the group &amp; Felipe worked on writing up the rest of the sections and discussing them together.</w:t>
       </w:r>
     </w:p>
     <w:p>
@@ -1079,33 +872,14 @@
           <w:rFonts w:ascii="Times New Roman" w:eastAsia="Times New Roman" w:hAnsi="Times New Roman" w:cs="Times New Roman"/>
           <w:b/>
           <w:bCs/>
-          <w:i/>
-        </w:rPr>
-      </w:pPr>
-      <w:r>
-        <w:rPr>
-          <w:rFonts w:ascii="Times New Roman" w:eastAsia="Times New Roman" w:hAnsi="Times New Roman" w:cs="Times New Roman"/>
-          <w:bCs/>
-          <w:i/>
-        </w:rPr>
-        <w:t xml:space="preserve">the </w:t>
-      </w:r>
-      <w:r>
-        <w:rPr>
-          <w:rFonts w:ascii="Times New Roman" w:eastAsia="Times New Roman" w:hAnsi="Times New Roman" w:cs="Times New Roman"/>
-          <w:b/>
-          <w:bCs/>
-          <w:i/>
-        </w:rPr>
-        <w:t>implementation and testing document</w:t>
-      </w:r>
-      <w:r>
-        <w:rPr>
-          <w:rFonts w:ascii="Times New Roman" w:eastAsia="Times New Roman" w:hAnsi="Times New Roman" w:cs="Times New Roman"/>
-          <w:bCs/>
-          <w:i/>
-        </w:rPr>
-        <w:t>, including the sections they wrote or contributed to</w:t>
+        </w:rPr>
+      </w:pPr>
+      <w:r>
+        <w:rPr>
+          <w:rFonts w:ascii="Times New Roman" w:eastAsia="Times New Roman" w:hAnsi="Times New Roman" w:cs="Times New Roman"/>
+          <w:bCs/>
+        </w:rPr>
+        <w:t>For the implementation and testing of the document, Andres, Liz, and Raymond worked on testing their implementation of the application as they were coding. We did manual testing on what is implemented.</w:t>
       </w:r>
     </w:p>
     <w:p>
@@ -1119,67 +893,37 @@
         <w:rPr>
           <w:rFonts w:ascii="Times New Roman" w:eastAsia="Times New Roman" w:hAnsi="Times New Roman" w:cs="Times New Roman"/>
           <w:bCs/>
-          <w:i/>
-        </w:rPr>
-      </w:pPr>
-      <w:r>
-        <w:rPr>
-          <w:rFonts w:ascii="Times New Roman" w:eastAsia="Times New Roman" w:hAnsi="Times New Roman" w:cs="Times New Roman"/>
-          <w:bCs/>
-          <w:i/>
-        </w:rPr>
-        <w:t xml:space="preserve">the </w:t>
-      </w:r>
-      <w:r>
-        <w:rPr>
-          <w:rFonts w:ascii="Times New Roman" w:eastAsia="Times New Roman" w:hAnsi="Times New Roman" w:cs="Times New Roman"/>
-          <w:b/>
-          <w:bCs/>
-          <w:i/>
-        </w:rPr>
-        <w:t>source code</w:t>
-      </w:r>
-      <w:r>
-        <w:rPr>
-          <w:rFonts w:ascii="Times New Roman" w:eastAsia="Times New Roman" w:hAnsi="Times New Roman" w:cs="Times New Roman"/>
-          <w:bCs/>
-          <w:i/>
-        </w:rPr>
-        <w:t xml:space="preserve"> (be detailed about </w:t>
-      </w:r>
-      <w:r>
-        <w:rPr>
-          <w:rFonts w:ascii="Times New Roman" w:eastAsia="Times New Roman" w:hAnsi="Times New Roman" w:cs="Times New Roman"/>
-          <w:b/>
-          <w:bCs/>
-          <w:i/>
-        </w:rPr>
-        <w:t>which</w:t>
-      </w:r>
-      <w:r>
-        <w:rPr>
-          <w:rFonts w:ascii="Times New Roman" w:eastAsia="Times New Roman" w:hAnsi="Times New Roman" w:cs="Times New Roman"/>
-          <w:bCs/>
-          <w:i/>
-        </w:rPr>
-        <w:t xml:space="preserve"> parts of the system each team member contributed to and </w:t>
-      </w:r>
-      <w:r>
-        <w:rPr>
-          <w:rFonts w:ascii="Times New Roman" w:eastAsia="Times New Roman" w:hAnsi="Times New Roman" w:cs="Times New Roman"/>
-          <w:b/>
-          <w:bCs/>
-          <w:i/>
-        </w:rPr>
-        <w:t>how</w:t>
-      </w:r>
-      <w:r>
-        <w:rPr>
-          <w:rFonts w:ascii="Times New Roman" w:eastAsia="Times New Roman" w:hAnsi="Times New Roman" w:cs="Times New Roman"/>
-          <w:bCs/>
-          <w:i/>
-        </w:rPr>
-        <w:t>)</w:t>
+        </w:rPr>
+      </w:pPr>
+      <w:bookmarkStart w:id="0" w:name="_GoBack"/>
+      <w:r>
+        <w:rPr>
+          <w:rFonts w:ascii="Times New Roman" w:eastAsia="Times New Roman" w:hAnsi="Times New Roman" w:cs="Times New Roman"/>
+          <w:bCs/>
+        </w:rPr>
+        <w:t xml:space="preserve">For the source code, </w:t>
+      </w:r>
+      <w:r>
+        <w:rPr>
+          <w:rFonts w:ascii="Times New Roman" w:eastAsia="Times New Roman" w:hAnsi="Times New Roman" w:cs="Times New Roman"/>
+          <w:bCs/>
+        </w:rPr>
+        <w:t xml:space="preserve">Andres worked on the profile and helped Liz with the chat link to the </w:t>
+      </w:r>
+      <w:bookmarkEnd w:id="0"/>
+      <w:r>
+        <w:rPr>
+          <w:rFonts w:ascii="Times New Roman" w:eastAsia="Times New Roman" w:hAnsi="Times New Roman" w:cs="Times New Roman"/>
+          <w:bCs/>
+        </w:rPr>
+        <w:t>database. Liz worked on implementing the chat and users and getting this to be displayed in the application.</w:t>
+      </w:r>
+      <w:r>
+        <w:rPr>
+          <w:rFonts w:ascii="Times New Roman" w:eastAsia="Times New Roman" w:hAnsi="Times New Roman" w:cs="Times New Roman"/>
+          <w:bCs/>
+        </w:rPr>
+        <w:t xml:space="preserve"> Raymond worked on the login and maps, and getting this to update and be retrieved from and to the database.</w:t>
       </w:r>
     </w:p>
     <w:p>
@@ -1193,34 +937,30 @@
         <w:rPr>
           <w:rFonts w:ascii="Times New Roman" w:eastAsia="Times New Roman" w:hAnsi="Times New Roman" w:cs="Times New Roman"/>
           <w:bCs/>
-          <w:i/>
-        </w:rPr>
-      </w:pPr>
-      <w:r>
-        <w:rPr>
-          <w:rFonts w:ascii="Times New Roman" w:eastAsia="Times New Roman" w:hAnsi="Times New Roman" w:cs="Times New Roman"/>
-          <w:bCs/>
-          <w:i/>
-        </w:rPr>
-        <w:t xml:space="preserve">the </w:t>
-      </w:r>
-      <w:r>
-        <w:rPr>
-          <w:rFonts w:ascii="Times New Roman" w:eastAsia="Times New Roman" w:hAnsi="Times New Roman" w:cs="Times New Roman"/>
-          <w:b/>
-          <w:bCs/>
-          <w:i/>
-        </w:rPr>
-        <w:t>video</w:t>
-      </w:r>
-      <w:r>
-        <w:rPr>
-          <w:rFonts w:ascii="Times New Roman" w:eastAsia="Times New Roman" w:hAnsi="Times New Roman" w:cs="Times New Roman"/>
-          <w:b/>
-          <w:bCs/>
-          <w:i/>
-        </w:rPr>
-        <w:t xml:space="preserve"> or presentation</w:t>
+        </w:rPr>
+      </w:pPr>
+      <w:r>
+        <w:rPr>
+          <w:rFonts w:ascii="Times New Roman" w:eastAsia="Times New Roman" w:hAnsi="Times New Roman" w:cs="Times New Roman"/>
+          <w:bCs/>
+        </w:rPr>
+        <w:t xml:space="preserve">For the video and presentation, Liz helped write up a bullet point script of what to say with the help of Andres, Felipe, and Raymond. We all presented, and </w:t>
+      </w:r>
+      <w:proofErr w:type="spellStart"/>
+      <w:r>
+        <w:rPr>
+          <w:rFonts w:ascii="Times New Roman" w:eastAsia="Times New Roman" w:hAnsi="Times New Roman" w:cs="Times New Roman"/>
+          <w:bCs/>
+        </w:rPr>
+        <w:t>Leylanni</w:t>
+      </w:r>
+      <w:proofErr w:type="spellEnd"/>
+      <w:r>
+        <w:rPr>
+          <w:rFonts w:ascii="Times New Roman" w:eastAsia="Times New Roman" w:hAnsi="Times New Roman" w:cs="Times New Roman"/>
+          <w:bCs/>
+        </w:rPr>
+        <w:t xml:space="preserve"> worked on putting the videos together. </w:t>
       </w:r>
     </w:p>
     <w:p>
@@ -1230,7 +970,6 @@
         <w:rPr>
           <w:rFonts w:ascii="Times New Roman" w:eastAsia="Times New Roman" w:hAnsi="Times New Roman" w:cs="Times New Roman"/>
           <w:bCs/>
-          <w:i/>
           <w:sz w:val="13"/>
           <w:szCs w:val="13"/>
         </w:rPr>
@@ -1246,8 +985,6 @@
         <w:spacing w:before="120" w:after="120" w:line="240" w:lineRule="auto"/>
         <w:rPr>
           <w:rFonts w:ascii="Times New Roman" w:eastAsia="Times New Roman" w:hAnsi="Times New Roman" w:cs="Times New Roman"/>
-          <w:b/>
-          <w:bCs/>
         </w:rPr>
       </w:pPr>
       <w:r>
@@ -1266,91 +1003,39 @@
         </w:rPr>
         <w:t>increment</w:t>
       </w:r>
-      <w:bookmarkStart w:id="0" w:name="_GoBack"/>
-      <w:bookmarkEnd w:id="0"/>
-    </w:p>
-    <w:p>
-      <w:pPr>
+    </w:p>
+    <w:p>
+      <w:pPr>
+        <w:pStyle w:val="ListParagraph"/>
         <w:spacing w:before="120" w:after="120" w:line="240" w:lineRule="auto"/>
         <w:ind w:left="360"/>
         <w:rPr>
           <w:rFonts w:ascii="Times New Roman" w:eastAsia="Times New Roman" w:hAnsi="Times New Roman" w:cs="Times New Roman"/>
-          <w:bCs/>
-          <w:i/>
-        </w:rPr>
-      </w:pPr>
-      <w:r>
-        <w:rPr>
-          <w:rFonts w:ascii="Times New Roman" w:eastAsia="Times New Roman" w:hAnsi="Times New Roman" w:cs="Times New Roman"/>
-          <w:bCs/>
-          <w:i/>
-        </w:rPr>
-        <w:t>If this report if for the first</w:t>
-      </w:r>
-      <w:r>
-        <w:rPr>
-          <w:rFonts w:ascii="Times New Roman" w:eastAsia="Times New Roman" w:hAnsi="Times New Roman" w:cs="Times New Roman"/>
-          <w:bCs/>
-          <w:i/>
-        </w:rPr>
-        <w:t xml:space="preserve"> or second</w:t>
-      </w:r>
-      <w:r>
-        <w:rPr>
-          <w:rFonts w:ascii="Times New Roman" w:eastAsia="Times New Roman" w:hAnsi="Times New Roman" w:cs="Times New Roman"/>
-          <w:bCs/>
-          <w:i/>
-        </w:rPr>
-        <w:t xml:space="preserve"> </w:t>
-      </w:r>
-      <w:r>
-        <w:rPr>
-          <w:rFonts w:ascii="Times New Roman" w:eastAsia="Times New Roman" w:hAnsi="Times New Roman" w:cs="Times New Roman"/>
-          <w:bCs/>
-          <w:i/>
-        </w:rPr>
-        <w:t>increment</w:t>
-      </w:r>
-      <w:r>
-        <w:rPr>
-          <w:rFonts w:ascii="Times New Roman" w:eastAsia="Times New Roman" w:hAnsi="Times New Roman" w:cs="Times New Roman"/>
-          <w:bCs/>
-          <w:i/>
-        </w:rPr>
-        <w:t>, d</w:t>
-      </w:r>
-      <w:r>
-        <w:rPr>
-          <w:rFonts w:ascii="Times New Roman" w:eastAsia="Times New Roman" w:hAnsi="Times New Roman" w:cs="Times New Roman"/>
-          <w:bCs/>
-          <w:i/>
-        </w:rPr>
-        <w:t xml:space="preserve">escribe </w:t>
-      </w:r>
-      <w:r>
-        <w:rPr>
-          <w:rFonts w:ascii="Times New Roman" w:eastAsia="Times New Roman" w:hAnsi="Times New Roman" w:cs="Times New Roman"/>
-          <w:bCs/>
-          <w:i/>
-        </w:rPr>
-        <w:t xml:space="preserve">what are you planning to achieve in the next </w:t>
-      </w:r>
-      <w:r>
-        <w:rPr>
-          <w:rFonts w:ascii="Times New Roman" w:eastAsia="Times New Roman" w:hAnsi="Times New Roman" w:cs="Times New Roman"/>
-          <w:bCs/>
-          <w:i/>
-        </w:rPr>
-        <w:t>increment</w:t>
-      </w:r>
-      <w:r>
-        <w:rPr>
-          <w:rFonts w:ascii="Times New Roman" w:eastAsia="Times New Roman" w:hAnsi="Times New Roman" w:cs="Times New Roman"/>
-          <w:bCs/>
-          <w:i/>
-        </w:rPr>
-        <w:t>.</w:t>
-      </w:r>
+        </w:rPr>
+      </w:pPr>
+      <w:r>
+        <w:rPr>
+          <w:rFonts w:cstheme="minorHAnsi"/>
+        </w:rPr>
+        <w:t xml:space="preserve">For </w:t>
+      </w:r>
+      <w:r>
+        <w:rPr>
+          <w:rFonts w:ascii="Times New Roman" w:eastAsia="Times New Roman" w:hAnsi="Times New Roman" w:cs="Times New Roman"/>
+        </w:rPr>
+        <w:t>the next increment, we plan on being able to create a group chat, have finished notifications for messages and reminders, be able to display other group members location, be able to track user location even when application is closed, implement the SOS button that notifies others of an emergency, and be able to upload and change profile pictures.</w:t>
+      </w:r>
+    </w:p>
+    <w:p>
+      <w:pPr>
+        <w:pStyle w:val="ListParagraph"/>
+        <w:spacing w:before="120" w:after="120" w:line="240" w:lineRule="auto"/>
+        <w:ind w:left="360"/>
+        <w:rPr>
+          <w:rFonts w:ascii="Times New Roman" w:eastAsia="Times New Roman" w:hAnsi="Times New Roman" w:cs="Times New Roman"/>
+          <w:b/>
+        </w:rPr>
+      </w:pPr>
     </w:p>
     <w:p>
       <w:pPr>
@@ -1363,14 +1048,12 @@
         <w:rPr>
           <w:rFonts w:ascii="Times New Roman" w:eastAsia="Times New Roman" w:hAnsi="Times New Roman" w:cs="Times New Roman"/>
           <w:b/>
-          <w:iCs/>
-        </w:rPr>
-      </w:pPr>
-      <w:r>
-        <w:rPr>
-          <w:rFonts w:ascii="Times New Roman" w:eastAsia="Times New Roman" w:hAnsi="Times New Roman" w:cs="Times New Roman"/>
-          <w:b/>
-          <w:iCs/>
+        </w:rPr>
+      </w:pPr>
+      <w:r>
+        <w:rPr>
+          <w:rFonts w:ascii="Times New Roman" w:eastAsia="Times New Roman" w:hAnsi="Times New Roman" w:cs="Times New Roman"/>
+          <w:b/>
         </w:rPr>
         <w:t>Link to video</w:t>
       </w:r>
@@ -1383,14 +1066,12 @@
         <w:rPr>
           <w:rFonts w:ascii="Times New Roman" w:eastAsia="Times New Roman" w:hAnsi="Times New Roman" w:cs="Times New Roman"/>
           <w:b/>
-          <w:i/>
-        </w:rPr>
-      </w:pPr>
-      <w:r>
-        <w:rPr>
-          <w:rFonts w:ascii="Times New Roman" w:eastAsia="Times New Roman" w:hAnsi="Times New Roman" w:cs="Times New Roman"/>
-          <w:bCs/>
-          <w:i/>
+        </w:rPr>
+      </w:pPr>
+      <w:r>
+        <w:rPr>
+          <w:rFonts w:ascii="Times New Roman" w:eastAsia="Times New Roman" w:hAnsi="Times New Roman" w:cs="Times New Roman"/>
+          <w:bCs/>
         </w:rPr>
         <w:t xml:space="preserve">Paste here the link to your video (only for increment 1 and 2). </w:t>
       </w:r>
@@ -1720,6 +1401,119 @@
     </w:lvl>
   </w:abstractNum>
   <w:abstractNum w:abstractNumId="3" w15:restartNumberingAfterBreak="0">
+    <w:nsid w:val="51463EE6"/>
+    <w:multiLevelType w:val="hybridMultilevel"/>
+    <w:tmpl w:val="3A84376A"/>
+    <w:lvl w:ilvl="0" w:tplc="1BFAACC2">
+      <w:start w:val="6"/>
+      <w:numFmt w:val="bullet"/>
+      <w:lvlText w:val="-"/>
+      <w:lvlJc w:val="left"/>
+      <w:pPr>
+        <w:ind w:left="720" w:hanging="360"/>
+      </w:pPr>
+      <w:rPr>
+        <w:rFonts w:ascii="Calibri" w:eastAsiaTheme="minorHAnsi" w:hAnsi="Calibri" w:cs="Calibri" w:hint="default"/>
+      </w:rPr>
+    </w:lvl>
+    <w:lvl w:ilvl="1" w:tplc="04090003">
+      <w:start w:val="1"/>
+      <w:numFmt w:val="bullet"/>
+      <w:lvlText w:val="o"/>
+      <w:lvlJc w:val="left"/>
+      <w:pPr>
+        <w:ind w:left="1440" w:hanging="360"/>
+      </w:pPr>
+      <w:rPr>
+        <w:rFonts w:ascii="Courier New" w:hAnsi="Courier New" w:cs="Courier New" w:hint="default"/>
+      </w:rPr>
+    </w:lvl>
+    <w:lvl w:ilvl="2" w:tplc="04090005" w:tentative="1">
+      <w:start w:val="1"/>
+      <w:numFmt w:val="bullet"/>
+      <w:lvlText w:val=""/>
+      <w:lvlJc w:val="left"/>
+      <w:pPr>
+        <w:ind w:left="2160" w:hanging="360"/>
+      </w:pPr>
+      <w:rPr>
+        <w:rFonts w:ascii="Wingdings" w:hAnsi="Wingdings" w:hint="default"/>
+      </w:rPr>
+    </w:lvl>
+    <w:lvl w:ilvl="3" w:tplc="04090001" w:tentative="1">
+      <w:start w:val="1"/>
+      <w:numFmt w:val="bullet"/>
+      <w:lvlText w:val=""/>
+      <w:lvlJc w:val="left"/>
+      <w:pPr>
+        <w:ind w:left="2880" w:hanging="360"/>
+      </w:pPr>
+      <w:rPr>
+        <w:rFonts w:ascii="Symbol" w:hAnsi="Symbol" w:hint="default"/>
+      </w:rPr>
+    </w:lvl>
+    <w:lvl w:ilvl="4" w:tplc="04090003" w:tentative="1">
+      <w:start w:val="1"/>
+      <w:numFmt w:val="bullet"/>
+      <w:lvlText w:val="o"/>
+      <w:lvlJc w:val="left"/>
+      <w:pPr>
+        <w:ind w:left="3600" w:hanging="360"/>
+      </w:pPr>
+      <w:rPr>
+        <w:rFonts w:ascii="Courier New" w:hAnsi="Courier New" w:cs="Courier New" w:hint="default"/>
+      </w:rPr>
+    </w:lvl>
+    <w:lvl w:ilvl="5" w:tplc="04090005" w:tentative="1">
+      <w:start w:val="1"/>
+      <w:numFmt w:val="bullet"/>
+      <w:lvlText w:val=""/>
+      <w:lvlJc w:val="left"/>
+      <w:pPr>
+        <w:ind w:left="4320" w:hanging="360"/>
+      </w:pPr>
+      <w:rPr>
+        <w:rFonts w:ascii="Wingdings" w:hAnsi="Wingdings" w:hint="default"/>
+      </w:rPr>
+    </w:lvl>
+    <w:lvl w:ilvl="6" w:tplc="04090001" w:tentative="1">
+      <w:start w:val="1"/>
+      <w:numFmt w:val="bullet"/>
+      <w:lvlText w:val=""/>
+      <w:lvlJc w:val="left"/>
+      <w:pPr>
+        <w:ind w:left="5040" w:hanging="360"/>
+      </w:pPr>
+      <w:rPr>
+        <w:rFonts w:ascii="Symbol" w:hAnsi="Symbol" w:hint="default"/>
+      </w:rPr>
+    </w:lvl>
+    <w:lvl w:ilvl="7" w:tplc="04090003" w:tentative="1">
+      <w:start w:val="1"/>
+      <w:numFmt w:val="bullet"/>
+      <w:lvlText w:val="o"/>
+      <w:lvlJc w:val="left"/>
+      <w:pPr>
+        <w:ind w:left="5760" w:hanging="360"/>
+      </w:pPr>
+      <w:rPr>
+        <w:rFonts w:ascii="Courier New" w:hAnsi="Courier New" w:cs="Courier New" w:hint="default"/>
+      </w:rPr>
+    </w:lvl>
+    <w:lvl w:ilvl="8" w:tplc="04090005" w:tentative="1">
+      <w:start w:val="1"/>
+      <w:numFmt w:val="bullet"/>
+      <w:lvlText w:val=""/>
+      <w:lvlJc w:val="left"/>
+      <w:pPr>
+        <w:ind w:left="6480" w:hanging="360"/>
+      </w:pPr>
+      <w:rPr>
+        <w:rFonts w:ascii="Wingdings" w:hAnsi="Wingdings" w:hint="default"/>
+      </w:rPr>
+    </w:lvl>
+  </w:abstractNum>
+  <w:abstractNum w:abstractNumId="4" w15:restartNumberingAfterBreak="0">
     <w:nsid w:val="571A3EED"/>
     <w:multiLevelType w:val="hybridMultilevel"/>
     <w:tmpl w:val="F22C2AC2"/>
@@ -1815,6 +1609,9 @@
     <w:abstractNumId w:val="0"/>
   </w:num>
   <w:num w:numId="4">
+    <w:abstractNumId w:val="4"/>
+  </w:num>
+  <w:num w:numId="5">
     <w:abstractNumId w:val="3"/>
   </w:num>
 </w:numbering>

</xml_diff>

<commit_message>
Reuploaded right file for progress report
Reuploaded right file for progress report - Liz
</commit_message>
<xml_diff>
--- a/Progress_Report.docx
+++ b/Progress_Report.docx
@@ -13,18 +13,6 @@
           <w:u w:val="single"/>
         </w:rPr>
       </w:pPr>
-    </w:p>
-    <w:p>
-      <w:pPr>
-        <w:spacing w:after="0"/>
-        <w:jc w:val="center"/>
-        <w:rPr>
-          <w:rFonts w:ascii="Times New Roman" w:hAnsi="Times New Roman" w:cs="Times New Roman"/>
-          <w:b/>
-          <w:sz w:val="32"/>
-          <w:u w:val="single"/>
-        </w:rPr>
-      </w:pPr>
       <w:r>
         <w:rPr>
           <w:rFonts w:ascii="Times New Roman" w:hAnsi="Times New Roman" w:cs="Times New Roman"/>
@@ -136,7 +124,6 @@
         <w:rPr>
           <w:rFonts w:ascii="Times New Roman" w:eastAsia="Times New Roman" w:hAnsi="Times New Roman" w:cs="Times New Roman"/>
           <w:bCs/>
-          <w:i/>
         </w:rPr>
         <w:t xml:space="preserve">Please use this template to </w:t>
       </w:r>
@@ -144,7 +131,6 @@
         <w:rPr>
           <w:rFonts w:ascii="Times New Roman" w:eastAsia="Times New Roman" w:hAnsi="Times New Roman" w:cs="Times New Roman"/>
           <w:bCs/>
-          <w:i/>
         </w:rPr>
         <w:t xml:space="preserve">describe your progress on the group project in the latest </w:t>
       </w:r>
@@ -152,7 +138,6 @@
         <w:rPr>
           <w:rFonts w:ascii="Times New Roman" w:eastAsia="Times New Roman" w:hAnsi="Times New Roman" w:cs="Times New Roman"/>
           <w:bCs/>
-          <w:i/>
         </w:rPr>
         <w:t>increment</w:t>
       </w:r>
@@ -160,7 +145,6 @@
         <w:rPr>
           <w:rFonts w:ascii="Times New Roman" w:eastAsia="Times New Roman" w:hAnsi="Times New Roman" w:cs="Times New Roman"/>
           <w:bCs/>
-          <w:i/>
         </w:rPr>
         <w:t xml:space="preserve">. </w:t>
       </w:r>
@@ -168,23 +152,13 @@
         <w:rPr>
           <w:rFonts w:ascii="Times New Roman" w:eastAsia="Times New Roman" w:hAnsi="Times New Roman" w:cs="Times New Roman"/>
           <w:bCs/>
-          <w:i/>
-        </w:rPr>
-        <w:t xml:space="preserve">Please do not change the font, font size, margins or line spacing. </w:t>
-      </w:r>
-      <w:r>
-        <w:rPr>
-          <w:rFonts w:ascii="Times New Roman" w:eastAsia="Times New Roman" w:hAnsi="Times New Roman" w:cs="Times New Roman"/>
-          <w:bCs/>
-          <w:i/>
-        </w:rPr>
-        <w:t>All the text in italic should be removed from your final submission</w:t>
-      </w:r>
-      <w:r>
-        <w:rPr>
-          <w:rFonts w:ascii="Times New Roman" w:eastAsia="Times New Roman" w:hAnsi="Times New Roman" w:cs="Times New Roman"/>
-          <w:bCs/>
-          <w:i/>
+        </w:rPr>
+        <w:t>Please do not change the font, font size, margins or line spacing. All the text in italic should be removed from your final submission</w:t>
+      </w:r>
+      <w:r>
+        <w:rPr>
+          <w:rFonts w:ascii="Times New Roman" w:eastAsia="Times New Roman" w:hAnsi="Times New Roman" w:cs="Times New Roman"/>
+          <w:bCs/>
         </w:rPr>
         <w:t>.</w:t>
       </w:r>
@@ -192,7 +166,6 @@
         <w:rPr>
           <w:rFonts w:ascii="Times New Roman" w:eastAsia="Times New Roman" w:hAnsi="Times New Roman" w:cs="Times New Roman"/>
           <w:bCs/>
-          <w:i/>
         </w:rPr>
         <w:t xml:space="preserve"> </w:t>
       </w:r>
@@ -226,27 +199,17 @@
         <w:ind w:firstLine="360"/>
         <w:rPr>
           <w:rFonts w:ascii="Times New Roman" w:hAnsi="Times New Roman" w:cs="Times New Roman"/>
-          <w:i/>
-        </w:rPr>
-      </w:pPr>
-      <w:r>
-        <w:rPr>
-          <w:rFonts w:ascii="Times New Roman" w:hAnsi="Times New Roman" w:cs="Times New Roman"/>
-          <w:i/>
-        </w:rPr>
-        <w:t xml:space="preserve">Please </w:t>
-      </w:r>
-      <w:r>
-        <w:rPr>
-          <w:rFonts w:ascii="Times New Roman" w:hAnsi="Times New Roman" w:cs="Times New Roman"/>
-          <w:i/>
-        </w:rPr>
-        <w:t>write</w:t>
-      </w:r>
-      <w:r>
-        <w:rPr>
-          <w:rFonts w:ascii="Times New Roman" w:hAnsi="Times New Roman" w:cs="Times New Roman"/>
-          <w:i/>
+        </w:rPr>
+      </w:pPr>
+      <w:r>
+        <w:rPr>
+          <w:rFonts w:ascii="Times New Roman" w:hAnsi="Times New Roman" w:cs="Times New Roman"/>
+        </w:rPr>
+        <w:t>Please write</w:t>
+      </w:r>
+      <w:r>
+        <w:rPr>
+          <w:rFonts w:ascii="Times New Roman" w:hAnsi="Times New Roman" w:cs="Times New Roman"/>
         </w:rPr>
         <w:t xml:space="preserve"> the </w:t>
       </w:r>
@@ -255,28 +218,24 @@
           <w:rFonts w:ascii="Times New Roman" w:hAnsi="Times New Roman" w:cs="Times New Roman"/>
           <w:b/>
           <w:bCs/>
-          <w:i/>
         </w:rPr>
         <w:t>name</w:t>
       </w:r>
       <w:r>
         <w:rPr>
           <w:rFonts w:ascii="Times New Roman" w:hAnsi="Times New Roman" w:cs="Times New Roman"/>
-          <w:i/>
         </w:rPr>
         <w:t xml:space="preserve"> of </w:t>
       </w:r>
       <w:r>
         <w:rPr>
           <w:rFonts w:ascii="Times New Roman" w:hAnsi="Times New Roman" w:cs="Times New Roman"/>
-          <w:i/>
         </w:rPr>
         <w:t>all the team members</w:t>
       </w:r>
       <w:r>
         <w:rPr>
           <w:rFonts w:ascii="Times New Roman" w:hAnsi="Times New Roman" w:cs="Times New Roman"/>
-          <w:i/>
         </w:rPr>
         <w:t xml:space="preserve">, their </w:t>
       </w:r>
@@ -285,14 +244,12 @@
           <w:rFonts w:ascii="Times New Roman" w:hAnsi="Times New Roman" w:cs="Times New Roman"/>
           <w:b/>
           <w:bCs/>
-          <w:i/>
         </w:rPr>
         <w:t>FSU IDs</w:t>
       </w:r>
       <w:r>
         <w:rPr>
           <w:rFonts w:ascii="Times New Roman" w:hAnsi="Times New Roman" w:cs="Times New Roman"/>
-          <w:i/>
         </w:rPr>
         <w:t xml:space="preserve">, and </w:t>
       </w:r>
@@ -301,14 +258,12 @@
           <w:rFonts w:ascii="Times New Roman" w:hAnsi="Times New Roman" w:cs="Times New Roman"/>
           <w:b/>
           <w:bCs/>
-          <w:i/>
         </w:rPr>
         <w:t>GitHub IDs</w:t>
       </w:r>
       <w:r>
         <w:rPr>
           <w:rFonts w:ascii="Times New Roman" w:hAnsi="Times New Roman" w:cs="Times New Roman"/>
-          <w:i/>
         </w:rPr>
         <w:t xml:space="preserve"> here. </w:t>
       </w:r>
@@ -320,13 +275,11 @@
         <w:ind w:firstLine="360"/>
         <w:rPr>
           <w:rFonts w:ascii="Times New Roman" w:hAnsi="Times New Roman" w:cs="Times New Roman"/>
-          <w:iCs/>
-        </w:rPr>
-      </w:pPr>
-      <w:r>
-        <w:rPr>
-          <w:rFonts w:ascii="Times New Roman" w:hAnsi="Times New Roman" w:cs="Times New Roman"/>
-          <w:iCs/>
+        </w:rPr>
+      </w:pPr>
+      <w:r>
+        <w:rPr>
+          <w:rFonts w:ascii="Times New Roman" w:hAnsi="Times New Roman" w:cs="Times New Roman"/>
         </w:rPr>
         <w:t>Felipe Bergano, fb16, fbergano06</w:t>
       </w:r>
@@ -338,15 +291,27 @@
         <w:ind w:firstLine="360"/>
         <w:rPr>
           <w:rFonts w:ascii="Times New Roman" w:hAnsi="Times New Roman" w:cs="Times New Roman"/>
-          <w:iCs/>
-        </w:rPr>
-      </w:pPr>
-      <w:r>
-        <w:rPr>
-          <w:rFonts w:ascii="Times New Roman" w:hAnsi="Times New Roman" w:cs="Times New Roman"/>
-          <w:iCs/>
-        </w:rPr>
-        <w:t>Andres Paz Vicca, aap17e, aap17e</w:t>
+        </w:rPr>
+      </w:pPr>
+      <w:r>
+        <w:rPr>
+          <w:rFonts w:ascii="Times New Roman" w:hAnsi="Times New Roman" w:cs="Times New Roman"/>
+        </w:rPr>
+        <w:t xml:space="preserve">Andres Paz </w:t>
+      </w:r>
+      <w:proofErr w:type="spellStart"/>
+      <w:r>
+        <w:rPr>
+          <w:rFonts w:ascii="Times New Roman" w:hAnsi="Times New Roman" w:cs="Times New Roman"/>
+        </w:rPr>
+        <w:t>Vicca</w:t>
+      </w:r>
+      <w:proofErr w:type="spellEnd"/>
+      <w:r>
+        <w:rPr>
+          <w:rFonts w:ascii="Times New Roman" w:hAnsi="Times New Roman" w:cs="Times New Roman"/>
+        </w:rPr>
+        <w:t>, aap17e, aap17e</w:t>
       </w:r>
     </w:p>
     <w:p>
@@ -356,15 +321,27 @@
         <w:ind w:firstLine="360"/>
         <w:rPr>
           <w:rFonts w:ascii="Times New Roman" w:hAnsi="Times New Roman" w:cs="Times New Roman"/>
-          <w:iCs/>
-        </w:rPr>
-      </w:pPr>
-      <w:r>
-        <w:rPr>
-          <w:rFonts w:ascii="Times New Roman" w:hAnsi="Times New Roman" w:cs="Times New Roman"/>
-          <w:iCs/>
-        </w:rPr>
-        <w:t xml:space="preserve">Liz Parra, lfp16b, lizparra </w:t>
+        </w:rPr>
+      </w:pPr>
+      <w:r>
+        <w:rPr>
+          <w:rFonts w:ascii="Times New Roman" w:hAnsi="Times New Roman" w:cs="Times New Roman"/>
+        </w:rPr>
+        <w:t xml:space="preserve">Liz Parra, lfp16b, </w:t>
+      </w:r>
+      <w:proofErr w:type="spellStart"/>
+      <w:r>
+        <w:rPr>
+          <w:rFonts w:ascii="Times New Roman" w:hAnsi="Times New Roman" w:cs="Times New Roman"/>
+        </w:rPr>
+        <w:t>lizparra</w:t>
+      </w:r>
+      <w:proofErr w:type="spellEnd"/>
+      <w:r>
+        <w:rPr>
+          <w:rFonts w:ascii="Times New Roman" w:hAnsi="Times New Roman" w:cs="Times New Roman"/>
+        </w:rPr>
+        <w:t xml:space="preserve"> </w:t>
       </w:r>
     </w:p>
     <w:p>
@@ -374,15 +351,27 @@
         <w:ind w:firstLine="360"/>
         <w:rPr>
           <w:rFonts w:ascii="Times New Roman" w:hAnsi="Times New Roman" w:cs="Times New Roman"/>
-          <w:iCs/>
-        </w:rPr>
-      </w:pPr>
-      <w:r>
-        <w:rPr>
-          <w:rFonts w:ascii="Times New Roman" w:hAnsi="Times New Roman" w:cs="Times New Roman"/>
-          <w:iCs/>
-        </w:rPr>
-        <w:t>Raymond Jie Chen, rjc14, guy6020665</w:t>
+        </w:rPr>
+      </w:pPr>
+      <w:r>
+        <w:rPr>
+          <w:rFonts w:ascii="Times New Roman" w:hAnsi="Times New Roman" w:cs="Times New Roman"/>
+        </w:rPr>
+        <w:t xml:space="preserve">Raymond </w:t>
+      </w:r>
+      <w:proofErr w:type="spellStart"/>
+      <w:r>
+        <w:rPr>
+          <w:rFonts w:ascii="Times New Roman" w:hAnsi="Times New Roman" w:cs="Times New Roman"/>
+        </w:rPr>
+        <w:t>Jie</w:t>
+      </w:r>
+      <w:proofErr w:type="spellEnd"/>
+      <w:r>
+        <w:rPr>
+          <w:rFonts w:ascii="Times New Roman" w:hAnsi="Times New Roman" w:cs="Times New Roman"/>
+        </w:rPr>
+        <w:t xml:space="preserve"> Chen, rjc14, guy6020665</w:t>
       </w:r>
     </w:p>
     <w:p>
@@ -392,16 +381,30 @@
         <w:ind w:firstLine="360"/>
         <w:rPr>
           <w:rFonts w:ascii="Times New Roman" w:hAnsi="Times New Roman" w:cs="Times New Roman"/>
-          <w:iCs/>
-        </w:rPr>
-      </w:pPr>
-      <w:r>
-        <w:rPr>
-          <w:rFonts w:ascii="Times New Roman" w:hAnsi="Times New Roman" w:cs="Times New Roman"/>
-          <w:iCs/>
-        </w:rPr>
-        <w:t>Leylanni Quijano-Shafer, lsq17, leylannis</w:t>
-      </w:r>
+        </w:rPr>
+      </w:pPr>
+      <w:proofErr w:type="spellStart"/>
+      <w:r>
+        <w:rPr>
+          <w:rFonts w:ascii="Times New Roman" w:hAnsi="Times New Roman" w:cs="Times New Roman"/>
+        </w:rPr>
+        <w:t>Leylanni</w:t>
+      </w:r>
+      <w:proofErr w:type="spellEnd"/>
+      <w:r>
+        <w:rPr>
+          <w:rFonts w:ascii="Times New Roman" w:hAnsi="Times New Roman" w:cs="Times New Roman"/>
+        </w:rPr>
+        <w:t xml:space="preserve"> Quijano-Shafer, lsq17, </w:t>
+      </w:r>
+      <w:proofErr w:type="spellStart"/>
+      <w:r>
+        <w:rPr>
+          <w:rFonts w:ascii="Times New Roman" w:hAnsi="Times New Roman" w:cs="Times New Roman"/>
+        </w:rPr>
+        <w:t>leylannis</w:t>
+      </w:r>
+      <w:proofErr w:type="spellEnd"/>
     </w:p>
     <w:p>
       <w:pPr>
@@ -410,7 +413,6 @@
         <w:ind w:firstLine="360"/>
         <w:rPr>
           <w:rFonts w:ascii="Times New Roman" w:hAnsi="Times New Roman" w:cs="Times New Roman"/>
-          <w:iCs/>
         </w:rPr>
       </w:pPr>
     </w:p>
@@ -424,7 +426,6 @@
         <w:spacing w:before="120" w:after="120" w:line="240" w:lineRule="auto"/>
         <w:rPr>
           <w:rFonts w:ascii="Times New Roman" w:eastAsia="Times New Roman" w:hAnsi="Times New Roman" w:cs="Times New Roman"/>
-          <w:b/>
           <w:bCs/>
         </w:rPr>
       </w:pPr>
@@ -444,12 +445,30 @@
         <w:ind w:left="360"/>
         <w:rPr>
           <w:rFonts w:ascii="Times New Roman" w:eastAsia="Times New Roman" w:hAnsi="Times New Roman" w:cs="Times New Roman"/>
-          <w:b/>
-          <w:bCs/>
-          <w:sz w:val="11"/>
-          <w:szCs w:val="11"/>
-        </w:rPr>
-      </w:pPr>
+          <w:bCs/>
+        </w:rPr>
+      </w:pPr>
+      <w:r>
+        <w:rPr>
+          <w:rFonts w:ascii="Times New Roman" w:eastAsia="Times New Roman" w:hAnsi="Times New Roman" w:cs="Times New Roman"/>
+          <w:bCs/>
+        </w:rPr>
+        <w:t xml:space="preserve">Drunk Mode. Our Android application is a chat service different from the others. It focuses on members of a chat being able to keep track of their friends’ locations, from within the chat. </w:t>
+      </w:r>
+      <w:r>
+        <w:rPr>
+          <w:rFonts w:ascii="Times New Roman" w:eastAsia="Times New Roman" w:hAnsi="Times New Roman" w:cs="Times New Roman"/>
+          <w:bCs/>
+        </w:rPr>
+        <w:t xml:space="preserve">The application also offers the option to press an SOS button which would then send the user’s current location to the chat that they’re </w:t>
+      </w:r>
+      <w:r>
+        <w:rPr>
+          <w:rFonts w:ascii="Times New Roman" w:eastAsia="Times New Roman" w:hAnsi="Times New Roman" w:cs="Times New Roman"/>
+          <w:bCs/>
+        </w:rPr>
+        <w:t>currently in. The app would also remind you to drink water, as it is specifically made for nights where you might not remember what happened the next morning. Also we hope to be able to implement the following functionality, for the app to send the group you’re in a message saying you got home. However, we think this is complex and so far, we’re not sure we’ll be able to successfully implement it.</w:t>
+      </w:r>
     </w:p>
     <w:p>
       <w:pPr>
@@ -459,79 +478,6 @@
         <w:rPr>
           <w:rFonts w:ascii="Times New Roman" w:eastAsia="Times New Roman" w:hAnsi="Times New Roman" w:cs="Times New Roman"/>
           <w:bCs/>
-          <w:i/>
-        </w:rPr>
-      </w:pPr>
-      <w:r>
-        <w:rPr>
-          <w:rFonts w:ascii="Times New Roman" w:eastAsia="Times New Roman" w:hAnsi="Times New Roman" w:cs="Times New Roman"/>
-          <w:bCs/>
-          <w:i/>
-        </w:rPr>
-        <w:t xml:space="preserve">Briefly describe </w:t>
-      </w:r>
-      <w:r>
-        <w:rPr>
-          <w:rFonts w:ascii="Times New Roman" w:eastAsia="Times New Roman" w:hAnsi="Times New Roman" w:cs="Times New Roman"/>
-          <w:bCs/>
-          <w:i/>
-        </w:rPr>
-        <w:t>your project</w:t>
-      </w:r>
-      <w:r>
-        <w:rPr>
-          <w:rFonts w:ascii="Times New Roman" w:eastAsia="Times New Roman" w:hAnsi="Times New Roman" w:cs="Times New Roman"/>
-          <w:bCs/>
-          <w:i/>
-        </w:rPr>
-        <w:t>.</w:t>
-      </w:r>
-    </w:p>
-    <w:p>
-      <w:pPr>
-        <w:pStyle w:val="ListParagraph"/>
-        <w:spacing w:before="120" w:after="120" w:line="240" w:lineRule="auto"/>
-        <w:ind w:left="360"/>
-        <w:rPr>
-          <w:rFonts w:ascii="Times New Roman" w:eastAsia="Times New Roman" w:hAnsi="Times New Roman" w:cs="Times New Roman"/>
-          <w:bCs/>
-          <w:iCs/>
-        </w:rPr>
-      </w:pPr>
-      <w:r>
-        <w:rPr>
-          <w:rFonts w:ascii="Times New Roman" w:eastAsia="Times New Roman" w:hAnsi="Times New Roman" w:cs="Times New Roman"/>
-          <w:bCs/>
-          <w:iCs/>
-        </w:rPr>
-        <w:t xml:space="preserve">Drunk Mode. Our Android application is a chat service different from the others. It focuses on members of a chat being able to keep track of their friends’ locations, from within the chat. </w:t>
-      </w:r>
-      <w:r>
-        <w:rPr>
-          <w:rFonts w:ascii="Times New Roman" w:eastAsia="Times New Roman" w:hAnsi="Times New Roman" w:cs="Times New Roman"/>
-          <w:bCs/>
-          <w:iCs/>
-        </w:rPr>
-        <w:t xml:space="preserve">The application also offers the option to press an SOS button which would then send the user’s current location to the chat that they’re </w:t>
-      </w:r>
-      <w:r>
-        <w:rPr>
-          <w:rFonts w:ascii="Times New Roman" w:eastAsia="Times New Roman" w:hAnsi="Times New Roman" w:cs="Times New Roman"/>
-          <w:bCs/>
-          <w:iCs/>
-        </w:rPr>
-        <w:t>currently in. The app would also remind you to drink water, as it is specifically made for nights where you might not remember what happened the next morning. Also we hope to be able to implement the following functionality, for the app to send the group you’re in a message saying you got home. However, we think this is complex and so far, we’re not sure we’ll be able to successfully implement it.</w:t>
-      </w:r>
-    </w:p>
-    <w:p>
-      <w:pPr>
-        <w:pStyle w:val="ListParagraph"/>
-        <w:spacing w:before="120" w:after="120" w:line="240" w:lineRule="auto"/>
-        <w:ind w:left="360"/>
-        <w:rPr>
-          <w:rFonts w:ascii="Times New Roman" w:eastAsia="Times New Roman" w:hAnsi="Times New Roman" w:cs="Times New Roman"/>
-          <w:bCs/>
-          <w:i/>
           <w:sz w:val="13"/>
           <w:szCs w:val="13"/>
         </w:rPr>
@@ -602,58 +548,17 @@
     </w:p>
     <w:p>
       <w:pPr>
-        <w:spacing w:before="120" w:after="120" w:line="240" w:lineRule="auto"/>
+        <w:spacing w:after="0" w:line="240" w:lineRule="auto"/>
         <w:ind w:left="360"/>
         <w:rPr>
           <w:rFonts w:ascii="Times New Roman" w:eastAsia="Times New Roman" w:hAnsi="Times New Roman" w:cs="Times New Roman"/>
-          <w:bCs/>
-          <w:i/>
-        </w:rPr>
-      </w:pPr>
-      <w:r>
-        <w:rPr>
-          <w:rFonts w:ascii="Times New Roman" w:eastAsia="Times New Roman" w:hAnsi="Times New Roman" w:cs="Times New Roman"/>
-          <w:bCs/>
-          <w:i/>
-        </w:rPr>
-        <w:t xml:space="preserve">Describe in detail what was accomplished during this </w:t>
-      </w:r>
-      <w:r>
-        <w:rPr>
-          <w:rFonts w:ascii="Times New Roman" w:eastAsia="Times New Roman" w:hAnsi="Times New Roman" w:cs="Times New Roman"/>
-          <w:bCs/>
-          <w:i/>
-        </w:rPr>
-        <w:t>increment</w:t>
-      </w:r>
-      <w:r>
-        <w:rPr>
-          <w:rFonts w:ascii="Times New Roman" w:eastAsia="Times New Roman" w:hAnsi="Times New Roman" w:cs="Times New Roman"/>
-          <w:bCs/>
-          <w:i/>
-        </w:rPr>
-        <w:t xml:space="preserve"> and where your project stands overall compared to the initial scope and functionality proposed.</w:t>
-      </w:r>
-      <w:r>
-        <w:rPr>
-          <w:rFonts w:ascii="Times New Roman" w:eastAsia="Times New Roman" w:hAnsi="Times New Roman" w:cs="Times New Roman"/>
-          <w:bCs/>
-          <w:i/>
-        </w:rPr>
-        <w:br/>
-      </w:r>
-      <w:r>
-        <w:rPr>
-          <w:color w:val="000000"/>
-        </w:rPr>
-        <w:br/>
-      </w:r>
-      <w:r>
-        <w:rPr>
-          <w:rFonts w:ascii="Times New Roman" w:hAnsi="Times New Roman" w:cs="Times New Roman"/>
-          <w:color w:val="000000"/>
-        </w:rPr>
-        <w:t xml:space="preserve">Database is now fully setup. The user's location data is sent and updated in the database in real time. The map still needs to pull the location data of other users in the group and add markers for them. User Authentication works properly and also creates an entry in the database for each user when the account is created. </w:t>
+        </w:rPr>
+      </w:pPr>
+      <w:r>
+        <w:rPr>
+          <w:rFonts w:ascii="Times New Roman" w:eastAsia="Times New Roman" w:hAnsi="Times New Roman" w:cs="Times New Roman"/>
+        </w:rPr>
+        <w:t>We were able to get the login and register to work to add users and update the database. We were able to display the users of the application and also have single private chats between users. We have implemented being able to log out. We have also implemented a map which displays the user’s location and updates this information to the database. The most challenging but awesome accomplishment was that we were able to figure out how to retrieve data from the database and display it to the application. We had hoped to get the group chat implementation and viewing other’s location done by now but some challenges set us back from our goals.</w:t>
       </w:r>
     </w:p>
     <w:p>
@@ -681,123 +586,24 @@
     </w:p>
     <w:p>
       <w:pPr>
-        <w:pStyle w:val="ListParagraph"/>
-        <w:spacing w:before="120" w:after="120" w:line="240" w:lineRule="auto"/>
+        <w:spacing w:after="0" w:line="240" w:lineRule="auto"/>
         <w:ind w:left="360"/>
         <w:rPr>
           <w:rFonts w:ascii="Times New Roman" w:eastAsia="Times New Roman" w:hAnsi="Times New Roman" w:cs="Times New Roman"/>
-          <w:b/>
-          <w:bCs/>
-          <w:sz w:val="10"/>
-          <w:szCs w:val="10"/>
-        </w:rPr>
-      </w:pPr>
-    </w:p>
-    <w:p>
-      <w:pPr>
-        <w:pStyle w:val="ListParagraph"/>
-        <w:spacing w:before="120" w:after="120" w:line="240" w:lineRule="auto"/>
-        <w:ind w:left="360"/>
-        <w:rPr>
-          <w:rFonts w:ascii="Times New Roman" w:eastAsia="Times New Roman" w:hAnsi="Times New Roman" w:cs="Times New Roman"/>
-          <w:i/>
-          <w:iCs/>
-        </w:rPr>
-      </w:pPr>
-      <w:r>
-        <w:rPr>
-          <w:rFonts w:ascii="Times New Roman" w:eastAsia="Times New Roman" w:hAnsi="Times New Roman" w:cs="Times New Roman"/>
-          <w:i/>
-          <w:iCs/>
-        </w:rPr>
-        <w:t>Please describe here in detail:</w:t>
-      </w:r>
-    </w:p>
-    <w:p>
-      <w:pPr>
-        <w:pStyle w:val="ListParagraph"/>
-        <w:spacing w:before="120" w:after="120" w:line="240" w:lineRule="auto"/>
-        <w:ind w:left="360"/>
-        <w:rPr>
-          <w:rFonts w:ascii="Times New Roman" w:eastAsia="Times New Roman" w:hAnsi="Times New Roman" w:cs="Times New Roman"/>
-          <w:i/>
-          <w:iCs/>
-        </w:rPr>
-      </w:pPr>
-      <w:r>
-        <w:rPr>
-          <w:rFonts w:ascii="Times New Roman" w:eastAsia="Times New Roman" w:hAnsi="Times New Roman" w:cs="Times New Roman"/>
-          <w:i/>
-          <w:iCs/>
-        </w:rPr>
-        <w:t>- anything that was challenging during this increment and how you dealt with the challenges</w:t>
-      </w:r>
-    </w:p>
-    <w:p>
-      <w:pPr>
-        <w:pStyle w:val="ListParagraph"/>
-        <w:spacing w:before="120" w:after="120" w:line="240" w:lineRule="auto"/>
-        <w:ind w:left="360"/>
-        <w:rPr>
-          <w:rFonts w:ascii="Times New Roman" w:eastAsia="Times New Roman" w:hAnsi="Times New Roman" w:cs="Times New Roman"/>
-          <w:i/>
-          <w:iCs/>
-        </w:rPr>
-      </w:pPr>
-      <w:r>
-        <w:rPr>
-          <w:rFonts w:ascii="Times New Roman" w:eastAsia="Times New Roman" w:hAnsi="Times New Roman" w:cs="Times New Roman"/>
-          <w:i/>
-          <w:iCs/>
-        </w:rPr>
-        <w:t xml:space="preserve">- any changes that occurred in the initial plan you had for the project or its scope. Describe the reasons for the changes. </w:t>
-      </w:r>
-    </w:p>
-    <w:p>
-      <w:pPr>
-        <w:pStyle w:val="ListParagraph"/>
-        <w:spacing w:before="120" w:after="120" w:line="240" w:lineRule="auto"/>
-        <w:ind w:left="360"/>
-        <w:rPr>
-          <w:rFonts w:ascii="Times New Roman" w:eastAsia="Times New Roman" w:hAnsi="Times New Roman" w:cs="Times New Roman"/>
-          <w:i/>
-          <w:iCs/>
-        </w:rPr>
-      </w:pPr>
-      <w:r>
-        <w:rPr>
-          <w:rFonts w:ascii="Times New Roman" w:eastAsia="Times New Roman" w:hAnsi="Times New Roman" w:cs="Times New Roman"/>
-          <w:i/>
-          <w:iCs/>
-        </w:rPr>
-        <w:t>- anything that went wrong during this increment</w:t>
-      </w:r>
-    </w:p>
-    <w:p>
-      <w:pPr>
-        <w:pStyle w:val="NormalWeb"/>
-        <w:spacing w:before="115" w:beforeAutospacing="0" w:after="115" w:line="245" w:lineRule="atLeast"/>
-        <w:ind w:left="360"/>
-      </w:pPr>
-      <w:r>
-        <w:rPr>
-          <w:color w:val="000000"/>
-          <w:sz w:val="22"/>
-          <w:szCs w:val="22"/>
-        </w:rPr>
-        <w:lastRenderedPageBreak/>
-        <w:t>The original method of Authentication that was set up in the previous increment started crashing and we were unable to fix the issue, so we wound up essentially starting over from scratch. The Map currently displays on some systems but not all systems, we are still looking into how to fix that.</w:t>
-      </w:r>
-    </w:p>
-    <w:p>
-      <w:pPr>
-        <w:pStyle w:val="ListParagraph"/>
-        <w:spacing w:before="120" w:after="120" w:line="240" w:lineRule="auto"/>
-        <w:ind w:left="360"/>
-        <w:rPr>
-          <w:rFonts w:ascii="Times New Roman" w:eastAsia="Times New Roman" w:hAnsi="Times New Roman" w:cs="Times New Roman"/>
-          <w:i/>
-          <w:iCs/>
+        </w:rPr>
+      </w:pPr>
+      <w:r>
+        <w:rPr>
+          <w:rFonts w:ascii="Times New Roman" w:eastAsia="Times New Roman" w:hAnsi="Times New Roman" w:cs="Times New Roman"/>
+        </w:rPr>
+        <w:t>The challenges we faced during this increment was that the code was crashing consistently so we had to start over from scratch. We also tried to implement React but it ran into complications with navigation and interacting with the rest of the application in the intended fashion. Additionally, aspects had to be achieved in sequential order making it difficult to divide up the work. We also had trouble many times with Android Studio crashing and having to restart the laptop for it to work. Maps also appear to work on some devices and not others. Our biggest challenge was able to retrieve data from the database to display in the application.</w:t>
+      </w:r>
+    </w:p>
+    <w:p>
+      <w:pPr>
+        <w:spacing w:after="0" w:line="240" w:lineRule="auto"/>
+        <w:rPr>
+          <w:rFonts w:ascii="Times New Roman" w:eastAsia="Times New Roman" w:hAnsi="Times New Roman" w:cs="Times New Roman"/>
           <w:sz w:val="13"/>
           <w:szCs w:val="13"/>
         </w:rPr>
@@ -823,6 +629,7 @@
           <w:b/>
           <w:bCs/>
         </w:rPr>
+        <w:lastRenderedPageBreak/>
         <w:t>Team Member Contribution</w:t>
       </w:r>
       <w:r>
@@ -852,86 +659,130 @@
     </w:p>
     <w:p>
       <w:pPr>
+        <w:pStyle w:val="ListParagraph"/>
+        <w:numPr>
+          <w:ilvl w:val="0"/>
+          <w:numId w:val="5"/>
+        </w:numPr>
+        <w:spacing w:after="0" w:line="240" w:lineRule="auto"/>
+        <w:rPr>
+          <w:rFonts w:cstheme="minorHAnsi"/>
+        </w:rPr>
+      </w:pPr>
+      <w:r>
+        <w:rPr>
+          <w:rFonts w:cstheme="minorHAnsi"/>
+        </w:rPr>
+        <w:t>Andres: Worked on debugging database, profile section and display, and helped with chat</w:t>
+      </w:r>
+    </w:p>
+    <w:p>
+      <w:pPr>
+        <w:pStyle w:val="ListParagraph"/>
+        <w:numPr>
+          <w:ilvl w:val="0"/>
+          <w:numId w:val="5"/>
+        </w:numPr>
+        <w:spacing w:after="0" w:line="240" w:lineRule="auto"/>
+        <w:rPr>
+          <w:rFonts w:cstheme="minorHAnsi"/>
+        </w:rPr>
+      </w:pPr>
+      <w:r>
+        <w:rPr>
+          <w:rFonts w:cstheme="minorHAnsi"/>
+        </w:rPr>
+        <w:t xml:space="preserve">Raymond: Set up database, set up User Authentication with Firebase, Set up </w:t>
+      </w:r>
+      <w:proofErr w:type="spellStart"/>
+      <w:r>
+        <w:rPr>
+          <w:rFonts w:cstheme="minorHAnsi"/>
+        </w:rPr>
+        <w:t>MapsActivity</w:t>
+      </w:r>
+      <w:proofErr w:type="spellEnd"/>
+      <w:r>
+        <w:rPr>
+          <w:rFonts w:cstheme="minorHAnsi"/>
+        </w:rPr>
+        <w:t xml:space="preserve"> to send user location data to Firebase.</w:t>
+      </w:r>
+    </w:p>
+    <w:p>
+      <w:pPr>
+        <w:pStyle w:val="ListParagraph"/>
+        <w:numPr>
+          <w:ilvl w:val="0"/>
+          <w:numId w:val="5"/>
+        </w:numPr>
+        <w:spacing w:after="0" w:line="240" w:lineRule="auto"/>
+        <w:rPr>
+          <w:rFonts w:cstheme="minorHAnsi"/>
+        </w:rPr>
+      </w:pPr>
+      <w:r>
+        <w:rPr>
+          <w:rFonts w:cstheme="minorHAnsi"/>
+        </w:rPr>
+        <w:t>Liz: Worked on retrieving and sending data from firebase to display users. Also worked on creating chats between single users as well as displaying the chats when retrieving and sending it to the database</w:t>
+      </w:r>
+    </w:p>
+    <w:p>
+      <w:pPr>
+        <w:pStyle w:val="ListParagraph"/>
+        <w:numPr>
+          <w:ilvl w:val="0"/>
+          <w:numId w:val="5"/>
+        </w:numPr>
+        <w:spacing w:after="0" w:line="240" w:lineRule="auto"/>
+        <w:rPr>
+          <w:rFonts w:cstheme="minorHAnsi"/>
+        </w:rPr>
+      </w:pPr>
+      <w:proofErr w:type="spellStart"/>
+      <w:r>
+        <w:rPr>
+          <w:rFonts w:cstheme="minorHAnsi"/>
+        </w:rPr>
+        <w:t>Leylanni</w:t>
+      </w:r>
+      <w:proofErr w:type="spellEnd"/>
+      <w:r>
+        <w:rPr>
+          <w:rFonts w:cstheme="minorHAnsi"/>
+        </w:rPr>
+        <w:t>: Researched ways to list the different group chats within the app, tried two different methods but neither worked. Helped in the discussion of figuring out how to access database information. Also did the textual description of the use cases.</w:t>
+      </w:r>
+    </w:p>
+    <w:p>
+      <w:pPr>
+        <w:pStyle w:val="ListParagraph"/>
+        <w:numPr>
+          <w:ilvl w:val="0"/>
+          <w:numId w:val="5"/>
+        </w:numPr>
+        <w:spacing w:after="0" w:line="240" w:lineRule="auto"/>
+        <w:rPr>
+          <w:rFonts w:cstheme="minorHAnsi"/>
+        </w:rPr>
+      </w:pPr>
+      <w:r>
+        <w:rPr>
+          <w:rFonts w:cstheme="minorHAnsi"/>
+        </w:rPr>
+        <w:t xml:space="preserve">Felipe: Helped setting up the infrastructure of our project, set up the use case diagrams as well as the class, and sequence diagrams. Discussed different options with teammates to achieve our goals, i.e. different approaches to accessing database information. </w:t>
+      </w:r>
+    </w:p>
+    <w:p>
+      <w:pPr>
         <w:spacing w:before="120" w:after="120" w:line="240" w:lineRule="auto"/>
         <w:ind w:left="360"/>
         <w:rPr>
           <w:rFonts w:ascii="Times New Roman" w:eastAsia="Times New Roman" w:hAnsi="Times New Roman" w:cs="Times New Roman"/>
           <w:bCs/>
-          <w:i/>
-        </w:rPr>
-      </w:pPr>
-      <w:r>
-        <w:rPr>
-          <w:rFonts w:ascii="Times New Roman" w:eastAsia="Times New Roman" w:hAnsi="Times New Roman" w:cs="Times New Roman"/>
-          <w:bCs/>
-          <w:i/>
-        </w:rPr>
-        <w:t xml:space="preserve">Please list each individual member and </w:t>
-      </w:r>
-      <w:r>
-        <w:rPr>
-          <w:rFonts w:ascii="Times New Roman" w:eastAsia="Times New Roman" w:hAnsi="Times New Roman" w:cs="Times New Roman"/>
-          <w:bCs/>
-          <w:i/>
-        </w:rPr>
-        <w:t>their contribution</w:t>
-      </w:r>
-      <w:r>
-        <w:rPr>
-          <w:rFonts w:ascii="Times New Roman" w:eastAsia="Times New Roman" w:hAnsi="Times New Roman" w:cs="Times New Roman"/>
-          <w:bCs/>
-          <w:i/>
-        </w:rPr>
-        <w:t>s</w:t>
-      </w:r>
-      <w:r>
-        <w:rPr>
-          <w:rFonts w:ascii="Times New Roman" w:eastAsia="Times New Roman" w:hAnsi="Times New Roman" w:cs="Times New Roman"/>
-          <w:bCs/>
-          <w:i/>
-        </w:rPr>
-        <w:t xml:space="preserve"> to </w:t>
-      </w:r>
-      <w:r>
-        <w:rPr>
-          <w:rFonts w:ascii="Times New Roman" w:eastAsia="Times New Roman" w:hAnsi="Times New Roman" w:cs="Times New Roman"/>
-          <w:b/>
-          <w:i/>
-        </w:rPr>
-        <w:t>each of the deliverables in</w:t>
-      </w:r>
-      <w:r>
-        <w:rPr>
-          <w:rFonts w:ascii="Times New Roman" w:eastAsia="Times New Roman" w:hAnsi="Times New Roman" w:cs="Times New Roman"/>
-          <w:b/>
-          <w:i/>
-        </w:rPr>
-        <w:t xml:space="preserve"> </w:t>
-      </w:r>
-      <w:r>
-        <w:rPr>
-          <w:rFonts w:ascii="Times New Roman" w:eastAsia="Times New Roman" w:hAnsi="Times New Roman" w:cs="Times New Roman"/>
-          <w:b/>
-          <w:i/>
-        </w:rPr>
-        <w:t xml:space="preserve">this </w:t>
-      </w:r>
-      <w:r>
-        <w:rPr>
-          <w:rFonts w:ascii="Times New Roman" w:eastAsia="Times New Roman" w:hAnsi="Times New Roman" w:cs="Times New Roman"/>
-          <w:b/>
-          <w:i/>
-        </w:rPr>
-        <w:t>increment</w:t>
-      </w:r>
-      <w:r>
-        <w:rPr>
-          <w:rFonts w:ascii="Times New Roman" w:eastAsia="Times New Roman" w:hAnsi="Times New Roman" w:cs="Times New Roman"/>
-          <w:bCs/>
-          <w:i/>
-        </w:rPr>
-        <w:t xml:space="preserve"> (be as detailed as possible). In other words, describe the contribution of each team member to:</w:t>
-      </w:r>
+        </w:rPr>
+      </w:pPr>
     </w:p>
     <w:p>
       <w:pPr>
@@ -945,49 +796,30 @@
           <w:rFonts w:ascii="Times New Roman" w:eastAsia="Times New Roman" w:hAnsi="Times New Roman" w:cs="Times New Roman"/>
           <w:b/>
           <w:bCs/>
-          <w:i/>
-        </w:rPr>
-      </w:pPr>
-      <w:r>
-        <w:rPr>
-          <w:rFonts w:ascii="Times New Roman" w:eastAsia="Times New Roman" w:hAnsi="Times New Roman" w:cs="Times New Roman"/>
-          <w:bCs/>
-          <w:i/>
-        </w:rPr>
-        <w:t xml:space="preserve">the </w:t>
-      </w:r>
-      <w:r>
-        <w:rPr>
-          <w:rFonts w:ascii="Times New Roman" w:eastAsia="Times New Roman" w:hAnsi="Times New Roman" w:cs="Times New Roman"/>
-          <w:b/>
-          <w:bCs/>
-          <w:i/>
-        </w:rPr>
-        <w:t>progress report</w:t>
-      </w:r>
-      <w:r>
-        <w:rPr>
-          <w:rFonts w:ascii="Times New Roman" w:eastAsia="Times New Roman" w:hAnsi="Times New Roman" w:cs="Times New Roman"/>
-          <w:bCs/>
-          <w:i/>
-        </w:rPr>
-        <w:t xml:space="preserve">, including </w:t>
-      </w:r>
-      <w:r>
-        <w:rPr>
-          <w:rFonts w:ascii="Times New Roman" w:eastAsia="Times New Roman" w:hAnsi="Times New Roman" w:cs="Times New Roman"/>
-          <w:bCs/>
-          <w:i/>
-        </w:rPr>
-        <w:t xml:space="preserve">the sections they wrote </w:t>
-      </w:r>
-      <w:r>
-        <w:rPr>
-          <w:rFonts w:ascii="Times New Roman" w:eastAsia="Times New Roman" w:hAnsi="Times New Roman" w:cs="Times New Roman"/>
-          <w:bCs/>
-          <w:i/>
-        </w:rPr>
-        <w:t>or contributed to</w:t>
+        </w:rPr>
+      </w:pPr>
+      <w:r>
+        <w:rPr>
+          <w:rFonts w:ascii="Times New Roman" w:eastAsia="Times New Roman" w:hAnsi="Times New Roman" w:cs="Times New Roman"/>
+          <w:bCs/>
+        </w:rPr>
+        <w:t xml:space="preserve">For the progress report, </w:t>
+      </w:r>
+      <w:proofErr w:type="spellStart"/>
+      <w:r>
+        <w:rPr>
+          <w:rFonts w:ascii="Times New Roman" w:eastAsia="Times New Roman" w:hAnsi="Times New Roman" w:cs="Times New Roman"/>
+          <w:bCs/>
+        </w:rPr>
+        <w:t>Leylanni</w:t>
+      </w:r>
+      <w:proofErr w:type="spellEnd"/>
+      <w:r>
+        <w:rPr>
+          <w:rFonts w:ascii="Times New Roman" w:eastAsia="Times New Roman" w:hAnsi="Times New Roman" w:cs="Times New Roman"/>
+          <w:bCs/>
+        </w:rPr>
+        <w:t xml:space="preserve"> helped with putting the video together. The rest of the group went through each section and discussed together what should be inputted to every section of the progress report.</w:t>
       </w:r>
     </w:p>
     <w:p>
@@ -1002,33 +834,30 @@
           <w:rFonts w:ascii="Times New Roman" w:eastAsia="Times New Roman" w:hAnsi="Times New Roman" w:cs="Times New Roman"/>
           <w:b/>
           <w:bCs/>
-          <w:i/>
-        </w:rPr>
-      </w:pPr>
-      <w:r>
-        <w:rPr>
-          <w:rFonts w:ascii="Times New Roman" w:eastAsia="Times New Roman" w:hAnsi="Times New Roman" w:cs="Times New Roman"/>
-          <w:bCs/>
-          <w:i/>
-        </w:rPr>
-        <w:t xml:space="preserve">the </w:t>
-      </w:r>
-      <w:r>
-        <w:rPr>
-          <w:rFonts w:ascii="Times New Roman" w:eastAsia="Times New Roman" w:hAnsi="Times New Roman" w:cs="Times New Roman"/>
-          <w:b/>
-          <w:bCs/>
-          <w:i/>
-        </w:rPr>
-        <w:t>requirements and design document</w:t>
-      </w:r>
-      <w:r>
-        <w:rPr>
-          <w:rFonts w:ascii="Times New Roman" w:eastAsia="Times New Roman" w:hAnsi="Times New Roman" w:cs="Times New Roman"/>
-          <w:bCs/>
-          <w:i/>
-        </w:rPr>
-        <w:t>, including the sections they wrote or contributed to</w:t>
+        </w:rPr>
+      </w:pPr>
+      <w:r>
+        <w:rPr>
+          <w:rFonts w:ascii="Times New Roman" w:eastAsia="Times New Roman" w:hAnsi="Times New Roman" w:cs="Times New Roman"/>
+          <w:bCs/>
+        </w:rPr>
+        <w:t xml:space="preserve">For the requirements and design document, </w:t>
+      </w:r>
+      <w:proofErr w:type="spellStart"/>
+      <w:r>
+        <w:rPr>
+          <w:rFonts w:ascii="Times New Roman" w:eastAsia="Times New Roman" w:hAnsi="Times New Roman" w:cs="Times New Roman"/>
+          <w:bCs/>
+        </w:rPr>
+        <w:t>Leylanni</w:t>
+      </w:r>
+      <w:proofErr w:type="spellEnd"/>
+      <w:r>
+        <w:rPr>
+          <w:rFonts w:ascii="Times New Roman" w:eastAsia="Times New Roman" w:hAnsi="Times New Roman" w:cs="Times New Roman"/>
+          <w:bCs/>
+        </w:rPr>
+        <w:t xml:space="preserve"> worked on the textual description for the use cases, Felipe worked on the diagrams, and the rest of the group &amp; Felipe worked on writing up the rest of the sections and discussing them together.</w:t>
       </w:r>
     </w:p>
     <w:p>
@@ -1043,33 +872,14 @@
           <w:rFonts w:ascii="Times New Roman" w:eastAsia="Times New Roman" w:hAnsi="Times New Roman" w:cs="Times New Roman"/>
           <w:b/>
           <w:bCs/>
-          <w:i/>
-        </w:rPr>
-      </w:pPr>
-      <w:r>
-        <w:rPr>
-          <w:rFonts w:ascii="Times New Roman" w:eastAsia="Times New Roman" w:hAnsi="Times New Roman" w:cs="Times New Roman"/>
-          <w:bCs/>
-          <w:i/>
-        </w:rPr>
-        <w:t xml:space="preserve">the </w:t>
-      </w:r>
-      <w:r>
-        <w:rPr>
-          <w:rFonts w:ascii="Times New Roman" w:eastAsia="Times New Roman" w:hAnsi="Times New Roman" w:cs="Times New Roman"/>
-          <w:b/>
-          <w:bCs/>
-          <w:i/>
-        </w:rPr>
-        <w:t>implementation and testing document</w:t>
-      </w:r>
-      <w:r>
-        <w:rPr>
-          <w:rFonts w:ascii="Times New Roman" w:eastAsia="Times New Roman" w:hAnsi="Times New Roman" w:cs="Times New Roman"/>
-          <w:bCs/>
-          <w:i/>
-        </w:rPr>
-        <w:t>, including the sections they wrote or contributed to</w:t>
+        </w:rPr>
+      </w:pPr>
+      <w:r>
+        <w:rPr>
+          <w:rFonts w:ascii="Times New Roman" w:eastAsia="Times New Roman" w:hAnsi="Times New Roman" w:cs="Times New Roman"/>
+          <w:bCs/>
+        </w:rPr>
+        <w:t>For the implementation and testing of the document, Andres, Liz, and Raymond worked on testing their implementation of the application as they were coding. We did manual testing on what is implemented.</w:t>
       </w:r>
     </w:p>
     <w:p>
@@ -1083,67 +893,37 @@
         <w:rPr>
           <w:rFonts w:ascii="Times New Roman" w:eastAsia="Times New Roman" w:hAnsi="Times New Roman" w:cs="Times New Roman"/>
           <w:bCs/>
-          <w:i/>
-        </w:rPr>
-      </w:pPr>
-      <w:r>
-        <w:rPr>
-          <w:rFonts w:ascii="Times New Roman" w:eastAsia="Times New Roman" w:hAnsi="Times New Roman" w:cs="Times New Roman"/>
-          <w:bCs/>
-          <w:i/>
-        </w:rPr>
-        <w:t xml:space="preserve">the </w:t>
-      </w:r>
-      <w:r>
-        <w:rPr>
-          <w:rFonts w:ascii="Times New Roman" w:eastAsia="Times New Roman" w:hAnsi="Times New Roman" w:cs="Times New Roman"/>
-          <w:b/>
-          <w:bCs/>
-          <w:i/>
-        </w:rPr>
-        <w:t>source code</w:t>
-      </w:r>
-      <w:r>
-        <w:rPr>
-          <w:rFonts w:ascii="Times New Roman" w:eastAsia="Times New Roman" w:hAnsi="Times New Roman" w:cs="Times New Roman"/>
-          <w:bCs/>
-          <w:i/>
-        </w:rPr>
-        <w:t xml:space="preserve"> (be detailed about </w:t>
-      </w:r>
-      <w:r>
-        <w:rPr>
-          <w:rFonts w:ascii="Times New Roman" w:eastAsia="Times New Roman" w:hAnsi="Times New Roman" w:cs="Times New Roman"/>
-          <w:b/>
-          <w:bCs/>
-          <w:i/>
-        </w:rPr>
-        <w:t>which</w:t>
-      </w:r>
-      <w:r>
-        <w:rPr>
-          <w:rFonts w:ascii="Times New Roman" w:eastAsia="Times New Roman" w:hAnsi="Times New Roman" w:cs="Times New Roman"/>
-          <w:bCs/>
-          <w:i/>
-        </w:rPr>
-        <w:t xml:space="preserve"> parts of the system each team member contributed to and </w:t>
-      </w:r>
-      <w:r>
-        <w:rPr>
-          <w:rFonts w:ascii="Times New Roman" w:eastAsia="Times New Roman" w:hAnsi="Times New Roman" w:cs="Times New Roman"/>
-          <w:b/>
-          <w:bCs/>
-          <w:i/>
-        </w:rPr>
-        <w:t>how</w:t>
-      </w:r>
-      <w:r>
-        <w:rPr>
-          <w:rFonts w:ascii="Times New Roman" w:eastAsia="Times New Roman" w:hAnsi="Times New Roman" w:cs="Times New Roman"/>
-          <w:bCs/>
-          <w:i/>
-        </w:rPr>
-        <w:t>)</w:t>
+        </w:rPr>
+      </w:pPr>
+      <w:bookmarkStart w:id="0" w:name="_GoBack"/>
+      <w:r>
+        <w:rPr>
+          <w:rFonts w:ascii="Times New Roman" w:eastAsia="Times New Roman" w:hAnsi="Times New Roman" w:cs="Times New Roman"/>
+          <w:bCs/>
+        </w:rPr>
+        <w:t xml:space="preserve">For the source code, </w:t>
+      </w:r>
+      <w:r>
+        <w:rPr>
+          <w:rFonts w:ascii="Times New Roman" w:eastAsia="Times New Roman" w:hAnsi="Times New Roman" w:cs="Times New Roman"/>
+          <w:bCs/>
+        </w:rPr>
+        <w:t xml:space="preserve">Andres worked on the profile and helped Liz with the chat link to the </w:t>
+      </w:r>
+      <w:bookmarkEnd w:id="0"/>
+      <w:r>
+        <w:rPr>
+          <w:rFonts w:ascii="Times New Roman" w:eastAsia="Times New Roman" w:hAnsi="Times New Roman" w:cs="Times New Roman"/>
+          <w:bCs/>
+        </w:rPr>
+        <w:t>database. Liz worked on implementing the chat and users and getting this to be displayed in the application.</w:t>
+      </w:r>
+      <w:r>
+        <w:rPr>
+          <w:rFonts w:ascii="Times New Roman" w:eastAsia="Times New Roman" w:hAnsi="Times New Roman" w:cs="Times New Roman"/>
+          <w:bCs/>
+        </w:rPr>
+        <w:t xml:space="preserve"> Raymond worked on the login and maps, and getting this to update and be retrieved from and to the database.</w:t>
       </w:r>
     </w:p>
     <w:p>
@@ -1157,179 +937,31 @@
         <w:rPr>
           <w:rFonts w:ascii="Times New Roman" w:eastAsia="Times New Roman" w:hAnsi="Times New Roman" w:cs="Times New Roman"/>
           <w:bCs/>
-          <w:i/>
-        </w:rPr>
-      </w:pPr>
-      <w:r>
-        <w:rPr>
-          <w:rFonts w:ascii="Times New Roman" w:eastAsia="Times New Roman" w:hAnsi="Times New Roman" w:cs="Times New Roman"/>
-          <w:bCs/>
-          <w:i/>
-        </w:rPr>
-        <w:t xml:space="preserve">the </w:t>
-      </w:r>
-      <w:r>
-        <w:rPr>
-          <w:rFonts w:ascii="Times New Roman" w:eastAsia="Times New Roman" w:hAnsi="Times New Roman" w:cs="Times New Roman"/>
-          <w:b/>
-          <w:bCs/>
-          <w:i/>
-        </w:rPr>
-        <w:t>video</w:t>
-      </w:r>
-      <w:r>
-        <w:rPr>
-          <w:rFonts w:ascii="Times New Roman" w:eastAsia="Times New Roman" w:hAnsi="Times New Roman" w:cs="Times New Roman"/>
-          <w:b/>
-          <w:bCs/>
-          <w:i/>
-        </w:rPr>
-        <w:t xml:space="preserve"> or presentation</w:t>
-      </w:r>
-    </w:p>
-    <w:p>
-      <w:pPr>
-        <w:spacing w:before="120" w:after="120" w:line="240" w:lineRule="auto"/>
-        <w:ind w:left="360"/>
-        <w:rPr>
-          <w:rFonts w:ascii="Times New Roman" w:eastAsia="Times New Roman" w:hAnsi="Times New Roman" w:cs="Times New Roman"/>
-          <w:bCs/>
-          <w:i/>
-        </w:rPr>
-      </w:pPr>
-    </w:p>
-    <w:p>
-      <w:pPr>
-        <w:spacing w:before="115" w:after="115" w:line="245" w:lineRule="atLeast"/>
-        <w:rPr>
-          <w:rFonts w:ascii="Times New Roman" w:eastAsia="Times New Roman" w:hAnsi="Times New Roman" w:cs="Times New Roman"/>
-          <w:sz w:val="24"/>
-          <w:szCs w:val="24"/>
-        </w:rPr>
-      </w:pPr>
-      <w:r>
-        <w:rPr>
-          <w:rFonts w:ascii="Times New Roman" w:eastAsia="Times New Roman" w:hAnsi="Times New Roman" w:cs="Times New Roman"/>
-          <w:color w:val="000000"/>
-          <w:sz w:val="24"/>
-          <w:szCs w:val="24"/>
-        </w:rPr>
-        <w:t>Raymond Chen</w:t>
-      </w:r>
-    </w:p>
-    <w:p>
-      <w:pPr>
-        <w:numPr>
-          <w:ilvl w:val="0"/>
-          <w:numId w:val="5"/>
-        </w:numPr>
-        <w:spacing w:before="115" w:after="115" w:line="245" w:lineRule="atLeast"/>
-        <w:rPr>
-          <w:rFonts w:ascii="Times New Roman" w:eastAsia="Times New Roman" w:hAnsi="Times New Roman" w:cs="Times New Roman"/>
-          <w:sz w:val="24"/>
-          <w:szCs w:val="24"/>
-        </w:rPr>
-      </w:pPr>
-      <w:r>
-        <w:rPr>
-          <w:rFonts w:ascii="Times New Roman" w:eastAsia="Times New Roman" w:hAnsi="Times New Roman" w:cs="Times New Roman"/>
-          <w:color w:val="000000"/>
-          <w:sz w:val="24"/>
-          <w:szCs w:val="24"/>
-        </w:rPr>
-        <w:t>Progress Report: Contributed to the Accomplishments section and the Challenges Section</w:t>
-      </w:r>
-    </w:p>
-    <w:p>
-      <w:pPr>
-        <w:numPr>
-          <w:ilvl w:val="0"/>
-          <w:numId w:val="5"/>
-        </w:numPr>
-        <w:spacing w:before="115" w:after="115" w:line="245" w:lineRule="atLeast"/>
-        <w:rPr>
-          <w:rFonts w:ascii="Times New Roman" w:eastAsia="Times New Roman" w:hAnsi="Times New Roman" w:cs="Times New Roman"/>
-          <w:sz w:val="24"/>
-          <w:szCs w:val="24"/>
-        </w:rPr>
-      </w:pPr>
-      <w:r>
-        <w:rPr>
-          <w:rFonts w:ascii="Times New Roman" w:eastAsia="Times New Roman" w:hAnsi="Times New Roman" w:cs="Times New Roman"/>
-          <w:color w:val="000000"/>
-          <w:sz w:val="24"/>
-          <w:szCs w:val="24"/>
-        </w:rPr>
-        <w:t>Requirements and Design Document: Contributed to the Functional requirements section</w:t>
-      </w:r>
-    </w:p>
-    <w:p>
-      <w:pPr>
-        <w:numPr>
-          <w:ilvl w:val="0"/>
-          <w:numId w:val="5"/>
-        </w:numPr>
-        <w:spacing w:before="115" w:after="115" w:line="245" w:lineRule="atLeast"/>
-        <w:rPr>
-          <w:rFonts w:ascii="Times New Roman" w:eastAsia="Times New Roman" w:hAnsi="Times New Roman" w:cs="Times New Roman"/>
-          <w:sz w:val="24"/>
-          <w:szCs w:val="24"/>
-        </w:rPr>
-      </w:pPr>
-      <w:r>
-        <w:rPr>
-          <w:rFonts w:ascii="Times New Roman" w:eastAsia="Times New Roman" w:hAnsi="Times New Roman" w:cs="Times New Roman"/>
-          <w:sz w:val="24"/>
-          <w:szCs w:val="24"/>
-        </w:rPr>
-        <w:t>Implementation and Testing Document: Contributed to Execution-Based Functional Testing</w:t>
-      </w:r>
-    </w:p>
-    <w:p>
-      <w:pPr>
-        <w:numPr>
-          <w:ilvl w:val="0"/>
-          <w:numId w:val="5"/>
-        </w:numPr>
-        <w:spacing w:before="115" w:after="115" w:line="245" w:lineRule="atLeast"/>
-        <w:rPr>
-          <w:rFonts w:ascii="Times New Roman" w:eastAsia="Times New Roman" w:hAnsi="Times New Roman" w:cs="Times New Roman"/>
-          <w:sz w:val="24"/>
-          <w:szCs w:val="24"/>
-        </w:rPr>
-      </w:pPr>
-      <w:r>
-        <w:rPr>
-          <w:rFonts w:ascii="Times New Roman" w:eastAsia="Times New Roman" w:hAnsi="Times New Roman" w:cs="Times New Roman"/>
-          <w:sz w:val="24"/>
-          <w:szCs w:val="24"/>
-        </w:rPr>
-        <w:t>Source Code: Rewrote Authentication, added sending user location data to the database.</w:t>
-      </w:r>
-    </w:p>
-    <w:p>
-      <w:pPr>
-        <w:numPr>
-          <w:ilvl w:val="0"/>
-          <w:numId w:val="5"/>
-        </w:numPr>
-        <w:spacing w:before="115" w:after="115" w:line="245" w:lineRule="atLeast"/>
-        <w:rPr>
-          <w:rFonts w:ascii="Times New Roman" w:eastAsia="Times New Roman" w:hAnsi="Times New Roman" w:cs="Times New Roman"/>
-          <w:sz w:val="24"/>
-          <w:szCs w:val="24"/>
-        </w:rPr>
-      </w:pPr>
-      <w:r>
-        <w:rPr>
-          <w:rFonts w:ascii="Times New Roman" w:eastAsia="Times New Roman" w:hAnsi="Times New Roman" w:cs="Times New Roman"/>
-          <w:sz w:val="24"/>
-          <w:szCs w:val="24"/>
-        </w:rPr>
-        <w:t>Video: Contributed to planning and recorded assigned segment for the video</w:t>
-      </w:r>
-      <w:bookmarkStart w:id="0" w:name="_GoBack"/>
-      <w:bookmarkEnd w:id="0"/>
+        </w:rPr>
+      </w:pPr>
+      <w:r>
+        <w:rPr>
+          <w:rFonts w:ascii="Times New Roman" w:eastAsia="Times New Roman" w:hAnsi="Times New Roman" w:cs="Times New Roman"/>
+          <w:bCs/>
+        </w:rPr>
+        <w:t xml:space="preserve">For the video and presentation, Liz helped write up a bullet point script of what to say with the help of Andres, Felipe, and Raymond. We all presented, and </w:t>
+      </w:r>
+      <w:proofErr w:type="spellStart"/>
+      <w:r>
+        <w:rPr>
+          <w:rFonts w:ascii="Times New Roman" w:eastAsia="Times New Roman" w:hAnsi="Times New Roman" w:cs="Times New Roman"/>
+          <w:bCs/>
+        </w:rPr>
+        <w:t>Leylanni</w:t>
+      </w:r>
+      <w:proofErr w:type="spellEnd"/>
+      <w:r>
+        <w:rPr>
+          <w:rFonts w:ascii="Times New Roman" w:eastAsia="Times New Roman" w:hAnsi="Times New Roman" w:cs="Times New Roman"/>
+          <w:bCs/>
+        </w:rPr>
+        <w:t xml:space="preserve"> worked on putting the videos together. </w:t>
+      </w:r>
     </w:p>
     <w:p>
       <w:pPr>
@@ -1338,7 +970,6 @@
         <w:rPr>
           <w:rFonts w:ascii="Times New Roman" w:eastAsia="Times New Roman" w:hAnsi="Times New Roman" w:cs="Times New Roman"/>
           <w:bCs/>
-          <w:i/>
           <w:sz w:val="13"/>
           <w:szCs w:val="13"/>
         </w:rPr>
@@ -1354,8 +985,6 @@
         <w:spacing w:before="120" w:after="120" w:line="240" w:lineRule="auto"/>
         <w:rPr>
           <w:rFonts w:ascii="Times New Roman" w:eastAsia="Times New Roman" w:hAnsi="Times New Roman" w:cs="Times New Roman"/>
-          <w:b/>
-          <w:bCs/>
         </w:rPr>
       </w:pPr>
       <w:r>
@@ -1377,86 +1006,36 @@
     </w:p>
     <w:p>
       <w:pPr>
+        <w:pStyle w:val="ListParagraph"/>
         <w:spacing w:before="120" w:after="120" w:line="240" w:lineRule="auto"/>
         <w:ind w:left="360"/>
         <w:rPr>
           <w:rFonts w:ascii="Times New Roman" w:eastAsia="Times New Roman" w:hAnsi="Times New Roman" w:cs="Times New Roman"/>
-          <w:bCs/>
-          <w:i/>
-        </w:rPr>
-      </w:pPr>
-      <w:r>
-        <w:rPr>
-          <w:rFonts w:ascii="Times New Roman" w:eastAsia="Times New Roman" w:hAnsi="Times New Roman" w:cs="Times New Roman"/>
-          <w:bCs/>
-          <w:i/>
-        </w:rPr>
-        <w:t>If this report if for the first</w:t>
-      </w:r>
-      <w:r>
-        <w:rPr>
-          <w:rFonts w:ascii="Times New Roman" w:eastAsia="Times New Roman" w:hAnsi="Times New Roman" w:cs="Times New Roman"/>
-          <w:bCs/>
-          <w:i/>
-        </w:rPr>
-        <w:t xml:space="preserve"> or second</w:t>
-      </w:r>
-      <w:r>
-        <w:rPr>
-          <w:rFonts w:ascii="Times New Roman" w:eastAsia="Times New Roman" w:hAnsi="Times New Roman" w:cs="Times New Roman"/>
-          <w:bCs/>
-          <w:i/>
-        </w:rPr>
-        <w:t xml:space="preserve"> </w:t>
-      </w:r>
-      <w:r>
-        <w:rPr>
-          <w:rFonts w:ascii="Times New Roman" w:eastAsia="Times New Roman" w:hAnsi="Times New Roman" w:cs="Times New Roman"/>
-          <w:bCs/>
-          <w:i/>
-        </w:rPr>
-        <w:t>increment</w:t>
-      </w:r>
-      <w:r>
-        <w:rPr>
-          <w:rFonts w:ascii="Times New Roman" w:eastAsia="Times New Roman" w:hAnsi="Times New Roman" w:cs="Times New Roman"/>
-          <w:bCs/>
-          <w:i/>
-        </w:rPr>
-        <w:t>, d</w:t>
-      </w:r>
-      <w:r>
-        <w:rPr>
-          <w:rFonts w:ascii="Times New Roman" w:eastAsia="Times New Roman" w:hAnsi="Times New Roman" w:cs="Times New Roman"/>
-          <w:bCs/>
-          <w:i/>
-        </w:rPr>
-        <w:t xml:space="preserve">escribe </w:t>
-      </w:r>
-      <w:r>
-        <w:rPr>
-          <w:rFonts w:ascii="Times New Roman" w:eastAsia="Times New Roman" w:hAnsi="Times New Roman" w:cs="Times New Roman"/>
-          <w:bCs/>
-          <w:i/>
-        </w:rPr>
-        <w:t xml:space="preserve">what are you planning to achieve in the next </w:t>
-      </w:r>
-      <w:r>
-        <w:rPr>
-          <w:rFonts w:ascii="Times New Roman" w:eastAsia="Times New Roman" w:hAnsi="Times New Roman" w:cs="Times New Roman"/>
-          <w:bCs/>
-          <w:i/>
-        </w:rPr>
-        <w:t>increment</w:t>
-      </w:r>
-      <w:r>
-        <w:rPr>
-          <w:rFonts w:ascii="Times New Roman" w:eastAsia="Times New Roman" w:hAnsi="Times New Roman" w:cs="Times New Roman"/>
-          <w:bCs/>
-          <w:i/>
-        </w:rPr>
-        <w:t>.</w:t>
-      </w:r>
+        </w:rPr>
+      </w:pPr>
+      <w:r>
+        <w:rPr>
+          <w:rFonts w:cstheme="minorHAnsi"/>
+        </w:rPr>
+        <w:t xml:space="preserve">For </w:t>
+      </w:r>
+      <w:r>
+        <w:rPr>
+          <w:rFonts w:ascii="Times New Roman" w:eastAsia="Times New Roman" w:hAnsi="Times New Roman" w:cs="Times New Roman"/>
+        </w:rPr>
+        <w:t>the next increment, we plan on being able to create a group chat, have finished notifications for messages and reminders, be able to display other group members location, be able to track user location even when application is closed, implement the SOS button that notifies others of an emergency, and be able to upload and change profile pictures.</w:t>
+      </w:r>
+    </w:p>
+    <w:p>
+      <w:pPr>
+        <w:pStyle w:val="ListParagraph"/>
+        <w:spacing w:before="120" w:after="120" w:line="240" w:lineRule="auto"/>
+        <w:ind w:left="360"/>
+        <w:rPr>
+          <w:rFonts w:ascii="Times New Roman" w:eastAsia="Times New Roman" w:hAnsi="Times New Roman" w:cs="Times New Roman"/>
+          <w:b/>
+        </w:rPr>
+      </w:pPr>
     </w:p>
     <w:p>
       <w:pPr>
@@ -1469,14 +1048,12 @@
         <w:rPr>
           <w:rFonts w:ascii="Times New Roman" w:eastAsia="Times New Roman" w:hAnsi="Times New Roman" w:cs="Times New Roman"/>
           <w:b/>
-          <w:iCs/>
-        </w:rPr>
-      </w:pPr>
-      <w:r>
-        <w:rPr>
-          <w:rFonts w:ascii="Times New Roman" w:eastAsia="Times New Roman" w:hAnsi="Times New Roman" w:cs="Times New Roman"/>
-          <w:b/>
-          <w:iCs/>
+        </w:rPr>
+      </w:pPr>
+      <w:r>
+        <w:rPr>
+          <w:rFonts w:ascii="Times New Roman" w:eastAsia="Times New Roman" w:hAnsi="Times New Roman" w:cs="Times New Roman"/>
+          <w:b/>
         </w:rPr>
         <w:t>Link to video</w:t>
       </w:r>
@@ -1489,14 +1066,12 @@
         <w:rPr>
           <w:rFonts w:ascii="Times New Roman" w:eastAsia="Times New Roman" w:hAnsi="Times New Roman" w:cs="Times New Roman"/>
           <w:b/>
-          <w:i/>
-        </w:rPr>
-      </w:pPr>
-      <w:r>
-        <w:rPr>
-          <w:rFonts w:ascii="Times New Roman" w:eastAsia="Times New Roman" w:hAnsi="Times New Roman" w:cs="Times New Roman"/>
-          <w:bCs/>
-          <w:i/>
+        </w:rPr>
+      </w:pPr>
+      <w:r>
+        <w:rPr>
+          <w:rFonts w:ascii="Times New Roman" w:eastAsia="Times New Roman" w:hAnsi="Times New Roman" w:cs="Times New Roman"/>
+          <w:bCs/>
         </w:rPr>
         <w:t xml:space="preserve">Paste here the link to your video (only for increment 1 and 2). </w:t>
       </w:r>
@@ -1826,6 +1401,119 @@
     </w:lvl>
   </w:abstractNum>
   <w:abstractNum w:abstractNumId="3" w15:restartNumberingAfterBreak="0">
+    <w:nsid w:val="51463EE6"/>
+    <w:multiLevelType w:val="hybridMultilevel"/>
+    <w:tmpl w:val="3A84376A"/>
+    <w:lvl w:ilvl="0" w:tplc="1BFAACC2">
+      <w:start w:val="6"/>
+      <w:numFmt w:val="bullet"/>
+      <w:lvlText w:val="-"/>
+      <w:lvlJc w:val="left"/>
+      <w:pPr>
+        <w:ind w:left="720" w:hanging="360"/>
+      </w:pPr>
+      <w:rPr>
+        <w:rFonts w:ascii="Calibri" w:eastAsiaTheme="minorHAnsi" w:hAnsi="Calibri" w:cs="Calibri" w:hint="default"/>
+      </w:rPr>
+    </w:lvl>
+    <w:lvl w:ilvl="1" w:tplc="04090003">
+      <w:start w:val="1"/>
+      <w:numFmt w:val="bullet"/>
+      <w:lvlText w:val="o"/>
+      <w:lvlJc w:val="left"/>
+      <w:pPr>
+        <w:ind w:left="1440" w:hanging="360"/>
+      </w:pPr>
+      <w:rPr>
+        <w:rFonts w:ascii="Courier New" w:hAnsi="Courier New" w:cs="Courier New" w:hint="default"/>
+      </w:rPr>
+    </w:lvl>
+    <w:lvl w:ilvl="2" w:tplc="04090005" w:tentative="1">
+      <w:start w:val="1"/>
+      <w:numFmt w:val="bullet"/>
+      <w:lvlText w:val=""/>
+      <w:lvlJc w:val="left"/>
+      <w:pPr>
+        <w:ind w:left="2160" w:hanging="360"/>
+      </w:pPr>
+      <w:rPr>
+        <w:rFonts w:ascii="Wingdings" w:hAnsi="Wingdings" w:hint="default"/>
+      </w:rPr>
+    </w:lvl>
+    <w:lvl w:ilvl="3" w:tplc="04090001" w:tentative="1">
+      <w:start w:val="1"/>
+      <w:numFmt w:val="bullet"/>
+      <w:lvlText w:val=""/>
+      <w:lvlJc w:val="left"/>
+      <w:pPr>
+        <w:ind w:left="2880" w:hanging="360"/>
+      </w:pPr>
+      <w:rPr>
+        <w:rFonts w:ascii="Symbol" w:hAnsi="Symbol" w:hint="default"/>
+      </w:rPr>
+    </w:lvl>
+    <w:lvl w:ilvl="4" w:tplc="04090003" w:tentative="1">
+      <w:start w:val="1"/>
+      <w:numFmt w:val="bullet"/>
+      <w:lvlText w:val="o"/>
+      <w:lvlJc w:val="left"/>
+      <w:pPr>
+        <w:ind w:left="3600" w:hanging="360"/>
+      </w:pPr>
+      <w:rPr>
+        <w:rFonts w:ascii="Courier New" w:hAnsi="Courier New" w:cs="Courier New" w:hint="default"/>
+      </w:rPr>
+    </w:lvl>
+    <w:lvl w:ilvl="5" w:tplc="04090005" w:tentative="1">
+      <w:start w:val="1"/>
+      <w:numFmt w:val="bullet"/>
+      <w:lvlText w:val=""/>
+      <w:lvlJc w:val="left"/>
+      <w:pPr>
+        <w:ind w:left="4320" w:hanging="360"/>
+      </w:pPr>
+      <w:rPr>
+        <w:rFonts w:ascii="Wingdings" w:hAnsi="Wingdings" w:hint="default"/>
+      </w:rPr>
+    </w:lvl>
+    <w:lvl w:ilvl="6" w:tplc="04090001" w:tentative="1">
+      <w:start w:val="1"/>
+      <w:numFmt w:val="bullet"/>
+      <w:lvlText w:val=""/>
+      <w:lvlJc w:val="left"/>
+      <w:pPr>
+        <w:ind w:left="5040" w:hanging="360"/>
+      </w:pPr>
+      <w:rPr>
+        <w:rFonts w:ascii="Symbol" w:hAnsi="Symbol" w:hint="default"/>
+      </w:rPr>
+    </w:lvl>
+    <w:lvl w:ilvl="7" w:tplc="04090003" w:tentative="1">
+      <w:start w:val="1"/>
+      <w:numFmt w:val="bullet"/>
+      <w:lvlText w:val="o"/>
+      <w:lvlJc w:val="left"/>
+      <w:pPr>
+        <w:ind w:left="5760" w:hanging="360"/>
+      </w:pPr>
+      <w:rPr>
+        <w:rFonts w:ascii="Courier New" w:hAnsi="Courier New" w:cs="Courier New" w:hint="default"/>
+      </w:rPr>
+    </w:lvl>
+    <w:lvl w:ilvl="8" w:tplc="04090005" w:tentative="1">
+      <w:start w:val="1"/>
+      <w:numFmt w:val="bullet"/>
+      <w:lvlText w:val=""/>
+      <w:lvlJc w:val="left"/>
+      <w:pPr>
+        <w:ind w:left="6480" w:hanging="360"/>
+      </w:pPr>
+      <w:rPr>
+        <w:rFonts w:ascii="Wingdings" w:hAnsi="Wingdings" w:hint="default"/>
+      </w:rPr>
+    </w:lvl>
+  </w:abstractNum>
+  <w:abstractNum w:abstractNumId="4" w15:restartNumberingAfterBreak="0">
     <w:nsid w:val="571A3EED"/>
     <w:multiLevelType w:val="hybridMultilevel"/>
     <w:tmpl w:val="F22C2AC2"/>
@@ -1909,155 +1597,6 @@
       <w:pPr>
         <w:ind w:left="6840" w:hanging="180"/>
       </w:pPr>
-    </w:lvl>
-  </w:abstractNum>
-  <w:abstractNum w:abstractNumId="4" w15:restartNumberingAfterBreak="0">
-    <w:nsid w:val="694538EB"/>
-    <w:multiLevelType w:val="multilevel"/>
-    <w:tmpl w:val="847C1F52"/>
-    <w:lvl w:ilvl="0">
-      <w:start w:val="1"/>
-      <w:numFmt w:val="bullet"/>
-      <w:lvlText w:val=""/>
-      <w:lvlJc w:val="left"/>
-      <w:pPr>
-        <w:tabs>
-          <w:tab w:val="num" w:pos="720"/>
-        </w:tabs>
-        <w:ind w:left="720" w:hanging="360"/>
-      </w:pPr>
-      <w:rPr>
-        <w:rFonts w:ascii="Symbol" w:hAnsi="Symbol" w:hint="default"/>
-        <w:sz w:val="20"/>
-      </w:rPr>
-    </w:lvl>
-    <w:lvl w:ilvl="1" w:tentative="1">
-      <w:start w:val="1"/>
-      <w:numFmt w:val="bullet"/>
-      <w:lvlText w:val="o"/>
-      <w:lvlJc w:val="left"/>
-      <w:pPr>
-        <w:tabs>
-          <w:tab w:val="num" w:pos="1440"/>
-        </w:tabs>
-        <w:ind w:left="1440" w:hanging="360"/>
-      </w:pPr>
-      <w:rPr>
-        <w:rFonts w:ascii="Courier New" w:hAnsi="Courier New" w:hint="default"/>
-        <w:sz w:val="20"/>
-      </w:rPr>
-    </w:lvl>
-    <w:lvl w:ilvl="2" w:tentative="1">
-      <w:start w:val="1"/>
-      <w:numFmt w:val="bullet"/>
-      <w:lvlText w:val=""/>
-      <w:lvlJc w:val="left"/>
-      <w:pPr>
-        <w:tabs>
-          <w:tab w:val="num" w:pos="2160"/>
-        </w:tabs>
-        <w:ind w:left="2160" w:hanging="360"/>
-      </w:pPr>
-      <w:rPr>
-        <w:rFonts w:ascii="Wingdings" w:hAnsi="Wingdings" w:hint="default"/>
-        <w:sz w:val="20"/>
-      </w:rPr>
-    </w:lvl>
-    <w:lvl w:ilvl="3" w:tentative="1">
-      <w:start w:val="1"/>
-      <w:numFmt w:val="bullet"/>
-      <w:lvlText w:val=""/>
-      <w:lvlJc w:val="left"/>
-      <w:pPr>
-        <w:tabs>
-          <w:tab w:val="num" w:pos="2880"/>
-        </w:tabs>
-        <w:ind w:left="2880" w:hanging="360"/>
-      </w:pPr>
-      <w:rPr>
-        <w:rFonts w:ascii="Wingdings" w:hAnsi="Wingdings" w:hint="default"/>
-        <w:sz w:val="20"/>
-      </w:rPr>
-    </w:lvl>
-    <w:lvl w:ilvl="4" w:tentative="1">
-      <w:start w:val="1"/>
-      <w:numFmt w:val="bullet"/>
-      <w:lvlText w:val=""/>
-      <w:lvlJc w:val="left"/>
-      <w:pPr>
-        <w:tabs>
-          <w:tab w:val="num" w:pos="3600"/>
-        </w:tabs>
-        <w:ind w:left="3600" w:hanging="360"/>
-      </w:pPr>
-      <w:rPr>
-        <w:rFonts w:ascii="Wingdings" w:hAnsi="Wingdings" w:hint="default"/>
-        <w:sz w:val="20"/>
-      </w:rPr>
-    </w:lvl>
-    <w:lvl w:ilvl="5" w:tentative="1">
-      <w:start w:val="1"/>
-      <w:numFmt w:val="bullet"/>
-      <w:lvlText w:val=""/>
-      <w:lvlJc w:val="left"/>
-      <w:pPr>
-        <w:tabs>
-          <w:tab w:val="num" w:pos="4320"/>
-        </w:tabs>
-        <w:ind w:left="4320" w:hanging="360"/>
-      </w:pPr>
-      <w:rPr>
-        <w:rFonts w:ascii="Wingdings" w:hAnsi="Wingdings" w:hint="default"/>
-        <w:sz w:val="20"/>
-      </w:rPr>
-    </w:lvl>
-    <w:lvl w:ilvl="6" w:tentative="1">
-      <w:start w:val="1"/>
-      <w:numFmt w:val="bullet"/>
-      <w:lvlText w:val=""/>
-      <w:lvlJc w:val="left"/>
-      <w:pPr>
-        <w:tabs>
-          <w:tab w:val="num" w:pos="5040"/>
-        </w:tabs>
-        <w:ind w:left="5040" w:hanging="360"/>
-      </w:pPr>
-      <w:rPr>
-        <w:rFonts w:ascii="Wingdings" w:hAnsi="Wingdings" w:hint="default"/>
-        <w:sz w:val="20"/>
-      </w:rPr>
-    </w:lvl>
-    <w:lvl w:ilvl="7" w:tentative="1">
-      <w:start w:val="1"/>
-      <w:numFmt w:val="bullet"/>
-      <w:lvlText w:val=""/>
-      <w:lvlJc w:val="left"/>
-      <w:pPr>
-        <w:tabs>
-          <w:tab w:val="num" w:pos="5760"/>
-        </w:tabs>
-        <w:ind w:left="5760" w:hanging="360"/>
-      </w:pPr>
-      <w:rPr>
-        <w:rFonts w:ascii="Wingdings" w:hAnsi="Wingdings" w:hint="default"/>
-        <w:sz w:val="20"/>
-      </w:rPr>
-    </w:lvl>
-    <w:lvl w:ilvl="8" w:tentative="1">
-      <w:start w:val="1"/>
-      <w:numFmt w:val="bullet"/>
-      <w:lvlText w:val=""/>
-      <w:lvlJc w:val="left"/>
-      <w:pPr>
-        <w:tabs>
-          <w:tab w:val="num" w:pos="6480"/>
-        </w:tabs>
-        <w:ind w:left="6480" w:hanging="360"/>
-      </w:pPr>
-      <w:rPr>
-        <w:rFonts w:ascii="Wingdings" w:hAnsi="Wingdings" w:hint="default"/>
-        <w:sz w:val="20"/>
-      </w:rPr>
     </w:lvl>
   </w:abstractNum>
   <w:num w:numId="1">
@@ -2070,10 +1609,10 @@
     <w:abstractNumId w:val="0"/>
   </w:num>
   <w:num w:numId="4">
-    <w:abstractNumId w:val="3"/>
+    <w:abstractNumId w:val="4"/>
   </w:num>
   <w:num w:numId="5">
-    <w:abstractNumId w:val="4"/>
+    <w:abstractNumId w:val="3"/>
   </w:num>
 </w:numbering>
 </file>
@@ -2541,21 +2080,6 @@
       <w:contextualSpacing/>
     </w:pPr>
   </w:style>
-  <w:style w:type="paragraph" w:styleId="NormalWeb">
-    <w:name w:val="Normal (Web)"/>
-    <w:basedOn w:val="Normal"/>
-    <w:uiPriority w:val="99"/>
-    <w:unhideWhenUsed/>
-    <w:rsid w:val="00FD3E8D"/>
-    <w:pPr>
-      <w:spacing w:before="100" w:beforeAutospacing="1" w:after="144" w:line="276" w:lineRule="auto"/>
-    </w:pPr>
-    <w:rPr>
-      <w:rFonts w:ascii="Times New Roman" w:eastAsia="Times New Roman" w:hAnsi="Times New Roman" w:cs="Times New Roman"/>
-      <w:sz w:val="24"/>
-      <w:szCs w:val="24"/>
-    </w:rPr>
-  </w:style>
 </w:styles>
 </file>
 

</xml_diff>